<commit_message>
update [Process feature] in SRS_Document
</commit_message>
<xml_diff>
--- a/document/SRS_Document.docx
+++ b/document/SRS_Document.docx
@@ -1,6 +1,6 @@
 
 <file path=word/document.xml><?xml version="1.0" encoding="utf-8"?>
-<w:document xmlns:wpc="http://schemas.microsoft.com/office/word/2010/wordprocessingCanvas" xmlns:cx="http://schemas.microsoft.com/office/drawing/2014/chartex" xmlns:cx1="http://schemas.microsoft.com/office/drawing/2015/9/8/chartex" xmlns:cx2="http://schemas.microsoft.com/office/drawing/2015/10/21/chartex" xmlns:cx3="http://schemas.microsoft.com/office/drawing/2016/5/9/chartex" xmlns:cx4="http://schemas.microsoft.com/office/drawing/2016/5/10/chartex" xmlns:cx5="http://schemas.microsoft.com/office/drawing/2016/5/11/chartex" xmlns:cx6="http://schemas.microsoft.com/office/drawing/2016/5/12/chartex" xmlns:cx7="http://schemas.microsoft.com/office/drawing/2016/5/13/chartex" xmlns:cx8="http://schemas.microsoft.com/office/drawing/2016/5/14/chartex" xmlns:mc="http://schemas.openxmlformats.org/markup-compatibility/2006" xmlns:aink="http://schemas.microsoft.com/office/drawing/2016/ink" xmlns:am3d="http://schemas.microsoft.com/office/drawing/2017/model3d" xmlns:o="urn:schemas-microsoft-com:office:office" xmlns:r="http://schemas.openxmlformats.org/officeDocument/2006/relationships" xmlns:m="http://schemas.openxmlformats.org/officeDocument/2006/math" xmlns:v="urn:schemas-microsoft-com:vml" xmlns:wp14="http://schemas.microsoft.com/office/word/2010/wordprocessingDrawing" xmlns:wp="http://schemas.openxmlformats.org/drawingml/2006/wordprocessingDrawing" xmlns:w10="urn:schemas-microsoft-com:office:word" xmlns:w="http://schemas.openxmlformats.org/wordprocessingml/2006/main" xmlns:w14="http://schemas.microsoft.com/office/word/2010/wordml" xmlns:w15="http://schemas.microsoft.com/office/word/2012/wordml" xmlns:w16cex="http://schemas.microsoft.com/office/word/2018/wordml/cex" xmlns:w16cid="http://schemas.microsoft.com/office/word/2016/wordml/cid" xmlns:w16="http://schemas.microsoft.com/office/word/2018/wordml" xmlns:w16sdtdh="http://schemas.microsoft.com/office/word/2020/wordml/sdtdatahash" xmlns:w16se="http://schemas.microsoft.com/office/word/2015/wordml/symex" xmlns:wpg="http://schemas.microsoft.com/office/word/2010/wordprocessingGroup" xmlns:wpi="http://schemas.microsoft.com/office/word/2010/wordprocessingInk" xmlns:wne="http://schemas.microsoft.com/office/word/2006/wordml" xmlns:wps="http://schemas.microsoft.com/office/word/2010/wordprocessingShape" mc:Ignorable="w14 w15 w16se w16cid w16 w16cex w16sdtdh wp14">
+<w:document xmlns:wpc="http://schemas.microsoft.com/office/word/2010/wordprocessingCanvas" xmlns:cx="http://schemas.microsoft.com/office/drawing/2014/chartex" xmlns:cx1="http://schemas.microsoft.com/office/drawing/2015/9/8/chartex" xmlns:cx2="http://schemas.microsoft.com/office/drawing/2015/10/21/chartex" xmlns:cx3="http://schemas.microsoft.com/office/drawing/2016/5/9/chartex" xmlns:cx4="http://schemas.microsoft.com/office/drawing/2016/5/10/chartex" xmlns:cx5="http://schemas.microsoft.com/office/drawing/2016/5/11/chartex" xmlns:cx6="http://schemas.microsoft.com/office/drawing/2016/5/12/chartex" xmlns:cx7="http://schemas.microsoft.com/office/drawing/2016/5/13/chartex" xmlns:cx8="http://schemas.microsoft.com/office/drawing/2016/5/14/chartex" xmlns:mc="http://schemas.openxmlformats.org/markup-compatibility/2006" xmlns:aink="http://schemas.microsoft.com/office/drawing/2016/ink" xmlns:am3d="http://schemas.microsoft.com/office/drawing/2017/model3d" xmlns:o="urn:schemas-microsoft-com:office:office" xmlns:oel="http://schemas.microsoft.com/office/2019/extlst" xmlns:r="http://schemas.openxmlformats.org/officeDocument/2006/relationships" xmlns:m="http://schemas.openxmlformats.org/officeDocument/2006/math" xmlns:v="urn:schemas-microsoft-com:vml" xmlns:wp14="http://schemas.microsoft.com/office/word/2010/wordprocessingDrawing" xmlns:wp="http://schemas.openxmlformats.org/drawingml/2006/wordprocessingDrawing" xmlns:w10="urn:schemas-microsoft-com:office:word" xmlns:w="http://schemas.openxmlformats.org/wordprocessingml/2006/main" xmlns:w14="http://schemas.microsoft.com/office/word/2010/wordml" xmlns:w15="http://schemas.microsoft.com/office/word/2012/wordml" xmlns:w16cex="http://schemas.microsoft.com/office/word/2018/wordml/cex" xmlns:w16cid="http://schemas.microsoft.com/office/word/2016/wordml/cid" xmlns:w16="http://schemas.microsoft.com/office/word/2018/wordml" xmlns:w16du="http://schemas.microsoft.com/office/word/2023/wordml/word16du" xmlns:w16sdtdh="http://schemas.microsoft.com/office/word/2020/wordml/sdtdatahash" xmlns:w16se="http://schemas.microsoft.com/office/word/2015/wordml/symex" xmlns:wpg="http://schemas.microsoft.com/office/word/2010/wordprocessingGroup" xmlns:wpi="http://schemas.microsoft.com/office/word/2010/wordprocessingInk" xmlns:wne="http://schemas.microsoft.com/office/word/2006/wordml" xmlns:wps="http://schemas.microsoft.com/office/word/2010/wordprocessingShape" mc:Ignorable="w14 w15 w16se w16cid w16 w16cex w16sdtdh wp14">
   <w:body>
     <w:p/>
     <w:p>
@@ -83,67 +83,46 @@
           <w:color w:val="C00000"/>
           <w:sz w:val="56"/>
         </w:rPr>
-        <w:t>&lt;&lt;Project name&gt;&gt;</w:t>
+        <w:t>&lt;&lt;</w:t>
+      </w:r>
+      <w:r>
+        <w:rPr>
+          <w:b/>
+          <w:caps/>
+          <w:color w:val="C00000"/>
+          <w:sz w:val="56"/>
+          <w:lang w:val="vi-VN"/>
+        </w:rPr>
+        <w:t>BMOS</w:t>
+      </w:r>
+      <w:r>
+        <w:rPr>
+          <w:b/>
+          <w:caps/>
+          <w:color w:val="C00000"/>
+          <w:sz w:val="56"/>
+        </w:rPr>
+        <w:t>&gt;&gt;</w:t>
       </w:r>
     </w:p>
     <w:p>
       <w:pPr>
         <w:jc w:val="center"/>
+        <w:rPr>
+          <w:b/>
+          <w:sz w:val="44"/>
+          <w:lang w:val="vi-VN"/>
+        </w:rPr>
+      </w:pPr>
+      <w:r>
         <w:rPr>
           <w:b/>
           <w:color w:val="C00000"/>
           <w:sz w:val="44"/>
+          <w:lang w:val="vi-VN"/>
         </w:rPr>
-      </w:pPr>
-      <w:r>
-        <w:rPr>
-          <w:b/>
-          <w:color w:val="C00000"/>
-          <w:sz w:val="44"/>
-        </w:rPr>
-        <w:t>Software</w:t>
-      </w:r>
-      <w:r>
-        <w:rPr>
-          <w:b/>
-          <w:color w:val="C00000"/>
-          <w:sz w:val="44"/>
-        </w:rPr>
-        <w:t xml:space="preserve"> </w:t>
-      </w:r>
-      <w:r>
-        <w:rPr>
-          <w:b/>
-          <w:color w:val="C00000"/>
-          <w:sz w:val="44"/>
-        </w:rPr>
-        <w:t>Requirement</w:t>
-      </w:r>
-      <w:r>
-        <w:rPr>
-          <w:b/>
-          <w:color w:val="C00000"/>
-          <w:sz w:val="44"/>
-        </w:rPr>
-        <w:t xml:space="preserve"> </w:t>
-      </w:r>
-      <w:r>
-        <w:rPr>
-          <w:b/>
-          <w:color w:val="C00000"/>
-          <w:sz w:val="44"/>
-        </w:rPr>
-        <w:t>Specification</w:t>
-      </w:r>
-    </w:p>
-    <w:p>
-      <w:pPr>
-        <w:jc w:val="center"/>
-        <w:rPr>
-          <w:b/>
-          <w:sz w:val="44"/>
-        </w:rPr>
-      </w:pPr>
+        <w:t>Bird Meal Order System</w:t>
+      </w:r>
     </w:p>
     <w:p>
       <w:pPr>
@@ -401,9 +380,11 @@
             <w:pPr>
               <w:pStyle w:val="Bang0"/>
             </w:pPr>
+            <w:proofErr w:type="spellStart"/>
             <w:r>
               <w:t>KienNT</w:t>
             </w:r>
+            <w:proofErr w:type="spellEnd"/>
           </w:p>
         </w:tc>
         <w:tc>
@@ -414,8 +395,45 @@
             <w:pPr>
               <w:pStyle w:val="Bang0"/>
             </w:pPr>
-            <w:r>
-              <w:t>Thêm mô tả chức năng Setting Details (II.1.a)</w:t>
+            <w:proofErr w:type="spellStart"/>
+            <w:r>
+              <w:t>Thêm</w:t>
+            </w:r>
+            <w:proofErr w:type="spellEnd"/>
+            <w:r>
+              <w:t xml:space="preserve"> </w:t>
+            </w:r>
+            <w:proofErr w:type="spellStart"/>
+            <w:r>
+              <w:t>mô</w:t>
+            </w:r>
+            <w:proofErr w:type="spellEnd"/>
+            <w:r>
+              <w:t xml:space="preserve"> </w:t>
+            </w:r>
+            <w:proofErr w:type="spellStart"/>
+            <w:r>
+              <w:t>tả</w:t>
+            </w:r>
+            <w:proofErr w:type="spellEnd"/>
+            <w:r>
+              <w:t xml:space="preserve"> </w:t>
+            </w:r>
+            <w:proofErr w:type="spellStart"/>
+            <w:r>
+              <w:t>chức</w:t>
+            </w:r>
+            <w:proofErr w:type="spellEnd"/>
+            <w:r>
+              <w:t xml:space="preserve"> </w:t>
+            </w:r>
+            <w:proofErr w:type="spellStart"/>
+            <w:r>
+              <w:t>năng</w:t>
+            </w:r>
+            <w:proofErr w:type="spellEnd"/>
+            <w:r>
+              <w:t xml:space="preserve"> Setting Details (II.1.a)</w:t>
             </w:r>
           </w:p>
         </w:tc>
@@ -897,20 +915,53 @@
     </w:p>
     <w:p>
       <w:pPr>
+        <w:pStyle w:val="NormalH"/>
+        <w:rPr>
+          <w:lang w:val="vi-VN"/>
+        </w:rPr>
+      </w:pPr>
+      <w:r>
+        <w:rPr>
+          <w:lang w:val="vi-VN"/>
+        </w:rPr>
+        <w:lastRenderedPageBreak/>
+        <w:t>PROCESS FEATURE:</w:t>
+      </w:r>
+      <w:r>
+        <w:rPr>
+          <w:lang w:val="vi-VN"/>
+        </w:rPr>
+        <w:br/>
+      </w:r>
+      <w:hyperlink r:id="rId9" w:anchor="gid=0" w:history="1">
+        <w:r>
+          <w:rPr>
+            <w:rStyle w:val="Hyperlink"/>
+          </w:rPr>
+          <w:t xml:space="preserve">Process Feature - BMOS - Google </w:t>
+        </w:r>
+        <w:r>
+          <w:rPr>
+            <w:rStyle w:val="Hyperlink"/>
+          </w:rPr>
+          <w:t>T</w:t>
+        </w:r>
+        <w:r>
+          <w:rPr>
+            <w:rStyle w:val="Hyperlink"/>
+          </w:rPr>
+          <w:t>rang tính</w:t>
+        </w:r>
+      </w:hyperlink>
+    </w:p>
+    <w:p>
+      <w:pPr>
         <w:rPr>
           <w:rFonts w:cstheme="minorHAnsi"/>
           <w:sz w:val="28"/>
           <w:szCs w:val="28"/>
         </w:rPr>
       </w:pPr>
-      <w:r>
-        <w:rPr>
-          <w:rFonts w:cstheme="minorHAnsi"/>
-          <w:sz w:val="28"/>
-          <w:szCs w:val="28"/>
-        </w:rPr>
-        <w:br w:type="page"/>
-      </w:r>
     </w:p>
     <w:sdt>
       <w:sdtPr>
@@ -1816,7 +1867,7 @@
                     </pic:cNvPicPr>
                   </pic:nvPicPr>
                   <pic:blipFill>
-                    <a:blip r:embed="rId9" cstate="print"/>
+                    <a:blip r:embed="rId10" cstate="print"/>
                     <a:stretch>
                       <a:fillRect/>
                     </a:stretch>
@@ -1948,7 +1999,7 @@
                     <pic:cNvPicPr/>
                   </pic:nvPicPr>
                   <pic:blipFill>
-                    <a:blip r:embed="rId10"/>
+                    <a:blip r:embed="rId11"/>
                     <a:stretch>
                       <a:fillRect/>
                     </a:stretch>
@@ -2593,7 +2644,23 @@
           <w:i/>
           <w:color w:val="0000FF"/>
         </w:rPr>
-        <w:t xml:space="preserve"> – replace Role1, Role2,… with the specific system user role names]</w:t>
+        <w:t xml:space="preserve"> – replace Role1, Role</w:t>
+      </w:r>
+      <w:proofErr w:type="gramStart"/>
+      <w:r>
+        <w:rPr>
+          <w:i/>
+          <w:color w:val="0000FF"/>
+        </w:rPr>
+        <w:t>2,…</w:t>
+      </w:r>
+      <w:proofErr w:type="gramEnd"/>
+      <w:r>
+        <w:rPr>
+          <w:i/>
+          <w:color w:val="0000FF"/>
+        </w:rPr>
+        <w:t xml:space="preserve"> with the specific system user role names]</w:t>
       </w:r>
     </w:p>
     <w:tbl>
@@ -2756,6 +2823,7 @@
                 <w:b/>
               </w:rPr>
             </w:pPr>
+            <w:proofErr w:type="spellStart"/>
             <w:r>
               <w:rPr>
                 <w:rFonts w:cs="Calibri"/>
@@ -2763,6 +2831,7 @@
               </w:rPr>
               <w:t>RoleX</w:t>
             </w:r>
+            <w:proofErr w:type="spellEnd"/>
           </w:p>
         </w:tc>
       </w:tr>
@@ -4236,7 +4305,39 @@
           <w:i/>
           <w:color w:val="0000FF"/>
         </w:rPr>
-        <w:t>Provide the descriptions for the non-screen system functions, i.e batch/cron job, service, API, etc.</w:t>
+        <w:t xml:space="preserve">Provide the descriptions for the non-screen system functions, </w:t>
+      </w:r>
+      <w:proofErr w:type="spellStart"/>
+      <w:r>
+        <w:rPr>
+          <w:i/>
+          <w:color w:val="0000FF"/>
+        </w:rPr>
+        <w:t>i.e</w:t>
+      </w:r>
+      <w:proofErr w:type="spellEnd"/>
+      <w:r>
+        <w:rPr>
+          <w:i/>
+          <w:color w:val="0000FF"/>
+        </w:rPr>
+        <w:t xml:space="preserve"> batch/</w:t>
+      </w:r>
+      <w:proofErr w:type="spellStart"/>
+      <w:r>
+        <w:rPr>
+          <w:i/>
+          <w:color w:val="0000FF"/>
+        </w:rPr>
+        <w:t>cron</w:t>
+      </w:r>
+      <w:proofErr w:type="spellEnd"/>
+      <w:r>
+        <w:rPr>
+          <w:i/>
+          <w:color w:val="0000FF"/>
+        </w:rPr>
+        <w:t xml:space="preserve"> job, service, API, etc.</w:t>
       </w:r>
       <w:r>
         <w:rPr>
@@ -4575,10 +4676,10 @@
             <v:path o:extrusionok="f" gradientshapeok="t" o:connecttype="rect"/>
             <o:lock v:ext="edit" aspectratio="t"/>
           </v:shapetype>
-          <v:shape id="_x0000_i1025" type="#_x0000_t75" alt="" style="width:452.25pt;height:234.75pt;mso-width-percent:0;mso-height-percent:0;mso-width-percent:0;mso-height-percent:0" o:ole="">
-            <v:imagedata r:id="rId11" o:title=""/>
+          <v:shape id="_x0000_i1025" type="#_x0000_t75" alt="" style="width:452pt;height:235pt;mso-width-percent:0;mso-height-percent:0;mso-width-percent:0;mso-height-percent:0" o:ole="">
+            <v:imagedata r:id="rId12" o:title=""/>
           </v:shape>
-          <o:OLEObject Type="Embed" ProgID="Visio.Drawing.15" ShapeID="_x0000_i1025" DrawAspect="Content" ObjectID="_1745416085" r:id="rId12"/>
+          <o:OLEObject Type="Embed" ProgID="Visio.Drawing.15" ShapeID="_x0000_i1025" DrawAspect="Content" ObjectID="_1745438976" r:id="rId13"/>
         </w:object>
       </w:r>
     </w:p>
@@ -5005,158 +5106,14 @@
         <w:t xml:space="preserve"> </w:t>
       </w:r>
       <w:r>
+        <w:rPr>
+          <w:noProof/>
+        </w:rPr>
         <w:drawing>
           <wp:inline distT="0" distB="0" distL="0" distR="0" wp14:anchorId="30F39B08" wp14:editId="5D2006CD">
             <wp:extent cx="5746750" cy="3232150"/>
             <wp:effectExtent l="0" t="0" r="6350" b="6350"/>
             <wp:docPr id="1" name="Picture 1"/>
-            <wp:cNvGraphicFramePr>
-              <a:graphicFrameLocks xmlns:a="http://schemas.openxmlformats.org/drawingml/2006/main" noChangeAspect="1"/>
-            </wp:cNvGraphicFramePr>
-            <a:graphic xmlns:a="http://schemas.openxmlformats.org/drawingml/2006/main">
-              <a:graphicData uri="http://schemas.openxmlformats.org/drawingml/2006/picture">
-                <pic:pic xmlns:pic="http://schemas.openxmlformats.org/drawingml/2006/picture">
-                  <pic:nvPicPr>
-                    <pic:cNvPr id="1" name=""/>
-                    <pic:cNvPicPr/>
-                  </pic:nvPicPr>
-                  <pic:blipFill>
-                    <a:blip r:embed="rId13"/>
-                    <a:stretch>
-                      <a:fillRect/>
-                    </a:stretch>
-                  </pic:blipFill>
-                  <pic:spPr>
-                    <a:xfrm>
-                      <a:off x="0" y="0"/>
-                      <a:ext cx="5746750" cy="3232150"/>
-                    </a:xfrm>
-                    <a:prstGeom prst="rect">
-                      <a:avLst/>
-                    </a:prstGeom>
-                  </pic:spPr>
-                </pic:pic>
-              </a:graphicData>
-            </a:graphic>
-          </wp:inline>
-        </w:drawing>
-      </w:r>
-    </w:p>
-    <w:p>
-      <w:pPr>
-        <w:pStyle w:val="Heading3"/>
-      </w:pPr>
-      <w:bookmarkStart w:id="6" w:name="_Toc110459980"/>
-      <w:r>
-        <w:t>a.</w:t>
-      </w:r>
-      <w:r>
-        <w:t xml:space="preserve"> </w:t>
-      </w:r>
-      <w:r>
-        <w:t>&lt;&lt;</w:t>
-      </w:r>
-      <w:r>
-        <w:t>Show list product at page home</w:t>
-      </w:r>
-      <w:r>
-        <w:t>&gt;&gt;</w:t>
-      </w:r>
-      <w:bookmarkEnd w:id="6"/>
-    </w:p>
-    <w:p>
-      <w:r>
-        <w:t>- Function trigger: when user enter url of website: https://...... The page home will display and show product list in the content.</w:t>
-      </w:r>
-    </w:p>
-    <w:p>
-      <w:r>
-        <w:t xml:space="preserve">    - Function description: Guest or customers were login, show product list function will display list of highlight product at home page, so that client can see and chose product for their bird.</w:t>
-      </w:r>
-    </w:p>
-    <w:p>
-      <w:r>
-        <w:t xml:space="preserve">    - Function details:  when have request to url we call show list product function by the way we select their id client to User tracing.</w:t>
-      </w:r>
-    </w:p>
-    <w:p>
-      <w:pPr>
-        <w:pStyle w:val="Heading3"/>
-      </w:pPr>
-      <w:bookmarkStart w:id="7" w:name="_Toc110459981"/>
-      <w:r>
-        <w:t>b.</w:t>
-      </w:r>
-      <w:r>
-        <w:t xml:space="preserve"> &lt;&lt;</w:t>
-      </w:r>
-      <w:r>
-        <w:t>Filter  product</w:t>
-      </w:r>
-      <w:r>
-        <w:t>&gt;&gt;</w:t>
-      </w:r>
-      <w:bookmarkEnd w:id="7"/>
-    </w:p>
-    <w:p>
-      <w:r>
-        <w:t>- Function trigger: when user click choose option in filter form: such as: price 100 – 200k, food for small bird,... when they click filter button we will call filter function.</w:t>
-      </w:r>
-    </w:p>
-    <w:p>
-      <w:r>
-        <w:t xml:space="preserve">    - Function description: When form filter submit we will trigger that data and show </w:t>
-      </w:r>
-      <w:r>
-        <w:t>suitable</w:t>
-      </w:r>
-      <w:r>
-        <w:t xml:space="preserve"> product for their requirements.</w:t>
-      </w:r>
-    </w:p>
-    <w:p>
-      <w:r>
-        <w:t xml:space="preserve">    -</w:t>
-      </w:r>
-      <w:r>
-        <w:t>Function details: filter function will receive a from data have parameters which user choose and we will filter by those params in DB and return product details following parameters.</w:t>
-      </w:r>
-    </w:p>
-    <w:p>
-      <w:pPr>
-        <w:pStyle w:val="Heading2"/>
-      </w:pPr>
-      <w:bookmarkStart w:id="8" w:name="_Toc110459982"/>
-      <w:r>
-        <w:t>2.</w:t>
-      </w:r>
-      <w:r>
-        <w:t xml:space="preserve"> &lt;&lt;Feature</w:t>
-      </w:r>
-      <w:r>
-        <w:t xml:space="preserve">: </w:t>
-      </w:r>
-      <w:r>
-        <w:t xml:space="preserve">Meal Routing </w:t>
-      </w:r>
-      <w:r>
-        <w:t>&gt;&gt;</w:t>
-      </w:r>
-      <w:bookmarkEnd w:id="8"/>
-    </w:p>
-    <w:p>
-      <w:r>
-        <w:t>- Screen layout:</w:t>
-      </w:r>
-    </w:p>
-    <w:p>
-      <w:r>
-        <w:lastRenderedPageBreak/>
-        <w:drawing>
-          <wp:inline distT="0" distB="0" distL="0" distR="0" wp14:anchorId="34DCFC74" wp14:editId="37F54BA7">
-            <wp:extent cx="5746750" cy="3208655"/>
-            <wp:effectExtent l="0" t="0" r="6350" b="0"/>
-            <wp:docPr id="6" name="Picture 6"/>
             <wp:cNvGraphicFramePr>
               <a:graphicFrameLocks xmlns:a="http://schemas.openxmlformats.org/drawingml/2006/main" noChangeAspect="1"/>
             </wp:cNvGraphicFramePr>
@@ -5176,7 +5133,7 @@
                   <pic:spPr>
                     <a:xfrm>
                       <a:off x="0" y="0"/>
-                      <a:ext cx="5746750" cy="3208655"/>
+                      <a:ext cx="5746750" cy="3232150"/>
                     </a:xfrm>
                     <a:prstGeom prst="rect">
                       <a:avLst/>
@@ -5193,85 +5150,103 @@
       <w:pPr>
         <w:pStyle w:val="Heading3"/>
       </w:pPr>
-      <w:r>
-        <w:t>a. &lt;&lt;Search for each bird breed&gt;&gt;</w:t>
-      </w:r>
-    </w:p>
-    <w:p>
-      <w:r>
-        <w:t>- Function trigger: When user type bird breed in search box and search. The search meal will execute.</w:t>
-      </w:r>
-    </w:p>
-    <w:p>
-      <w:r>
-        <w:t>- Function description: The function allow user can see meal routing suitable for their bird, and recommend for them some meals is improve others aspect such as: their health, their color...</w:t>
-      </w:r>
-    </w:p>
-    <w:p>
-      <w:r>
-        <w:t>- function details: when have request to search meal we call show list product function by the way we select and store their id client to User tracing.</w:t>
+      <w:bookmarkStart w:id="6" w:name="_Toc110459980"/>
+      <w:r>
+        <w:t>a.</w:t>
+      </w:r>
+      <w:r>
+        <w:t xml:space="preserve"> </w:t>
+      </w:r>
+      <w:r>
+        <w:t>&lt;&lt;</w:t>
+      </w:r>
+      <w:r>
+        <w:t>Show list product at page home</w:t>
+      </w:r>
+      <w:r>
+        <w:t>&gt;&gt;</w:t>
+      </w:r>
+      <w:bookmarkEnd w:id="6"/>
+    </w:p>
+    <w:p>
+      <w:r>
+        <w:t>- Function trigger: when user enter url of website: https://...... The page home will display and show product list in the content.</w:t>
+      </w:r>
+    </w:p>
+    <w:p>
+      <w:r>
+        <w:t xml:space="preserve">    - Function description: Guest or customers were login, show product list function will display list of highlight product at home page, so that client can see and chose product for their bird.</w:t>
+      </w:r>
+    </w:p>
+    <w:p>
+      <w:r>
+        <w:t xml:space="preserve">    - Function details:  when have request to url we call show list product function by the way we select their id client to User tracing.</w:t>
       </w:r>
     </w:p>
     <w:p>
       <w:pPr>
         <w:pStyle w:val="Heading3"/>
       </w:pPr>
-      <w:r>
-        <w:t>b. &lt;&lt;</w:t>
-      </w:r>
-      <w:r>
-        <w:t>Sho</w:t>
-      </w:r>
-      <w:r>
-        <w:t>w meal detail&gt;&gt;</w:t>
-      </w:r>
-    </w:p>
-    <w:p>
-      <w:r>
-        <w:t>- function trigger: When we show meals for bird, and user click to one meal routing. The show meal details will execute.</w:t>
-      </w:r>
-    </w:p>
-    <w:p>
-      <w:r>
-        <w:t xml:space="preserve">- Function description: The function allow user can see meal routing </w:t>
-      </w:r>
-      <w:r>
-        <w:t xml:space="preserve">suitable </w:t>
-      </w:r>
-      <w:r>
-        <w:t>for their bird, and show details of meal: which food, times feed in one day, which time is good to feed their bird and cost of that meal routing.</w:t>
-      </w:r>
-    </w:p>
-    <w:p>
-      <w:r>
-        <w:t xml:space="preserve">- function details: when </w:t>
-      </w:r>
-      <w:r>
-        <w:t xml:space="preserve">receive </w:t>
-      </w:r>
-      <w:r>
-        <w:t>the id of meal routing, we will looking that id in DB and select meal routing details</w:t>
-      </w:r>
-      <w:r>
-        <w:t xml:space="preserve"> column </w:t>
-      </w:r>
-      <w:r>
-        <w:t>and return it to DTO list and display it in screen.</w:t>
+      <w:bookmarkStart w:id="7" w:name="_Toc110459981"/>
+      <w:r>
+        <w:t>b.</w:t>
+      </w:r>
+      <w:r>
+        <w:t xml:space="preserve"> &lt;&lt;</w:t>
+      </w:r>
+      <w:r>
+        <w:t>Filter  product</w:t>
+      </w:r>
+      <w:r>
+        <w:t>&gt;&gt;</w:t>
+      </w:r>
+      <w:bookmarkEnd w:id="7"/>
+    </w:p>
+    <w:p>
+      <w:r>
+        <w:t>- Function trigger: when user click choose option in filter form: such as: price 100 – 200k, food for small bird,... when they click filter button we will call filter function.</w:t>
+      </w:r>
+    </w:p>
+    <w:p>
+      <w:r>
+        <w:t xml:space="preserve">    - Function description: When form filter submit we will trigger that data and show </w:t>
+      </w:r>
+      <w:r>
+        <w:t>suitable</w:t>
+      </w:r>
+      <w:r>
+        <w:t xml:space="preserve"> product for their requirements.</w:t>
+      </w:r>
+    </w:p>
+    <w:p>
+      <w:r>
+        <w:t xml:space="preserve">    -</w:t>
+      </w:r>
+      <w:r>
+        <w:t>Function details: filter function will receive a from data have parameters which user choose and we will filter by those params in DB and return product details following parameters.</w:t>
       </w:r>
     </w:p>
     <w:p>
       <w:pPr>
         <w:pStyle w:val="Heading2"/>
       </w:pPr>
-      <w:r>
-        <w:t xml:space="preserve">3. &lt;&lt;Feature: </w:t>
-      </w:r>
-      <w:r>
-        <w:t>Cart</w:t>
+      <w:bookmarkStart w:id="8" w:name="_Toc110459982"/>
+      <w:r>
+        <w:t>2.</w:t>
+      </w:r>
+      <w:r>
+        <w:t xml:space="preserve"> &lt;&lt;Feature</w:t>
+      </w:r>
+      <w:r>
+        <w:t xml:space="preserve">: </w:t>
+      </w:r>
+      <w:r>
+        <w:t xml:space="preserve">Meal Routing </w:t>
       </w:r>
       <w:r>
         <w:t>&gt;&gt;</w:t>
       </w:r>
+      <w:bookmarkEnd w:id="8"/>
     </w:p>
     <w:p>
       <w:r>
@@ -5280,12 +5255,15 @@
     </w:p>
     <w:p>
       <w:r>
+        <w:rPr>
+          <w:noProof/>
+        </w:rPr>
         <w:lastRenderedPageBreak/>
         <w:drawing>
-          <wp:inline distT="0" distB="0" distL="0" distR="0" wp14:anchorId="5A1C2328" wp14:editId="3236B86C">
-            <wp:extent cx="5746750" cy="3233420"/>
-            <wp:effectExtent l="0" t="0" r="6350" b="5080"/>
-            <wp:docPr id="4" name="Picture 4"/>
+          <wp:inline distT="0" distB="0" distL="0" distR="0" wp14:anchorId="34DCFC74" wp14:editId="37F54BA7">
+            <wp:extent cx="5746750" cy="3208655"/>
+            <wp:effectExtent l="0" t="0" r="6350" b="0"/>
+            <wp:docPr id="6" name="Picture 6"/>
             <wp:cNvGraphicFramePr>
               <a:graphicFrameLocks xmlns:a="http://schemas.openxmlformats.org/drawingml/2006/main" noChangeAspect="1"/>
             </wp:cNvGraphicFramePr>
@@ -5305,6 +5283,138 @@
                   <pic:spPr>
                     <a:xfrm>
                       <a:off x="0" y="0"/>
+                      <a:ext cx="5746750" cy="3208655"/>
+                    </a:xfrm>
+                    <a:prstGeom prst="rect">
+                      <a:avLst/>
+                    </a:prstGeom>
+                  </pic:spPr>
+                </pic:pic>
+              </a:graphicData>
+            </a:graphic>
+          </wp:inline>
+        </w:drawing>
+      </w:r>
+    </w:p>
+    <w:p>
+      <w:pPr>
+        <w:pStyle w:val="Heading3"/>
+      </w:pPr>
+      <w:r>
+        <w:t>a. &lt;&lt;Search for each bird breed&gt;&gt;</w:t>
+      </w:r>
+    </w:p>
+    <w:p>
+      <w:r>
+        <w:t>- Function trigger: When user type bird breed in search box and search. The search meal will execute.</w:t>
+      </w:r>
+    </w:p>
+    <w:p>
+      <w:r>
+        <w:t>- Function description: The function allow user can see meal routing suitable for their bird, and recommend for them some meals is improve others aspect such as: their health, their color...</w:t>
+      </w:r>
+    </w:p>
+    <w:p>
+      <w:r>
+        <w:t>- function details: when have request to search meal we call show list product function by the way we select and store their id client to User tracing.</w:t>
+      </w:r>
+    </w:p>
+    <w:p>
+      <w:pPr>
+        <w:pStyle w:val="Heading3"/>
+      </w:pPr>
+      <w:r>
+        <w:t>b. &lt;&lt;</w:t>
+      </w:r>
+      <w:r>
+        <w:t>Sho</w:t>
+      </w:r>
+      <w:r>
+        <w:t>w meal detail&gt;&gt;</w:t>
+      </w:r>
+    </w:p>
+    <w:p>
+      <w:r>
+        <w:t>- function trigger: When we show meals for bird, and user click to one meal routing. The show meal details will execute.</w:t>
+      </w:r>
+    </w:p>
+    <w:p>
+      <w:r>
+        <w:t xml:space="preserve">- Function description: The function allow user can see meal routing </w:t>
+      </w:r>
+      <w:r>
+        <w:t xml:space="preserve">suitable </w:t>
+      </w:r>
+      <w:r>
+        <w:t>for their bird, and show details of meal: which food, times feed in one day, which time is good to feed their bird and cost of that meal routing.</w:t>
+      </w:r>
+    </w:p>
+    <w:p>
+      <w:r>
+        <w:t xml:space="preserve">- function details: when </w:t>
+      </w:r>
+      <w:r>
+        <w:t xml:space="preserve">receive </w:t>
+      </w:r>
+      <w:r>
+        <w:t>the id of meal routing, we will looking that id in DB and select meal routing details</w:t>
+      </w:r>
+      <w:r>
+        <w:t xml:space="preserve"> column </w:t>
+      </w:r>
+      <w:r>
+        <w:t>and return it to DTO list and display it in screen.</w:t>
+      </w:r>
+    </w:p>
+    <w:p>
+      <w:pPr>
+        <w:pStyle w:val="Heading2"/>
+      </w:pPr>
+      <w:r>
+        <w:t xml:space="preserve">3. &lt;&lt;Feature: </w:t>
+      </w:r>
+      <w:r>
+        <w:t>Cart</w:t>
+      </w:r>
+      <w:r>
+        <w:t>&gt;&gt;</w:t>
+      </w:r>
+    </w:p>
+    <w:p>
+      <w:r>
+        <w:t>- Screen layout:</w:t>
+      </w:r>
+    </w:p>
+    <w:p>
+      <w:r>
+        <w:rPr>
+          <w:noProof/>
+        </w:rPr>
+        <w:lastRenderedPageBreak/>
+        <w:drawing>
+          <wp:inline distT="0" distB="0" distL="0" distR="0" wp14:anchorId="5A1C2328" wp14:editId="3236B86C">
+            <wp:extent cx="5746750" cy="3233420"/>
+            <wp:effectExtent l="0" t="0" r="6350" b="5080"/>
+            <wp:docPr id="4" name="Picture 4"/>
+            <wp:cNvGraphicFramePr>
+              <a:graphicFrameLocks xmlns:a="http://schemas.openxmlformats.org/drawingml/2006/main" noChangeAspect="1"/>
+            </wp:cNvGraphicFramePr>
+            <a:graphic xmlns:a="http://schemas.openxmlformats.org/drawingml/2006/main">
+              <a:graphicData uri="http://schemas.openxmlformats.org/drawingml/2006/picture">
+                <pic:pic xmlns:pic="http://schemas.openxmlformats.org/drawingml/2006/picture">
+                  <pic:nvPicPr>
+                    <pic:cNvPr id="1" name=""/>
+                    <pic:cNvPicPr/>
+                  </pic:nvPicPr>
+                  <pic:blipFill>
+                    <a:blip r:embed="rId16"/>
+                    <a:stretch>
+                      <a:fillRect/>
+                    </a:stretch>
+                  </pic:blipFill>
+                  <pic:spPr>
+                    <a:xfrm>
+                      <a:off x="0" y="0"/>
                       <a:ext cx="5746750" cy="3233420"/>
                     </a:xfrm>
                     <a:prstGeom prst="rect">
@@ -5439,6 +5549,9 @@
     </w:p>
     <w:p>
       <w:r>
+        <w:rPr>
+          <w:noProof/>
+        </w:rPr>
         <w:lastRenderedPageBreak/>
         <w:drawing>
           <wp:inline distT="0" distB="0" distL="0" distR="0" wp14:anchorId="728F48E8" wp14:editId="080A4487">
@@ -5456,7 +5569,7 @@
                     <pic:cNvPicPr/>
                   </pic:nvPicPr>
                   <pic:blipFill>
-                    <a:blip r:embed="rId16"/>
+                    <a:blip r:embed="rId17"/>
                     <a:stretch>
                       <a:fillRect/>
                     </a:stretch>
@@ -5657,7 +5770,7 @@
                     </pic:cNvPicPr>
                   </pic:nvPicPr>
                   <pic:blipFill>
-                    <a:blip r:embed="rId17" cstate="print">
+                    <a:blip r:embed="rId18" cstate="print">
                       <a:extLst>
                         <a:ext uri="{28A0092B-C50C-407E-A947-70E740481C1C}">
                           <a14:useLocalDpi xmlns:a14="http://schemas.microsoft.com/office/drawing/2010/main" val="0"/>
@@ -5812,7 +5925,7 @@
     <w:p/>
     <w:p/>
     <w:sectPr>
-      <w:footerReference w:type="default" r:id="rId18"/>
+      <w:footerReference w:type="default" r:id="rId19"/>
       <w:pgSz w:w="11906" w:h="16838"/>
       <w:pgMar w:top="1132" w:right="1416" w:bottom="1440" w:left="1440" w:header="708" w:footer="708" w:gutter="0"/>
       <w:cols w:space="708"/>
@@ -5823,7 +5936,7 @@
 </file>
 
 <file path=word/endnotes.xml><?xml version="1.0" encoding="utf-8"?>
-<w:endnotes xmlns:wpc="http://schemas.microsoft.com/office/word/2010/wordprocessingCanvas" xmlns:cx="http://schemas.microsoft.com/office/drawing/2014/chartex" xmlns:cx1="http://schemas.microsoft.com/office/drawing/2015/9/8/chartex" xmlns:cx2="http://schemas.microsoft.com/office/drawing/2015/10/21/chartex" xmlns:cx3="http://schemas.microsoft.com/office/drawing/2016/5/9/chartex" xmlns:cx4="http://schemas.microsoft.com/office/drawing/2016/5/10/chartex" xmlns:cx5="http://schemas.microsoft.com/office/drawing/2016/5/11/chartex" xmlns:cx6="http://schemas.microsoft.com/office/drawing/2016/5/12/chartex" xmlns:cx7="http://schemas.microsoft.com/office/drawing/2016/5/13/chartex" xmlns:cx8="http://schemas.microsoft.com/office/drawing/2016/5/14/chartex" xmlns:mc="http://schemas.openxmlformats.org/markup-compatibility/2006" xmlns:aink="http://schemas.microsoft.com/office/drawing/2016/ink" xmlns:am3d="http://schemas.microsoft.com/office/drawing/2017/model3d" xmlns:o="urn:schemas-microsoft-com:office:office" xmlns:r="http://schemas.openxmlformats.org/officeDocument/2006/relationships" xmlns:m="http://schemas.openxmlformats.org/officeDocument/2006/math" xmlns:v="urn:schemas-microsoft-com:vml" xmlns:wp14="http://schemas.microsoft.com/office/word/2010/wordprocessingDrawing" xmlns:wp="http://schemas.openxmlformats.org/drawingml/2006/wordprocessingDrawing" xmlns:w10="urn:schemas-microsoft-com:office:word" xmlns:w="http://schemas.openxmlformats.org/wordprocessingml/2006/main" xmlns:w14="http://schemas.microsoft.com/office/word/2010/wordml" xmlns:w15="http://schemas.microsoft.com/office/word/2012/wordml" xmlns:w16cex="http://schemas.microsoft.com/office/word/2018/wordml/cex" xmlns:w16cid="http://schemas.microsoft.com/office/word/2016/wordml/cid" xmlns:w16="http://schemas.microsoft.com/office/word/2018/wordml" xmlns:w16sdtdh="http://schemas.microsoft.com/office/word/2020/wordml/sdtdatahash" xmlns:w16se="http://schemas.microsoft.com/office/word/2015/wordml/symex" xmlns:wpg="http://schemas.microsoft.com/office/word/2010/wordprocessingGroup" xmlns:wpi="http://schemas.microsoft.com/office/word/2010/wordprocessingInk" xmlns:wne="http://schemas.microsoft.com/office/word/2006/wordml" xmlns:wps="http://schemas.microsoft.com/office/word/2010/wordprocessingShape" mc:Ignorable="w14 w15 w16se w16cid w16 w16cex w16sdtdh wp14">
+<w:endnotes xmlns:wpc="http://schemas.microsoft.com/office/word/2010/wordprocessingCanvas" xmlns:cx="http://schemas.microsoft.com/office/drawing/2014/chartex" xmlns:cx1="http://schemas.microsoft.com/office/drawing/2015/9/8/chartex" xmlns:cx2="http://schemas.microsoft.com/office/drawing/2015/10/21/chartex" xmlns:cx3="http://schemas.microsoft.com/office/drawing/2016/5/9/chartex" xmlns:cx4="http://schemas.microsoft.com/office/drawing/2016/5/10/chartex" xmlns:cx5="http://schemas.microsoft.com/office/drawing/2016/5/11/chartex" xmlns:cx6="http://schemas.microsoft.com/office/drawing/2016/5/12/chartex" xmlns:cx7="http://schemas.microsoft.com/office/drawing/2016/5/13/chartex" xmlns:cx8="http://schemas.microsoft.com/office/drawing/2016/5/14/chartex" xmlns:mc="http://schemas.openxmlformats.org/markup-compatibility/2006" xmlns:aink="http://schemas.microsoft.com/office/drawing/2016/ink" xmlns:am3d="http://schemas.microsoft.com/office/drawing/2017/model3d" xmlns:o="urn:schemas-microsoft-com:office:office" xmlns:oel="http://schemas.microsoft.com/office/2019/extlst" xmlns:r="http://schemas.openxmlformats.org/officeDocument/2006/relationships" xmlns:m="http://schemas.openxmlformats.org/officeDocument/2006/math" xmlns:v="urn:schemas-microsoft-com:vml" xmlns:wp14="http://schemas.microsoft.com/office/word/2010/wordprocessingDrawing" xmlns:wp="http://schemas.openxmlformats.org/drawingml/2006/wordprocessingDrawing" xmlns:w10="urn:schemas-microsoft-com:office:word" xmlns:w="http://schemas.openxmlformats.org/wordprocessingml/2006/main" xmlns:w14="http://schemas.microsoft.com/office/word/2010/wordml" xmlns:w15="http://schemas.microsoft.com/office/word/2012/wordml" xmlns:w16cex="http://schemas.microsoft.com/office/word/2018/wordml/cex" xmlns:w16cid="http://schemas.microsoft.com/office/word/2016/wordml/cid" xmlns:w16="http://schemas.microsoft.com/office/word/2018/wordml" xmlns:w16du="http://schemas.microsoft.com/office/word/2023/wordml/word16du" xmlns:w16sdtdh="http://schemas.microsoft.com/office/word/2020/wordml/sdtdatahash" xmlns:w16se="http://schemas.microsoft.com/office/word/2015/wordml/symex" xmlns:wpg="http://schemas.microsoft.com/office/word/2010/wordprocessingGroup" xmlns:wpi="http://schemas.microsoft.com/office/word/2010/wordprocessingInk" xmlns:wne="http://schemas.microsoft.com/office/word/2006/wordml" xmlns:wps="http://schemas.microsoft.com/office/word/2010/wordprocessingShape" mc:Ignorable="w14 w15 w16se w16cid w16 w16cex w16sdtdh wp14">
   <w:endnote w:type="separator" w:id="-1">
     <w:p>
       <w:pPr>
@@ -5855,7 +5968,7 @@
 </file>
 
 <file path=word/footer1.xml><?xml version="1.0" encoding="utf-8"?>
-<w:ftr xmlns:wpc="http://schemas.microsoft.com/office/word/2010/wordprocessingCanvas" xmlns:cx="http://schemas.microsoft.com/office/drawing/2014/chartex" xmlns:cx1="http://schemas.microsoft.com/office/drawing/2015/9/8/chartex" xmlns:cx2="http://schemas.microsoft.com/office/drawing/2015/10/21/chartex" xmlns:cx3="http://schemas.microsoft.com/office/drawing/2016/5/9/chartex" xmlns:cx4="http://schemas.microsoft.com/office/drawing/2016/5/10/chartex" xmlns:cx5="http://schemas.microsoft.com/office/drawing/2016/5/11/chartex" xmlns:cx6="http://schemas.microsoft.com/office/drawing/2016/5/12/chartex" xmlns:cx7="http://schemas.microsoft.com/office/drawing/2016/5/13/chartex" xmlns:cx8="http://schemas.microsoft.com/office/drawing/2016/5/14/chartex" xmlns:mc="http://schemas.openxmlformats.org/markup-compatibility/2006" xmlns:aink="http://schemas.microsoft.com/office/drawing/2016/ink" xmlns:am3d="http://schemas.microsoft.com/office/drawing/2017/model3d" xmlns:o="urn:schemas-microsoft-com:office:office" xmlns:r="http://schemas.openxmlformats.org/officeDocument/2006/relationships" xmlns:m="http://schemas.openxmlformats.org/officeDocument/2006/math" xmlns:v="urn:schemas-microsoft-com:vml" xmlns:wp14="http://schemas.microsoft.com/office/word/2010/wordprocessingDrawing" xmlns:wp="http://schemas.openxmlformats.org/drawingml/2006/wordprocessingDrawing" xmlns:w10="urn:schemas-microsoft-com:office:word" xmlns:w="http://schemas.openxmlformats.org/wordprocessingml/2006/main" xmlns:w14="http://schemas.microsoft.com/office/word/2010/wordml" xmlns:w15="http://schemas.microsoft.com/office/word/2012/wordml" xmlns:w16cex="http://schemas.microsoft.com/office/word/2018/wordml/cex" xmlns:w16cid="http://schemas.microsoft.com/office/word/2016/wordml/cid" xmlns:w16="http://schemas.microsoft.com/office/word/2018/wordml" xmlns:w16sdtdh="http://schemas.microsoft.com/office/word/2020/wordml/sdtdatahash" xmlns:w16se="http://schemas.microsoft.com/office/word/2015/wordml/symex" xmlns:wpg="http://schemas.microsoft.com/office/word/2010/wordprocessingGroup" xmlns:wpi="http://schemas.microsoft.com/office/word/2010/wordprocessingInk" xmlns:wne="http://schemas.microsoft.com/office/word/2006/wordml" xmlns:wps="http://schemas.microsoft.com/office/word/2010/wordprocessingShape" mc:Ignorable="w14 w15 w16se w16cid w16 w16cex w16sdtdh wp14">
+<w:ftr xmlns:wpc="http://schemas.microsoft.com/office/word/2010/wordprocessingCanvas" xmlns:cx="http://schemas.microsoft.com/office/drawing/2014/chartex" xmlns:cx1="http://schemas.microsoft.com/office/drawing/2015/9/8/chartex" xmlns:cx2="http://schemas.microsoft.com/office/drawing/2015/10/21/chartex" xmlns:cx3="http://schemas.microsoft.com/office/drawing/2016/5/9/chartex" xmlns:cx4="http://schemas.microsoft.com/office/drawing/2016/5/10/chartex" xmlns:cx5="http://schemas.microsoft.com/office/drawing/2016/5/11/chartex" xmlns:cx6="http://schemas.microsoft.com/office/drawing/2016/5/12/chartex" xmlns:cx7="http://schemas.microsoft.com/office/drawing/2016/5/13/chartex" xmlns:cx8="http://schemas.microsoft.com/office/drawing/2016/5/14/chartex" xmlns:mc="http://schemas.openxmlformats.org/markup-compatibility/2006" xmlns:aink="http://schemas.microsoft.com/office/drawing/2016/ink" xmlns:am3d="http://schemas.microsoft.com/office/drawing/2017/model3d" xmlns:o="urn:schemas-microsoft-com:office:office" xmlns:oel="http://schemas.microsoft.com/office/2019/extlst" xmlns:r="http://schemas.openxmlformats.org/officeDocument/2006/relationships" xmlns:m="http://schemas.openxmlformats.org/officeDocument/2006/math" xmlns:v="urn:schemas-microsoft-com:vml" xmlns:wp14="http://schemas.microsoft.com/office/word/2010/wordprocessingDrawing" xmlns:wp="http://schemas.openxmlformats.org/drawingml/2006/wordprocessingDrawing" xmlns:w10="urn:schemas-microsoft-com:office:word" xmlns:w="http://schemas.openxmlformats.org/wordprocessingml/2006/main" xmlns:w14="http://schemas.microsoft.com/office/word/2010/wordml" xmlns:w15="http://schemas.microsoft.com/office/word/2012/wordml" xmlns:w16cex="http://schemas.microsoft.com/office/word/2018/wordml/cex" xmlns:w16cid="http://schemas.microsoft.com/office/word/2016/wordml/cid" xmlns:w16="http://schemas.microsoft.com/office/word/2018/wordml" xmlns:w16du="http://schemas.microsoft.com/office/word/2023/wordml/word16du" xmlns:w16sdtdh="http://schemas.microsoft.com/office/word/2020/wordml/sdtdatahash" xmlns:w16se="http://schemas.microsoft.com/office/word/2015/wordml/symex" xmlns:wpg="http://schemas.microsoft.com/office/word/2010/wordprocessingGroup" xmlns:wpi="http://schemas.microsoft.com/office/word/2010/wordprocessingInk" xmlns:wne="http://schemas.microsoft.com/office/word/2006/wordml" xmlns:wps="http://schemas.microsoft.com/office/word/2010/wordprocessingShape" mc:Ignorable="w14 w15 w16se w16cid w16 w16cex w16sdtdh wp14">
   <w:p>
     <w:pPr>
       <w:pStyle w:val="Footer"/>
@@ -5915,7 +6028,7 @@
 </file>
 
 <file path=word/footnotes.xml><?xml version="1.0" encoding="utf-8"?>
-<w:footnotes xmlns:wpc="http://schemas.microsoft.com/office/word/2010/wordprocessingCanvas" xmlns:cx="http://schemas.microsoft.com/office/drawing/2014/chartex" xmlns:cx1="http://schemas.microsoft.com/office/drawing/2015/9/8/chartex" xmlns:cx2="http://schemas.microsoft.com/office/drawing/2015/10/21/chartex" xmlns:cx3="http://schemas.microsoft.com/office/drawing/2016/5/9/chartex" xmlns:cx4="http://schemas.microsoft.com/office/drawing/2016/5/10/chartex" xmlns:cx5="http://schemas.microsoft.com/office/drawing/2016/5/11/chartex" xmlns:cx6="http://schemas.microsoft.com/office/drawing/2016/5/12/chartex" xmlns:cx7="http://schemas.microsoft.com/office/drawing/2016/5/13/chartex" xmlns:cx8="http://schemas.microsoft.com/office/drawing/2016/5/14/chartex" xmlns:mc="http://schemas.openxmlformats.org/markup-compatibility/2006" xmlns:aink="http://schemas.microsoft.com/office/drawing/2016/ink" xmlns:am3d="http://schemas.microsoft.com/office/drawing/2017/model3d" xmlns:o="urn:schemas-microsoft-com:office:office" xmlns:r="http://schemas.openxmlformats.org/officeDocument/2006/relationships" xmlns:m="http://schemas.openxmlformats.org/officeDocument/2006/math" xmlns:v="urn:schemas-microsoft-com:vml" xmlns:wp14="http://schemas.microsoft.com/office/word/2010/wordprocessingDrawing" xmlns:wp="http://schemas.openxmlformats.org/drawingml/2006/wordprocessingDrawing" xmlns:w10="urn:schemas-microsoft-com:office:word" xmlns:w="http://schemas.openxmlformats.org/wordprocessingml/2006/main" xmlns:w14="http://schemas.microsoft.com/office/word/2010/wordml" xmlns:w15="http://schemas.microsoft.com/office/word/2012/wordml" xmlns:w16cex="http://schemas.microsoft.com/office/word/2018/wordml/cex" xmlns:w16cid="http://schemas.microsoft.com/office/word/2016/wordml/cid" xmlns:w16="http://schemas.microsoft.com/office/word/2018/wordml" xmlns:w16sdtdh="http://schemas.microsoft.com/office/word/2020/wordml/sdtdatahash" xmlns:w16se="http://schemas.microsoft.com/office/word/2015/wordml/symex" xmlns:wpg="http://schemas.microsoft.com/office/word/2010/wordprocessingGroup" xmlns:wpi="http://schemas.microsoft.com/office/word/2010/wordprocessingInk" xmlns:wne="http://schemas.microsoft.com/office/word/2006/wordml" xmlns:wps="http://schemas.microsoft.com/office/word/2010/wordprocessingShape" mc:Ignorable="w14 w15 w16se w16cid w16 w16cex w16sdtdh wp14">
+<w:footnotes xmlns:wpc="http://schemas.microsoft.com/office/word/2010/wordprocessingCanvas" xmlns:cx="http://schemas.microsoft.com/office/drawing/2014/chartex" xmlns:cx1="http://schemas.microsoft.com/office/drawing/2015/9/8/chartex" xmlns:cx2="http://schemas.microsoft.com/office/drawing/2015/10/21/chartex" xmlns:cx3="http://schemas.microsoft.com/office/drawing/2016/5/9/chartex" xmlns:cx4="http://schemas.microsoft.com/office/drawing/2016/5/10/chartex" xmlns:cx5="http://schemas.microsoft.com/office/drawing/2016/5/11/chartex" xmlns:cx6="http://schemas.microsoft.com/office/drawing/2016/5/12/chartex" xmlns:cx7="http://schemas.microsoft.com/office/drawing/2016/5/13/chartex" xmlns:cx8="http://schemas.microsoft.com/office/drawing/2016/5/14/chartex" xmlns:mc="http://schemas.openxmlformats.org/markup-compatibility/2006" xmlns:aink="http://schemas.microsoft.com/office/drawing/2016/ink" xmlns:am3d="http://schemas.microsoft.com/office/drawing/2017/model3d" xmlns:o="urn:schemas-microsoft-com:office:office" xmlns:oel="http://schemas.microsoft.com/office/2019/extlst" xmlns:r="http://schemas.openxmlformats.org/officeDocument/2006/relationships" xmlns:m="http://schemas.openxmlformats.org/officeDocument/2006/math" xmlns:v="urn:schemas-microsoft-com:vml" xmlns:wp14="http://schemas.microsoft.com/office/word/2010/wordprocessingDrawing" xmlns:wp="http://schemas.openxmlformats.org/drawingml/2006/wordprocessingDrawing" xmlns:w10="urn:schemas-microsoft-com:office:word" xmlns:w="http://schemas.openxmlformats.org/wordprocessingml/2006/main" xmlns:w14="http://schemas.microsoft.com/office/word/2010/wordml" xmlns:w15="http://schemas.microsoft.com/office/word/2012/wordml" xmlns:w16cex="http://schemas.microsoft.com/office/word/2018/wordml/cex" xmlns:w16cid="http://schemas.microsoft.com/office/word/2016/wordml/cid" xmlns:w16="http://schemas.microsoft.com/office/word/2018/wordml" xmlns:w16du="http://schemas.microsoft.com/office/word/2023/wordml/word16du" xmlns:w16sdtdh="http://schemas.microsoft.com/office/word/2020/wordml/sdtdatahash" xmlns:w16se="http://schemas.microsoft.com/office/word/2015/wordml/symex" xmlns:wpg="http://schemas.microsoft.com/office/word/2010/wordprocessingGroup" xmlns:wpi="http://schemas.microsoft.com/office/word/2010/wordprocessingInk" xmlns:wne="http://schemas.microsoft.com/office/word/2006/wordml" xmlns:wps="http://schemas.microsoft.com/office/word/2010/wordprocessingShape" mc:Ignorable="w14 w15 w16se w16cid w16 w16cex w16sdtdh wp14">
   <w:footnote w:type="separator" w:id="-1">
     <w:p>
       <w:pPr>
@@ -5947,7 +6060,7 @@
 </file>
 
 <file path=word/numbering.xml><?xml version="1.0" encoding="utf-8"?>
-<w:numbering xmlns:wpc="http://schemas.microsoft.com/office/word/2010/wordprocessingCanvas" xmlns:cx="http://schemas.microsoft.com/office/drawing/2014/chartex" xmlns:cx1="http://schemas.microsoft.com/office/drawing/2015/9/8/chartex" xmlns:cx2="http://schemas.microsoft.com/office/drawing/2015/10/21/chartex" xmlns:cx3="http://schemas.microsoft.com/office/drawing/2016/5/9/chartex" xmlns:cx4="http://schemas.microsoft.com/office/drawing/2016/5/10/chartex" xmlns:cx5="http://schemas.microsoft.com/office/drawing/2016/5/11/chartex" xmlns:cx6="http://schemas.microsoft.com/office/drawing/2016/5/12/chartex" xmlns:cx7="http://schemas.microsoft.com/office/drawing/2016/5/13/chartex" xmlns:cx8="http://schemas.microsoft.com/office/drawing/2016/5/14/chartex" xmlns:mc="http://schemas.openxmlformats.org/markup-compatibility/2006" xmlns:aink="http://schemas.microsoft.com/office/drawing/2016/ink" xmlns:am3d="http://schemas.microsoft.com/office/drawing/2017/model3d" xmlns:o="urn:schemas-microsoft-com:office:office" xmlns:r="http://schemas.openxmlformats.org/officeDocument/2006/relationships" xmlns:m="http://schemas.openxmlformats.org/officeDocument/2006/math" xmlns:v="urn:schemas-microsoft-com:vml" xmlns:wp14="http://schemas.microsoft.com/office/word/2010/wordprocessingDrawing" xmlns:wp="http://schemas.openxmlformats.org/drawingml/2006/wordprocessingDrawing" xmlns:w10="urn:schemas-microsoft-com:office:word" xmlns:w="http://schemas.openxmlformats.org/wordprocessingml/2006/main" xmlns:w14="http://schemas.microsoft.com/office/word/2010/wordml" xmlns:w15="http://schemas.microsoft.com/office/word/2012/wordml" xmlns:w16cex="http://schemas.microsoft.com/office/word/2018/wordml/cex" xmlns:w16cid="http://schemas.microsoft.com/office/word/2016/wordml/cid" xmlns:w16="http://schemas.microsoft.com/office/word/2018/wordml" xmlns:w16sdtdh="http://schemas.microsoft.com/office/word/2020/wordml/sdtdatahash" xmlns:w16se="http://schemas.microsoft.com/office/word/2015/wordml/symex" xmlns:wpg="http://schemas.microsoft.com/office/word/2010/wordprocessingGroup" xmlns:wpi="http://schemas.microsoft.com/office/word/2010/wordprocessingInk" xmlns:wne="http://schemas.microsoft.com/office/word/2006/wordml" xmlns:wps="http://schemas.microsoft.com/office/word/2010/wordprocessingShape" mc:Ignorable="w14 w15 w16se w16cid w16 w16cex w16sdtdh wp14">
+<w:numbering xmlns:wpc="http://schemas.microsoft.com/office/word/2010/wordprocessingCanvas" xmlns:cx="http://schemas.microsoft.com/office/drawing/2014/chartex" xmlns:cx1="http://schemas.microsoft.com/office/drawing/2015/9/8/chartex" xmlns:cx2="http://schemas.microsoft.com/office/drawing/2015/10/21/chartex" xmlns:cx3="http://schemas.microsoft.com/office/drawing/2016/5/9/chartex" xmlns:cx4="http://schemas.microsoft.com/office/drawing/2016/5/10/chartex" xmlns:cx5="http://schemas.microsoft.com/office/drawing/2016/5/11/chartex" xmlns:cx6="http://schemas.microsoft.com/office/drawing/2016/5/12/chartex" xmlns:cx7="http://schemas.microsoft.com/office/drawing/2016/5/13/chartex" xmlns:cx8="http://schemas.microsoft.com/office/drawing/2016/5/14/chartex" xmlns:mc="http://schemas.openxmlformats.org/markup-compatibility/2006" xmlns:aink="http://schemas.microsoft.com/office/drawing/2016/ink" xmlns:am3d="http://schemas.microsoft.com/office/drawing/2017/model3d" xmlns:o="urn:schemas-microsoft-com:office:office" xmlns:oel="http://schemas.microsoft.com/office/2019/extlst" xmlns:r="http://schemas.openxmlformats.org/officeDocument/2006/relationships" xmlns:m="http://schemas.openxmlformats.org/officeDocument/2006/math" xmlns:v="urn:schemas-microsoft-com:vml" xmlns:wp14="http://schemas.microsoft.com/office/word/2010/wordprocessingDrawing" xmlns:wp="http://schemas.openxmlformats.org/drawingml/2006/wordprocessingDrawing" xmlns:w10="urn:schemas-microsoft-com:office:word" xmlns:w="http://schemas.openxmlformats.org/wordprocessingml/2006/main" xmlns:w14="http://schemas.microsoft.com/office/word/2010/wordml" xmlns:w15="http://schemas.microsoft.com/office/word/2012/wordml" xmlns:w16cex="http://schemas.microsoft.com/office/word/2018/wordml/cex" xmlns:w16cid="http://schemas.microsoft.com/office/word/2016/wordml/cid" xmlns:w16="http://schemas.microsoft.com/office/word/2018/wordml" xmlns:w16du="http://schemas.microsoft.com/office/word/2023/wordml/word16du" xmlns:w16sdtdh="http://schemas.microsoft.com/office/word/2020/wordml/sdtdatahash" xmlns:w16se="http://schemas.microsoft.com/office/word/2015/wordml/symex" xmlns:wpg="http://schemas.microsoft.com/office/word/2010/wordprocessingGroup" xmlns:wpi="http://schemas.microsoft.com/office/word/2010/wordprocessingInk" xmlns:wne="http://schemas.microsoft.com/office/word/2006/wordml" xmlns:wps="http://schemas.microsoft.com/office/word/2010/wordprocessingShape" mc:Ignorable="w14 w15 w16se w16cid w16 w16cex w16sdtdh wp14">
   <w:abstractNum w:abstractNumId="0" w15:restartNumberingAfterBreak="0">
     <w:nsid w:val="090D7059"/>
     <w:multiLevelType w:val="multilevel"/>
@@ -8440,76 +8553,76 @@
       </w:rPr>
     </w:lvl>
   </w:abstractNum>
-  <w:num w:numId="1">
+  <w:num w:numId="1" w16cid:durableId="387530709">
     <w:abstractNumId w:val="23"/>
   </w:num>
-  <w:num w:numId="2">
+  <w:num w:numId="2" w16cid:durableId="2078354212">
     <w:abstractNumId w:val="12"/>
   </w:num>
-  <w:num w:numId="3">
+  <w:num w:numId="3" w16cid:durableId="1241670340">
     <w:abstractNumId w:val="0"/>
   </w:num>
-  <w:num w:numId="4">
+  <w:num w:numId="4" w16cid:durableId="1001541293">
     <w:abstractNumId w:val="4"/>
   </w:num>
-  <w:num w:numId="5">
+  <w:num w:numId="5" w16cid:durableId="1437479582">
     <w:abstractNumId w:val="11"/>
   </w:num>
-  <w:num w:numId="6">
+  <w:num w:numId="6" w16cid:durableId="853037098">
     <w:abstractNumId w:val="2"/>
   </w:num>
-  <w:num w:numId="7">
+  <w:num w:numId="7" w16cid:durableId="1731885312">
     <w:abstractNumId w:val="20"/>
   </w:num>
-  <w:num w:numId="8">
+  <w:num w:numId="8" w16cid:durableId="350188547">
     <w:abstractNumId w:val="13"/>
   </w:num>
-  <w:num w:numId="9">
+  <w:num w:numId="9" w16cid:durableId="1298991282">
     <w:abstractNumId w:val="1"/>
   </w:num>
-  <w:num w:numId="10">
+  <w:num w:numId="10" w16cid:durableId="1462268332">
     <w:abstractNumId w:val="10"/>
   </w:num>
-  <w:num w:numId="11">
+  <w:num w:numId="11" w16cid:durableId="1727102928">
     <w:abstractNumId w:val="18"/>
   </w:num>
-  <w:num w:numId="12">
+  <w:num w:numId="12" w16cid:durableId="1342851138">
     <w:abstractNumId w:val="6"/>
   </w:num>
-  <w:num w:numId="13">
+  <w:num w:numId="13" w16cid:durableId="1753578755">
     <w:abstractNumId w:val="21"/>
   </w:num>
-  <w:num w:numId="14">
+  <w:num w:numId="14" w16cid:durableId="973413885">
     <w:abstractNumId w:val="17"/>
   </w:num>
-  <w:num w:numId="15">
+  <w:num w:numId="15" w16cid:durableId="762339933">
     <w:abstractNumId w:val="19"/>
   </w:num>
-  <w:num w:numId="16">
+  <w:num w:numId="16" w16cid:durableId="1889993481">
     <w:abstractNumId w:val="5"/>
   </w:num>
-  <w:num w:numId="17">
+  <w:num w:numId="17" w16cid:durableId="945580458">
     <w:abstractNumId w:val="16"/>
   </w:num>
-  <w:num w:numId="18">
+  <w:num w:numId="18" w16cid:durableId="1428698474">
     <w:abstractNumId w:val="15"/>
   </w:num>
-  <w:num w:numId="19">
+  <w:num w:numId="19" w16cid:durableId="959456650">
     <w:abstractNumId w:val="9"/>
   </w:num>
-  <w:num w:numId="20">
+  <w:num w:numId="20" w16cid:durableId="1649167759">
     <w:abstractNumId w:val="14"/>
   </w:num>
-  <w:num w:numId="21">
+  <w:num w:numId="21" w16cid:durableId="432433351">
     <w:abstractNumId w:val="8"/>
   </w:num>
-  <w:num w:numId="22">
+  <w:num w:numId="22" w16cid:durableId="2050495388">
     <w:abstractNumId w:val="7"/>
   </w:num>
-  <w:num w:numId="23">
+  <w:num w:numId="23" w16cid:durableId="693270389">
     <w:abstractNumId w:val="3"/>
   </w:num>
-  <w:num w:numId="24">
+  <w:num w:numId="24" w16cid:durableId="1648777680">
     <w:abstractNumId w:val="22"/>
   </w:num>
 </w:numbering>

</xml_diff>

<commit_message>
upload [Entity Relationship Diagram] in SRS Document
</commit_message>
<xml_diff>
--- a/document/SRS_Document.docx
+++ b/document/SRS_Document.docx
@@ -1,6 +1,6 @@
 
 <file path=word/document.xml><?xml version="1.0" encoding="utf-8"?>
-<w:document xmlns:wpc="http://schemas.microsoft.com/office/word/2010/wordprocessingCanvas" xmlns:cx="http://schemas.microsoft.com/office/drawing/2014/chartex" xmlns:cx1="http://schemas.microsoft.com/office/drawing/2015/9/8/chartex" xmlns:cx2="http://schemas.microsoft.com/office/drawing/2015/10/21/chartex" xmlns:cx3="http://schemas.microsoft.com/office/drawing/2016/5/9/chartex" xmlns:cx4="http://schemas.microsoft.com/office/drawing/2016/5/10/chartex" xmlns:cx5="http://schemas.microsoft.com/office/drawing/2016/5/11/chartex" xmlns:cx6="http://schemas.microsoft.com/office/drawing/2016/5/12/chartex" xmlns:cx7="http://schemas.microsoft.com/office/drawing/2016/5/13/chartex" xmlns:cx8="http://schemas.microsoft.com/office/drawing/2016/5/14/chartex" xmlns:mc="http://schemas.openxmlformats.org/markup-compatibility/2006" xmlns:aink="http://schemas.microsoft.com/office/drawing/2016/ink" xmlns:am3d="http://schemas.microsoft.com/office/drawing/2017/model3d" xmlns:o="urn:schemas-microsoft-com:office:office" xmlns:oel="http://schemas.microsoft.com/office/2019/extlst" xmlns:r="http://schemas.openxmlformats.org/officeDocument/2006/relationships" xmlns:m="http://schemas.openxmlformats.org/officeDocument/2006/math" xmlns:v="urn:schemas-microsoft-com:vml" xmlns:wp14="http://schemas.microsoft.com/office/word/2010/wordprocessingDrawing" xmlns:wp="http://schemas.openxmlformats.org/drawingml/2006/wordprocessingDrawing" xmlns:w10="urn:schemas-microsoft-com:office:word" xmlns:w="http://schemas.openxmlformats.org/wordprocessingml/2006/main" xmlns:w14="http://schemas.microsoft.com/office/word/2010/wordml" xmlns:w15="http://schemas.microsoft.com/office/word/2012/wordml" xmlns:w16cex="http://schemas.microsoft.com/office/word/2018/wordml/cex" xmlns:w16cid="http://schemas.microsoft.com/office/word/2016/wordml/cid" xmlns:w16="http://schemas.microsoft.com/office/word/2018/wordml" xmlns:w16du="http://schemas.microsoft.com/office/word/2023/wordml/word16du" xmlns:w16sdtdh="http://schemas.microsoft.com/office/word/2020/wordml/sdtdatahash" xmlns:w16se="http://schemas.microsoft.com/office/word/2015/wordml/symex" xmlns:wpg="http://schemas.microsoft.com/office/word/2010/wordprocessingGroup" xmlns:wpi="http://schemas.microsoft.com/office/word/2010/wordprocessingInk" xmlns:wne="http://schemas.microsoft.com/office/word/2006/wordml" xmlns:wps="http://schemas.microsoft.com/office/word/2010/wordprocessingShape" mc:Ignorable="w14 w15 w16se w16cid w16 w16cex w16sdtdh wp14">
+<w:document xmlns:wpc="http://schemas.microsoft.com/office/word/2010/wordprocessingCanvas" xmlns:cx="http://schemas.microsoft.com/office/drawing/2014/chartex" xmlns:cx1="http://schemas.microsoft.com/office/drawing/2015/9/8/chartex" xmlns:cx2="http://schemas.microsoft.com/office/drawing/2015/10/21/chartex" xmlns:cx3="http://schemas.microsoft.com/office/drawing/2016/5/9/chartex" xmlns:cx4="http://schemas.microsoft.com/office/drawing/2016/5/10/chartex" xmlns:cx5="http://schemas.microsoft.com/office/drawing/2016/5/11/chartex" xmlns:cx6="http://schemas.microsoft.com/office/drawing/2016/5/12/chartex" xmlns:cx7="http://schemas.microsoft.com/office/drawing/2016/5/13/chartex" xmlns:cx8="http://schemas.microsoft.com/office/drawing/2016/5/14/chartex" xmlns:mc="http://schemas.openxmlformats.org/markup-compatibility/2006" xmlns:aink="http://schemas.microsoft.com/office/drawing/2016/ink" xmlns:am3d="http://schemas.microsoft.com/office/drawing/2017/model3d" xmlns:o="urn:schemas-microsoft-com:office:office" xmlns:r="http://schemas.openxmlformats.org/officeDocument/2006/relationships" xmlns:m="http://schemas.openxmlformats.org/officeDocument/2006/math" xmlns:v="urn:schemas-microsoft-com:vml" xmlns:wp14="http://schemas.microsoft.com/office/word/2010/wordprocessingDrawing" xmlns:wp="http://schemas.openxmlformats.org/drawingml/2006/wordprocessingDrawing" xmlns:w10="urn:schemas-microsoft-com:office:word" xmlns:w="http://schemas.openxmlformats.org/wordprocessingml/2006/main" xmlns:w14="http://schemas.microsoft.com/office/word/2010/wordml" xmlns:w15="http://schemas.microsoft.com/office/word/2012/wordml" xmlns:w16cex="http://schemas.microsoft.com/office/word/2018/wordml/cex" xmlns:w16cid="http://schemas.microsoft.com/office/word/2016/wordml/cid" xmlns:w16="http://schemas.microsoft.com/office/word/2018/wordml" xmlns:w16sdtdh="http://schemas.microsoft.com/office/word/2020/wordml/sdtdatahash" xmlns:w16se="http://schemas.microsoft.com/office/word/2015/wordml/symex" xmlns:wpg="http://schemas.microsoft.com/office/word/2010/wordprocessingGroup" xmlns:wpi="http://schemas.microsoft.com/office/word/2010/wordprocessingInk" xmlns:wne="http://schemas.microsoft.com/office/word/2006/wordml" xmlns:wps="http://schemas.microsoft.com/office/word/2010/wordprocessingShape" mc:Ignorable="w14 w15 w16se w16cid w16 w16cex w16sdtdh wp14">
   <w:body>
     <w:p/>
     <w:p>
@@ -380,11 +380,9 @@
             <w:pPr>
               <w:pStyle w:val="Bang0"/>
             </w:pPr>
-            <w:proofErr w:type="spellStart"/>
             <w:r>
               <w:t>KienNT</w:t>
             </w:r>
-            <w:proofErr w:type="spellEnd"/>
           </w:p>
         </w:tc>
         <w:tc>
@@ -395,45 +393,8 @@
             <w:pPr>
               <w:pStyle w:val="Bang0"/>
             </w:pPr>
-            <w:proofErr w:type="spellStart"/>
-            <w:r>
-              <w:t>Thêm</w:t>
-            </w:r>
-            <w:proofErr w:type="spellEnd"/>
-            <w:r>
-              <w:t xml:space="preserve"> </w:t>
-            </w:r>
-            <w:proofErr w:type="spellStart"/>
-            <w:r>
-              <w:t>mô</w:t>
-            </w:r>
-            <w:proofErr w:type="spellEnd"/>
-            <w:r>
-              <w:t xml:space="preserve"> </w:t>
-            </w:r>
-            <w:proofErr w:type="spellStart"/>
-            <w:r>
-              <w:t>tả</w:t>
-            </w:r>
-            <w:proofErr w:type="spellEnd"/>
-            <w:r>
-              <w:t xml:space="preserve"> </w:t>
-            </w:r>
-            <w:proofErr w:type="spellStart"/>
-            <w:r>
-              <w:t>chức</w:t>
-            </w:r>
-            <w:proofErr w:type="spellEnd"/>
-            <w:r>
-              <w:t xml:space="preserve"> </w:t>
-            </w:r>
-            <w:proofErr w:type="spellStart"/>
-            <w:r>
-              <w:t>năng</w:t>
-            </w:r>
-            <w:proofErr w:type="spellEnd"/>
-            <w:r>
-              <w:t xml:space="preserve"> Setting Details (II.1.a)</w:t>
+            <w:r>
+              <w:t>Thêm mô tả chức năng Setting Details (II.1.a)</w:t>
             </w:r>
           </w:p>
         </w:tc>
@@ -938,19 +899,7 @@
           <w:rPr>
             <w:rStyle w:val="Hyperlink"/>
           </w:rPr>
-          <w:t xml:space="preserve">Process Feature - BMOS - Google </w:t>
-        </w:r>
-        <w:r>
-          <w:rPr>
-            <w:rStyle w:val="Hyperlink"/>
-          </w:rPr>
-          <w:t>T</w:t>
-        </w:r>
-        <w:r>
-          <w:rPr>
-            <w:rStyle w:val="Hyperlink"/>
-          </w:rPr>
-          <w:t>rang tính</w:t>
+          <w:t>Process Feature - BMOS - Google Trang tính</w:t>
         </w:r>
       </w:hyperlink>
     </w:p>
@@ -2644,23 +2593,7 @@
           <w:i/>
           <w:color w:val="0000FF"/>
         </w:rPr>
-        <w:t xml:space="preserve"> – replace Role1, Role</w:t>
-      </w:r>
-      <w:proofErr w:type="gramStart"/>
-      <w:r>
-        <w:rPr>
-          <w:i/>
-          <w:color w:val="0000FF"/>
-        </w:rPr>
-        <w:t>2,…</w:t>
-      </w:r>
-      <w:proofErr w:type="gramEnd"/>
-      <w:r>
-        <w:rPr>
-          <w:i/>
-          <w:color w:val="0000FF"/>
-        </w:rPr>
-        <w:t xml:space="preserve"> with the specific system user role names]</w:t>
+        <w:t xml:space="preserve"> – replace Role1, Role2,… with the specific system user role names]</w:t>
       </w:r>
     </w:p>
     <w:tbl>
@@ -2823,7 +2756,6 @@
                 <w:b/>
               </w:rPr>
             </w:pPr>
-            <w:proofErr w:type="spellStart"/>
             <w:r>
               <w:rPr>
                 <w:rFonts w:cs="Calibri"/>
@@ -2831,7 +2763,6 @@
               </w:rPr>
               <w:t>RoleX</w:t>
             </w:r>
-            <w:proofErr w:type="spellEnd"/>
           </w:p>
         </w:tc>
       </w:tr>
@@ -4305,39 +4236,7 @@
           <w:i/>
           <w:color w:val="0000FF"/>
         </w:rPr>
-        <w:t xml:space="preserve">Provide the descriptions for the non-screen system functions, </w:t>
-      </w:r>
-      <w:proofErr w:type="spellStart"/>
-      <w:r>
-        <w:rPr>
-          <w:i/>
-          <w:color w:val="0000FF"/>
-        </w:rPr>
-        <w:t>i.e</w:t>
-      </w:r>
-      <w:proofErr w:type="spellEnd"/>
-      <w:r>
-        <w:rPr>
-          <w:i/>
-          <w:color w:val="0000FF"/>
-        </w:rPr>
-        <w:t xml:space="preserve"> batch/</w:t>
-      </w:r>
-      <w:proofErr w:type="spellStart"/>
-      <w:r>
-        <w:rPr>
-          <w:i/>
-          <w:color w:val="0000FF"/>
-        </w:rPr>
-        <w:t>cron</w:t>
-      </w:r>
-      <w:proofErr w:type="spellEnd"/>
-      <w:r>
-        <w:rPr>
-          <w:i/>
-          <w:color w:val="0000FF"/>
-        </w:rPr>
-        <w:t xml:space="preserve"> job, service, API, etc.</w:t>
+        <w:t>Provide the descriptions for the non-screen system functions, i.e batch/cron job, service, API, etc.</w:t>
       </w:r>
       <w:r>
         <w:rPr>
@@ -4653,34 +4552,41 @@
     </w:p>
     <w:p>
       <w:r>
-        <w:rPr>
-          <w:noProof/>
-        </w:rPr>
-        <w:object w:dxaOrig="12036" w:dyaOrig="6253" w14:anchorId="06652B3B">
-          <v:shapetype id="_x0000_t75" coordsize="21600,21600" o:spt="75" o:preferrelative="t" path="m@4@5l@4@11@9@11@9@5xe" filled="f" stroked="f">
-            <v:stroke joinstyle="miter"/>
-            <v:formulas>
-              <v:f eqn="if lineDrawn pixelLineWidth 0"/>
-              <v:f eqn="sum @0 1 0"/>
-              <v:f eqn="sum 0 0 @1"/>
-              <v:f eqn="prod @2 1 2"/>
-              <v:f eqn="prod @3 21600 pixelWidth"/>
-              <v:f eqn="prod @3 21600 pixelHeight"/>
-              <v:f eqn="sum @0 0 1"/>
-              <v:f eqn="prod @6 1 2"/>
-              <v:f eqn="prod @7 21600 pixelWidth"/>
-              <v:f eqn="sum @8 21600 0"/>
-              <v:f eqn="prod @7 21600 pixelHeight"/>
-              <v:f eqn="sum @10 21600 0"/>
-            </v:formulas>
-            <v:path o:extrusionok="f" gradientshapeok="t" o:connecttype="rect"/>
-            <o:lock v:ext="edit" aspectratio="t"/>
-          </v:shapetype>
-          <v:shape id="_x0000_i1025" type="#_x0000_t75" alt="" style="width:452pt;height:235pt;mso-width-percent:0;mso-height-percent:0;mso-width-percent:0;mso-height-percent:0" o:ole="">
-            <v:imagedata r:id="rId12" o:title=""/>
-          </v:shape>
-          <o:OLEObject Type="Embed" ProgID="Visio.Drawing.15" ShapeID="_x0000_i1025" DrawAspect="Content" ObjectID="_1745438976" r:id="rId13"/>
-        </w:object>
+        <w:drawing>
+          <wp:inline distT="0" distB="0" distL="0" distR="0" wp14:anchorId="476220EF" wp14:editId="31B9BF51">
+            <wp:extent cx="5746750" cy="4035425"/>
+            <wp:effectExtent l="0" t="0" r="6350" b="3175"/>
+            <wp:docPr id="9" name="Picture 9"/>
+            <wp:cNvGraphicFramePr>
+              <a:graphicFrameLocks xmlns:a="http://schemas.openxmlformats.org/drawingml/2006/main" noChangeAspect="1"/>
+            </wp:cNvGraphicFramePr>
+            <a:graphic xmlns:a="http://schemas.openxmlformats.org/drawingml/2006/main">
+              <a:graphicData uri="http://schemas.openxmlformats.org/drawingml/2006/picture">
+                <pic:pic xmlns:pic="http://schemas.openxmlformats.org/drawingml/2006/picture">
+                  <pic:nvPicPr>
+                    <pic:cNvPr id="1" name=""/>
+                    <pic:cNvPicPr/>
+                  </pic:nvPicPr>
+                  <pic:blipFill>
+                    <a:blip r:embed="rId12"/>
+                    <a:stretch>
+                      <a:fillRect/>
+                    </a:stretch>
+                  </pic:blipFill>
+                  <pic:spPr>
+                    <a:xfrm>
+                      <a:off x="0" y="0"/>
+                      <a:ext cx="5746750" cy="4035425"/>
+                    </a:xfrm>
+                    <a:prstGeom prst="rect">
+                      <a:avLst/>
+                    </a:prstGeom>
+                  </pic:spPr>
+                </pic:pic>
+              </a:graphicData>
+            </a:graphic>
+          </wp:inline>
+        </w:drawing>
       </w:r>
     </w:p>
     <w:p>
@@ -5058,6 +4964,7 @@
         </w:rPr>
       </w:pPr>
       <w:r>
+        <w:lastRenderedPageBreak/>
         <w:br w:type="page"/>
       </w:r>
     </w:p>
@@ -5125,7 +5032,7 @@
                     <pic:cNvPicPr/>
                   </pic:nvPicPr>
                   <pic:blipFill>
-                    <a:blip r:embed="rId14"/>
+                    <a:blip r:embed="rId13"/>
                     <a:stretch>
                       <a:fillRect/>
                     </a:stretch>
@@ -5275,7 +5182,7 @@
                     <pic:cNvPicPr/>
                   </pic:nvPicPr>
                   <pic:blipFill>
-                    <a:blip r:embed="rId15"/>
+                    <a:blip r:embed="rId14"/>
                     <a:stretch>
                       <a:fillRect/>
                     </a:stretch>
@@ -5407,7 +5314,7 @@
                     <pic:cNvPicPr/>
                   </pic:nvPicPr>
                   <pic:blipFill>
-                    <a:blip r:embed="rId16"/>
+                    <a:blip r:embed="rId15"/>
                     <a:stretch>
                       <a:fillRect/>
                     </a:stretch>
@@ -5569,7 +5476,7 @@
                     <pic:cNvPicPr/>
                   </pic:nvPicPr>
                   <pic:blipFill>
-                    <a:blip r:embed="rId17"/>
+                    <a:blip r:embed="rId16"/>
                     <a:stretch>
                       <a:fillRect/>
                     </a:stretch>
@@ -5770,7 +5677,7 @@
                     </pic:cNvPicPr>
                   </pic:nvPicPr>
                   <pic:blipFill>
-                    <a:blip r:embed="rId18" cstate="print">
+                    <a:blip r:embed="rId17" cstate="print">
                       <a:extLst>
                         <a:ext uri="{28A0092B-C50C-407E-A947-70E740481C1C}">
                           <a14:useLocalDpi xmlns:a14="http://schemas.microsoft.com/office/drawing/2010/main" val="0"/>
@@ -5925,7 +5832,7 @@
     <w:p/>
     <w:p/>
     <w:sectPr>
-      <w:footerReference w:type="default" r:id="rId19"/>
+      <w:footerReference w:type="default" r:id="rId18"/>
       <w:pgSz w:w="11906" w:h="16838"/>
       <w:pgMar w:top="1132" w:right="1416" w:bottom="1440" w:left="1440" w:header="708" w:footer="708" w:gutter="0"/>
       <w:cols w:space="708"/>
@@ -5936,7 +5843,7 @@
 </file>
 
 <file path=word/endnotes.xml><?xml version="1.0" encoding="utf-8"?>
-<w:endnotes xmlns:wpc="http://schemas.microsoft.com/office/word/2010/wordprocessingCanvas" xmlns:cx="http://schemas.microsoft.com/office/drawing/2014/chartex" xmlns:cx1="http://schemas.microsoft.com/office/drawing/2015/9/8/chartex" xmlns:cx2="http://schemas.microsoft.com/office/drawing/2015/10/21/chartex" xmlns:cx3="http://schemas.microsoft.com/office/drawing/2016/5/9/chartex" xmlns:cx4="http://schemas.microsoft.com/office/drawing/2016/5/10/chartex" xmlns:cx5="http://schemas.microsoft.com/office/drawing/2016/5/11/chartex" xmlns:cx6="http://schemas.microsoft.com/office/drawing/2016/5/12/chartex" xmlns:cx7="http://schemas.microsoft.com/office/drawing/2016/5/13/chartex" xmlns:cx8="http://schemas.microsoft.com/office/drawing/2016/5/14/chartex" xmlns:mc="http://schemas.openxmlformats.org/markup-compatibility/2006" xmlns:aink="http://schemas.microsoft.com/office/drawing/2016/ink" xmlns:am3d="http://schemas.microsoft.com/office/drawing/2017/model3d" xmlns:o="urn:schemas-microsoft-com:office:office" xmlns:oel="http://schemas.microsoft.com/office/2019/extlst" xmlns:r="http://schemas.openxmlformats.org/officeDocument/2006/relationships" xmlns:m="http://schemas.openxmlformats.org/officeDocument/2006/math" xmlns:v="urn:schemas-microsoft-com:vml" xmlns:wp14="http://schemas.microsoft.com/office/word/2010/wordprocessingDrawing" xmlns:wp="http://schemas.openxmlformats.org/drawingml/2006/wordprocessingDrawing" xmlns:w10="urn:schemas-microsoft-com:office:word" xmlns:w="http://schemas.openxmlformats.org/wordprocessingml/2006/main" xmlns:w14="http://schemas.microsoft.com/office/word/2010/wordml" xmlns:w15="http://schemas.microsoft.com/office/word/2012/wordml" xmlns:w16cex="http://schemas.microsoft.com/office/word/2018/wordml/cex" xmlns:w16cid="http://schemas.microsoft.com/office/word/2016/wordml/cid" xmlns:w16="http://schemas.microsoft.com/office/word/2018/wordml" xmlns:w16du="http://schemas.microsoft.com/office/word/2023/wordml/word16du" xmlns:w16sdtdh="http://schemas.microsoft.com/office/word/2020/wordml/sdtdatahash" xmlns:w16se="http://schemas.microsoft.com/office/word/2015/wordml/symex" xmlns:wpg="http://schemas.microsoft.com/office/word/2010/wordprocessingGroup" xmlns:wpi="http://schemas.microsoft.com/office/word/2010/wordprocessingInk" xmlns:wne="http://schemas.microsoft.com/office/word/2006/wordml" xmlns:wps="http://schemas.microsoft.com/office/word/2010/wordprocessingShape" mc:Ignorable="w14 w15 w16se w16cid w16 w16cex w16sdtdh wp14">
+<w:endnotes xmlns:wpc="http://schemas.microsoft.com/office/word/2010/wordprocessingCanvas" xmlns:cx="http://schemas.microsoft.com/office/drawing/2014/chartex" xmlns:cx1="http://schemas.microsoft.com/office/drawing/2015/9/8/chartex" xmlns:cx2="http://schemas.microsoft.com/office/drawing/2015/10/21/chartex" xmlns:cx3="http://schemas.microsoft.com/office/drawing/2016/5/9/chartex" xmlns:cx4="http://schemas.microsoft.com/office/drawing/2016/5/10/chartex" xmlns:cx5="http://schemas.microsoft.com/office/drawing/2016/5/11/chartex" xmlns:cx6="http://schemas.microsoft.com/office/drawing/2016/5/12/chartex" xmlns:cx7="http://schemas.microsoft.com/office/drawing/2016/5/13/chartex" xmlns:cx8="http://schemas.microsoft.com/office/drawing/2016/5/14/chartex" xmlns:mc="http://schemas.openxmlformats.org/markup-compatibility/2006" xmlns:aink="http://schemas.microsoft.com/office/drawing/2016/ink" xmlns:am3d="http://schemas.microsoft.com/office/drawing/2017/model3d" xmlns:o="urn:schemas-microsoft-com:office:office" xmlns:r="http://schemas.openxmlformats.org/officeDocument/2006/relationships" xmlns:m="http://schemas.openxmlformats.org/officeDocument/2006/math" xmlns:v="urn:schemas-microsoft-com:vml" xmlns:wp14="http://schemas.microsoft.com/office/word/2010/wordprocessingDrawing" xmlns:wp="http://schemas.openxmlformats.org/drawingml/2006/wordprocessingDrawing" xmlns:w10="urn:schemas-microsoft-com:office:word" xmlns:w="http://schemas.openxmlformats.org/wordprocessingml/2006/main" xmlns:w14="http://schemas.microsoft.com/office/word/2010/wordml" xmlns:w15="http://schemas.microsoft.com/office/word/2012/wordml" xmlns:w16cex="http://schemas.microsoft.com/office/word/2018/wordml/cex" xmlns:w16cid="http://schemas.microsoft.com/office/word/2016/wordml/cid" xmlns:w16="http://schemas.microsoft.com/office/word/2018/wordml" xmlns:w16sdtdh="http://schemas.microsoft.com/office/word/2020/wordml/sdtdatahash" xmlns:w16se="http://schemas.microsoft.com/office/word/2015/wordml/symex" xmlns:wpg="http://schemas.microsoft.com/office/word/2010/wordprocessingGroup" xmlns:wpi="http://schemas.microsoft.com/office/word/2010/wordprocessingInk" xmlns:wne="http://schemas.microsoft.com/office/word/2006/wordml" xmlns:wps="http://schemas.microsoft.com/office/word/2010/wordprocessingShape" mc:Ignorable="w14 w15 w16se w16cid w16 w16cex w16sdtdh wp14">
   <w:endnote w:type="separator" w:id="-1">
     <w:p>
       <w:pPr>
@@ -5968,7 +5875,7 @@
 </file>
 
 <file path=word/footer1.xml><?xml version="1.0" encoding="utf-8"?>
-<w:ftr xmlns:wpc="http://schemas.microsoft.com/office/word/2010/wordprocessingCanvas" xmlns:cx="http://schemas.microsoft.com/office/drawing/2014/chartex" xmlns:cx1="http://schemas.microsoft.com/office/drawing/2015/9/8/chartex" xmlns:cx2="http://schemas.microsoft.com/office/drawing/2015/10/21/chartex" xmlns:cx3="http://schemas.microsoft.com/office/drawing/2016/5/9/chartex" xmlns:cx4="http://schemas.microsoft.com/office/drawing/2016/5/10/chartex" xmlns:cx5="http://schemas.microsoft.com/office/drawing/2016/5/11/chartex" xmlns:cx6="http://schemas.microsoft.com/office/drawing/2016/5/12/chartex" xmlns:cx7="http://schemas.microsoft.com/office/drawing/2016/5/13/chartex" xmlns:cx8="http://schemas.microsoft.com/office/drawing/2016/5/14/chartex" xmlns:mc="http://schemas.openxmlformats.org/markup-compatibility/2006" xmlns:aink="http://schemas.microsoft.com/office/drawing/2016/ink" xmlns:am3d="http://schemas.microsoft.com/office/drawing/2017/model3d" xmlns:o="urn:schemas-microsoft-com:office:office" xmlns:oel="http://schemas.microsoft.com/office/2019/extlst" xmlns:r="http://schemas.openxmlformats.org/officeDocument/2006/relationships" xmlns:m="http://schemas.openxmlformats.org/officeDocument/2006/math" xmlns:v="urn:schemas-microsoft-com:vml" xmlns:wp14="http://schemas.microsoft.com/office/word/2010/wordprocessingDrawing" xmlns:wp="http://schemas.openxmlformats.org/drawingml/2006/wordprocessingDrawing" xmlns:w10="urn:schemas-microsoft-com:office:word" xmlns:w="http://schemas.openxmlformats.org/wordprocessingml/2006/main" xmlns:w14="http://schemas.microsoft.com/office/word/2010/wordml" xmlns:w15="http://schemas.microsoft.com/office/word/2012/wordml" xmlns:w16cex="http://schemas.microsoft.com/office/word/2018/wordml/cex" xmlns:w16cid="http://schemas.microsoft.com/office/word/2016/wordml/cid" xmlns:w16="http://schemas.microsoft.com/office/word/2018/wordml" xmlns:w16du="http://schemas.microsoft.com/office/word/2023/wordml/word16du" xmlns:w16sdtdh="http://schemas.microsoft.com/office/word/2020/wordml/sdtdatahash" xmlns:w16se="http://schemas.microsoft.com/office/word/2015/wordml/symex" xmlns:wpg="http://schemas.microsoft.com/office/word/2010/wordprocessingGroup" xmlns:wpi="http://schemas.microsoft.com/office/word/2010/wordprocessingInk" xmlns:wne="http://schemas.microsoft.com/office/word/2006/wordml" xmlns:wps="http://schemas.microsoft.com/office/word/2010/wordprocessingShape" mc:Ignorable="w14 w15 w16se w16cid w16 w16cex w16sdtdh wp14">
+<w:ftr xmlns:wpc="http://schemas.microsoft.com/office/word/2010/wordprocessingCanvas" xmlns:cx="http://schemas.microsoft.com/office/drawing/2014/chartex" xmlns:cx1="http://schemas.microsoft.com/office/drawing/2015/9/8/chartex" xmlns:cx2="http://schemas.microsoft.com/office/drawing/2015/10/21/chartex" xmlns:cx3="http://schemas.microsoft.com/office/drawing/2016/5/9/chartex" xmlns:cx4="http://schemas.microsoft.com/office/drawing/2016/5/10/chartex" xmlns:cx5="http://schemas.microsoft.com/office/drawing/2016/5/11/chartex" xmlns:cx6="http://schemas.microsoft.com/office/drawing/2016/5/12/chartex" xmlns:cx7="http://schemas.microsoft.com/office/drawing/2016/5/13/chartex" xmlns:cx8="http://schemas.microsoft.com/office/drawing/2016/5/14/chartex" xmlns:mc="http://schemas.openxmlformats.org/markup-compatibility/2006" xmlns:aink="http://schemas.microsoft.com/office/drawing/2016/ink" xmlns:am3d="http://schemas.microsoft.com/office/drawing/2017/model3d" xmlns:o="urn:schemas-microsoft-com:office:office" xmlns:r="http://schemas.openxmlformats.org/officeDocument/2006/relationships" xmlns:m="http://schemas.openxmlformats.org/officeDocument/2006/math" xmlns:v="urn:schemas-microsoft-com:vml" xmlns:wp14="http://schemas.microsoft.com/office/word/2010/wordprocessingDrawing" xmlns:wp="http://schemas.openxmlformats.org/drawingml/2006/wordprocessingDrawing" xmlns:w10="urn:schemas-microsoft-com:office:word" xmlns:w="http://schemas.openxmlformats.org/wordprocessingml/2006/main" xmlns:w14="http://schemas.microsoft.com/office/word/2010/wordml" xmlns:w15="http://schemas.microsoft.com/office/word/2012/wordml" xmlns:w16cex="http://schemas.microsoft.com/office/word/2018/wordml/cex" xmlns:w16cid="http://schemas.microsoft.com/office/word/2016/wordml/cid" xmlns:w16="http://schemas.microsoft.com/office/word/2018/wordml" xmlns:w16sdtdh="http://schemas.microsoft.com/office/word/2020/wordml/sdtdatahash" xmlns:w16se="http://schemas.microsoft.com/office/word/2015/wordml/symex" xmlns:wpg="http://schemas.microsoft.com/office/word/2010/wordprocessingGroup" xmlns:wpi="http://schemas.microsoft.com/office/word/2010/wordprocessingInk" xmlns:wne="http://schemas.microsoft.com/office/word/2006/wordml" xmlns:wps="http://schemas.microsoft.com/office/word/2010/wordprocessingShape" mc:Ignorable="w14 w15 w16se w16cid w16 w16cex w16sdtdh wp14">
   <w:p>
     <w:pPr>
       <w:pStyle w:val="Footer"/>
@@ -6028,7 +5935,7 @@
 </file>
 
 <file path=word/footnotes.xml><?xml version="1.0" encoding="utf-8"?>
-<w:footnotes xmlns:wpc="http://schemas.microsoft.com/office/word/2010/wordprocessingCanvas" xmlns:cx="http://schemas.microsoft.com/office/drawing/2014/chartex" xmlns:cx1="http://schemas.microsoft.com/office/drawing/2015/9/8/chartex" xmlns:cx2="http://schemas.microsoft.com/office/drawing/2015/10/21/chartex" xmlns:cx3="http://schemas.microsoft.com/office/drawing/2016/5/9/chartex" xmlns:cx4="http://schemas.microsoft.com/office/drawing/2016/5/10/chartex" xmlns:cx5="http://schemas.microsoft.com/office/drawing/2016/5/11/chartex" xmlns:cx6="http://schemas.microsoft.com/office/drawing/2016/5/12/chartex" xmlns:cx7="http://schemas.microsoft.com/office/drawing/2016/5/13/chartex" xmlns:cx8="http://schemas.microsoft.com/office/drawing/2016/5/14/chartex" xmlns:mc="http://schemas.openxmlformats.org/markup-compatibility/2006" xmlns:aink="http://schemas.microsoft.com/office/drawing/2016/ink" xmlns:am3d="http://schemas.microsoft.com/office/drawing/2017/model3d" xmlns:o="urn:schemas-microsoft-com:office:office" xmlns:oel="http://schemas.microsoft.com/office/2019/extlst" xmlns:r="http://schemas.openxmlformats.org/officeDocument/2006/relationships" xmlns:m="http://schemas.openxmlformats.org/officeDocument/2006/math" xmlns:v="urn:schemas-microsoft-com:vml" xmlns:wp14="http://schemas.microsoft.com/office/word/2010/wordprocessingDrawing" xmlns:wp="http://schemas.openxmlformats.org/drawingml/2006/wordprocessingDrawing" xmlns:w10="urn:schemas-microsoft-com:office:word" xmlns:w="http://schemas.openxmlformats.org/wordprocessingml/2006/main" xmlns:w14="http://schemas.microsoft.com/office/word/2010/wordml" xmlns:w15="http://schemas.microsoft.com/office/word/2012/wordml" xmlns:w16cex="http://schemas.microsoft.com/office/word/2018/wordml/cex" xmlns:w16cid="http://schemas.microsoft.com/office/word/2016/wordml/cid" xmlns:w16="http://schemas.microsoft.com/office/word/2018/wordml" xmlns:w16du="http://schemas.microsoft.com/office/word/2023/wordml/word16du" xmlns:w16sdtdh="http://schemas.microsoft.com/office/word/2020/wordml/sdtdatahash" xmlns:w16se="http://schemas.microsoft.com/office/word/2015/wordml/symex" xmlns:wpg="http://schemas.microsoft.com/office/word/2010/wordprocessingGroup" xmlns:wpi="http://schemas.microsoft.com/office/word/2010/wordprocessingInk" xmlns:wne="http://schemas.microsoft.com/office/word/2006/wordml" xmlns:wps="http://schemas.microsoft.com/office/word/2010/wordprocessingShape" mc:Ignorable="w14 w15 w16se w16cid w16 w16cex w16sdtdh wp14">
+<w:footnotes xmlns:wpc="http://schemas.microsoft.com/office/word/2010/wordprocessingCanvas" xmlns:cx="http://schemas.microsoft.com/office/drawing/2014/chartex" xmlns:cx1="http://schemas.microsoft.com/office/drawing/2015/9/8/chartex" xmlns:cx2="http://schemas.microsoft.com/office/drawing/2015/10/21/chartex" xmlns:cx3="http://schemas.microsoft.com/office/drawing/2016/5/9/chartex" xmlns:cx4="http://schemas.microsoft.com/office/drawing/2016/5/10/chartex" xmlns:cx5="http://schemas.microsoft.com/office/drawing/2016/5/11/chartex" xmlns:cx6="http://schemas.microsoft.com/office/drawing/2016/5/12/chartex" xmlns:cx7="http://schemas.microsoft.com/office/drawing/2016/5/13/chartex" xmlns:cx8="http://schemas.microsoft.com/office/drawing/2016/5/14/chartex" xmlns:mc="http://schemas.openxmlformats.org/markup-compatibility/2006" xmlns:aink="http://schemas.microsoft.com/office/drawing/2016/ink" xmlns:am3d="http://schemas.microsoft.com/office/drawing/2017/model3d" xmlns:o="urn:schemas-microsoft-com:office:office" xmlns:r="http://schemas.openxmlformats.org/officeDocument/2006/relationships" xmlns:m="http://schemas.openxmlformats.org/officeDocument/2006/math" xmlns:v="urn:schemas-microsoft-com:vml" xmlns:wp14="http://schemas.microsoft.com/office/word/2010/wordprocessingDrawing" xmlns:wp="http://schemas.openxmlformats.org/drawingml/2006/wordprocessingDrawing" xmlns:w10="urn:schemas-microsoft-com:office:word" xmlns:w="http://schemas.openxmlformats.org/wordprocessingml/2006/main" xmlns:w14="http://schemas.microsoft.com/office/word/2010/wordml" xmlns:w15="http://schemas.microsoft.com/office/word/2012/wordml" xmlns:w16cex="http://schemas.microsoft.com/office/word/2018/wordml/cex" xmlns:w16cid="http://schemas.microsoft.com/office/word/2016/wordml/cid" xmlns:w16="http://schemas.microsoft.com/office/word/2018/wordml" xmlns:w16sdtdh="http://schemas.microsoft.com/office/word/2020/wordml/sdtdatahash" xmlns:w16se="http://schemas.microsoft.com/office/word/2015/wordml/symex" xmlns:wpg="http://schemas.microsoft.com/office/word/2010/wordprocessingGroup" xmlns:wpi="http://schemas.microsoft.com/office/word/2010/wordprocessingInk" xmlns:wne="http://schemas.microsoft.com/office/word/2006/wordml" xmlns:wps="http://schemas.microsoft.com/office/word/2010/wordprocessingShape" mc:Ignorable="w14 w15 w16se w16cid w16 w16cex w16sdtdh wp14">
   <w:footnote w:type="separator" w:id="-1">
     <w:p>
       <w:pPr>
@@ -6060,7 +5967,7 @@
 </file>
 
 <file path=word/numbering.xml><?xml version="1.0" encoding="utf-8"?>
-<w:numbering xmlns:wpc="http://schemas.microsoft.com/office/word/2010/wordprocessingCanvas" xmlns:cx="http://schemas.microsoft.com/office/drawing/2014/chartex" xmlns:cx1="http://schemas.microsoft.com/office/drawing/2015/9/8/chartex" xmlns:cx2="http://schemas.microsoft.com/office/drawing/2015/10/21/chartex" xmlns:cx3="http://schemas.microsoft.com/office/drawing/2016/5/9/chartex" xmlns:cx4="http://schemas.microsoft.com/office/drawing/2016/5/10/chartex" xmlns:cx5="http://schemas.microsoft.com/office/drawing/2016/5/11/chartex" xmlns:cx6="http://schemas.microsoft.com/office/drawing/2016/5/12/chartex" xmlns:cx7="http://schemas.microsoft.com/office/drawing/2016/5/13/chartex" xmlns:cx8="http://schemas.microsoft.com/office/drawing/2016/5/14/chartex" xmlns:mc="http://schemas.openxmlformats.org/markup-compatibility/2006" xmlns:aink="http://schemas.microsoft.com/office/drawing/2016/ink" xmlns:am3d="http://schemas.microsoft.com/office/drawing/2017/model3d" xmlns:o="urn:schemas-microsoft-com:office:office" xmlns:oel="http://schemas.microsoft.com/office/2019/extlst" xmlns:r="http://schemas.openxmlformats.org/officeDocument/2006/relationships" xmlns:m="http://schemas.openxmlformats.org/officeDocument/2006/math" xmlns:v="urn:schemas-microsoft-com:vml" xmlns:wp14="http://schemas.microsoft.com/office/word/2010/wordprocessingDrawing" xmlns:wp="http://schemas.openxmlformats.org/drawingml/2006/wordprocessingDrawing" xmlns:w10="urn:schemas-microsoft-com:office:word" xmlns:w="http://schemas.openxmlformats.org/wordprocessingml/2006/main" xmlns:w14="http://schemas.microsoft.com/office/word/2010/wordml" xmlns:w15="http://schemas.microsoft.com/office/word/2012/wordml" xmlns:w16cex="http://schemas.microsoft.com/office/word/2018/wordml/cex" xmlns:w16cid="http://schemas.microsoft.com/office/word/2016/wordml/cid" xmlns:w16="http://schemas.microsoft.com/office/word/2018/wordml" xmlns:w16du="http://schemas.microsoft.com/office/word/2023/wordml/word16du" xmlns:w16sdtdh="http://schemas.microsoft.com/office/word/2020/wordml/sdtdatahash" xmlns:w16se="http://schemas.microsoft.com/office/word/2015/wordml/symex" xmlns:wpg="http://schemas.microsoft.com/office/word/2010/wordprocessingGroup" xmlns:wpi="http://schemas.microsoft.com/office/word/2010/wordprocessingInk" xmlns:wne="http://schemas.microsoft.com/office/word/2006/wordml" xmlns:wps="http://schemas.microsoft.com/office/word/2010/wordprocessingShape" mc:Ignorable="w14 w15 w16se w16cid w16 w16cex w16sdtdh wp14">
+<w:numbering xmlns:wpc="http://schemas.microsoft.com/office/word/2010/wordprocessingCanvas" xmlns:cx="http://schemas.microsoft.com/office/drawing/2014/chartex" xmlns:cx1="http://schemas.microsoft.com/office/drawing/2015/9/8/chartex" xmlns:cx2="http://schemas.microsoft.com/office/drawing/2015/10/21/chartex" xmlns:cx3="http://schemas.microsoft.com/office/drawing/2016/5/9/chartex" xmlns:cx4="http://schemas.microsoft.com/office/drawing/2016/5/10/chartex" xmlns:cx5="http://schemas.microsoft.com/office/drawing/2016/5/11/chartex" xmlns:cx6="http://schemas.microsoft.com/office/drawing/2016/5/12/chartex" xmlns:cx7="http://schemas.microsoft.com/office/drawing/2016/5/13/chartex" xmlns:cx8="http://schemas.microsoft.com/office/drawing/2016/5/14/chartex" xmlns:mc="http://schemas.openxmlformats.org/markup-compatibility/2006" xmlns:aink="http://schemas.microsoft.com/office/drawing/2016/ink" xmlns:am3d="http://schemas.microsoft.com/office/drawing/2017/model3d" xmlns:o="urn:schemas-microsoft-com:office:office" xmlns:r="http://schemas.openxmlformats.org/officeDocument/2006/relationships" xmlns:m="http://schemas.openxmlformats.org/officeDocument/2006/math" xmlns:v="urn:schemas-microsoft-com:vml" xmlns:wp14="http://schemas.microsoft.com/office/word/2010/wordprocessingDrawing" xmlns:wp="http://schemas.openxmlformats.org/drawingml/2006/wordprocessingDrawing" xmlns:w10="urn:schemas-microsoft-com:office:word" xmlns:w="http://schemas.openxmlformats.org/wordprocessingml/2006/main" xmlns:w14="http://schemas.microsoft.com/office/word/2010/wordml" xmlns:w15="http://schemas.microsoft.com/office/word/2012/wordml" xmlns:w16cex="http://schemas.microsoft.com/office/word/2018/wordml/cex" xmlns:w16cid="http://schemas.microsoft.com/office/word/2016/wordml/cid" xmlns:w16="http://schemas.microsoft.com/office/word/2018/wordml" xmlns:w16sdtdh="http://schemas.microsoft.com/office/word/2020/wordml/sdtdatahash" xmlns:w16se="http://schemas.microsoft.com/office/word/2015/wordml/symex" xmlns:wpg="http://schemas.microsoft.com/office/word/2010/wordprocessingGroup" xmlns:wpi="http://schemas.microsoft.com/office/word/2010/wordprocessingInk" xmlns:wne="http://schemas.microsoft.com/office/word/2006/wordml" xmlns:wps="http://schemas.microsoft.com/office/word/2010/wordprocessingShape" mc:Ignorable="w14 w15 w16se w16cid w16 w16cex w16sdtdh wp14">
   <w:abstractNum w:abstractNumId="0" w15:restartNumberingAfterBreak="0">
     <w:nsid w:val="090D7059"/>
     <w:multiLevelType w:val="multilevel"/>
@@ -8553,76 +8460,76 @@
       </w:rPr>
     </w:lvl>
   </w:abstractNum>
-  <w:num w:numId="1" w16cid:durableId="387530709">
+  <w:num w:numId="1">
     <w:abstractNumId w:val="23"/>
   </w:num>
-  <w:num w:numId="2" w16cid:durableId="2078354212">
+  <w:num w:numId="2">
     <w:abstractNumId w:val="12"/>
   </w:num>
-  <w:num w:numId="3" w16cid:durableId="1241670340">
+  <w:num w:numId="3">
     <w:abstractNumId w:val="0"/>
   </w:num>
-  <w:num w:numId="4" w16cid:durableId="1001541293">
+  <w:num w:numId="4">
     <w:abstractNumId w:val="4"/>
   </w:num>
-  <w:num w:numId="5" w16cid:durableId="1437479582">
+  <w:num w:numId="5">
     <w:abstractNumId w:val="11"/>
   </w:num>
-  <w:num w:numId="6" w16cid:durableId="853037098">
+  <w:num w:numId="6">
     <w:abstractNumId w:val="2"/>
   </w:num>
-  <w:num w:numId="7" w16cid:durableId="1731885312">
+  <w:num w:numId="7">
     <w:abstractNumId w:val="20"/>
   </w:num>
-  <w:num w:numId="8" w16cid:durableId="350188547">
+  <w:num w:numId="8">
     <w:abstractNumId w:val="13"/>
   </w:num>
-  <w:num w:numId="9" w16cid:durableId="1298991282">
+  <w:num w:numId="9">
     <w:abstractNumId w:val="1"/>
   </w:num>
-  <w:num w:numId="10" w16cid:durableId="1462268332">
+  <w:num w:numId="10">
     <w:abstractNumId w:val="10"/>
   </w:num>
-  <w:num w:numId="11" w16cid:durableId="1727102928">
+  <w:num w:numId="11">
     <w:abstractNumId w:val="18"/>
   </w:num>
-  <w:num w:numId="12" w16cid:durableId="1342851138">
+  <w:num w:numId="12">
     <w:abstractNumId w:val="6"/>
   </w:num>
-  <w:num w:numId="13" w16cid:durableId="1753578755">
+  <w:num w:numId="13">
     <w:abstractNumId w:val="21"/>
   </w:num>
-  <w:num w:numId="14" w16cid:durableId="973413885">
+  <w:num w:numId="14">
     <w:abstractNumId w:val="17"/>
   </w:num>
-  <w:num w:numId="15" w16cid:durableId="762339933">
+  <w:num w:numId="15">
     <w:abstractNumId w:val="19"/>
   </w:num>
-  <w:num w:numId="16" w16cid:durableId="1889993481">
+  <w:num w:numId="16">
     <w:abstractNumId w:val="5"/>
   </w:num>
-  <w:num w:numId="17" w16cid:durableId="945580458">
+  <w:num w:numId="17">
     <w:abstractNumId w:val="16"/>
   </w:num>
-  <w:num w:numId="18" w16cid:durableId="1428698474">
+  <w:num w:numId="18">
     <w:abstractNumId w:val="15"/>
   </w:num>
-  <w:num w:numId="19" w16cid:durableId="959456650">
+  <w:num w:numId="19">
     <w:abstractNumId w:val="9"/>
   </w:num>
-  <w:num w:numId="20" w16cid:durableId="1649167759">
+  <w:num w:numId="20">
     <w:abstractNumId w:val="14"/>
   </w:num>
-  <w:num w:numId="21" w16cid:durableId="432433351">
+  <w:num w:numId="21">
     <w:abstractNumId w:val="8"/>
   </w:num>
-  <w:num w:numId="22" w16cid:durableId="2050495388">
+  <w:num w:numId="22">
     <w:abstractNumId w:val="7"/>
   </w:num>
-  <w:num w:numId="23" w16cid:durableId="693270389">
+  <w:num w:numId="23">
     <w:abstractNumId w:val="3"/>
   </w:num>
-  <w:num w:numId="24" w16cid:durableId="1648777680">
+  <w:num w:numId="24">
     <w:abstractNumId w:val="22"/>
   </w:num>
 </w:numbering>

</xml_diff>

<commit_message>
upload [screen flow] in SRS Document
</commit_message>
<xml_diff>
--- a/document/SRS_Document.docx
+++ b/document/SRS_Document.docx
@@ -1,6 +1,6 @@
 
 <file path=word/document.xml><?xml version="1.0" encoding="utf-8"?>
-<w:document xmlns:wpc="http://schemas.microsoft.com/office/word/2010/wordprocessingCanvas" xmlns:cx="http://schemas.microsoft.com/office/drawing/2014/chartex" xmlns:cx1="http://schemas.microsoft.com/office/drawing/2015/9/8/chartex" xmlns:cx2="http://schemas.microsoft.com/office/drawing/2015/10/21/chartex" xmlns:cx3="http://schemas.microsoft.com/office/drawing/2016/5/9/chartex" xmlns:cx4="http://schemas.microsoft.com/office/drawing/2016/5/10/chartex" xmlns:cx5="http://schemas.microsoft.com/office/drawing/2016/5/11/chartex" xmlns:cx6="http://schemas.microsoft.com/office/drawing/2016/5/12/chartex" xmlns:cx7="http://schemas.microsoft.com/office/drawing/2016/5/13/chartex" xmlns:cx8="http://schemas.microsoft.com/office/drawing/2016/5/14/chartex" xmlns:mc="http://schemas.openxmlformats.org/markup-compatibility/2006" xmlns:aink="http://schemas.microsoft.com/office/drawing/2016/ink" xmlns:am3d="http://schemas.microsoft.com/office/drawing/2017/model3d" xmlns:o="urn:schemas-microsoft-com:office:office" xmlns:r="http://schemas.openxmlformats.org/officeDocument/2006/relationships" xmlns:m="http://schemas.openxmlformats.org/officeDocument/2006/math" xmlns:v="urn:schemas-microsoft-com:vml" xmlns:wp14="http://schemas.microsoft.com/office/word/2010/wordprocessingDrawing" xmlns:wp="http://schemas.openxmlformats.org/drawingml/2006/wordprocessingDrawing" xmlns:w10="urn:schemas-microsoft-com:office:word" xmlns:w="http://schemas.openxmlformats.org/wordprocessingml/2006/main" xmlns:w14="http://schemas.microsoft.com/office/word/2010/wordml" xmlns:w15="http://schemas.microsoft.com/office/word/2012/wordml" xmlns:w16cex="http://schemas.microsoft.com/office/word/2018/wordml/cex" xmlns:w16cid="http://schemas.microsoft.com/office/word/2016/wordml/cid" xmlns:w16="http://schemas.microsoft.com/office/word/2018/wordml" xmlns:w16sdtdh="http://schemas.microsoft.com/office/word/2020/wordml/sdtdatahash" xmlns:w16se="http://schemas.microsoft.com/office/word/2015/wordml/symex" xmlns:wpg="http://schemas.microsoft.com/office/word/2010/wordprocessingGroup" xmlns:wpi="http://schemas.microsoft.com/office/word/2010/wordprocessingInk" xmlns:wne="http://schemas.microsoft.com/office/word/2006/wordml" xmlns:wps="http://schemas.microsoft.com/office/word/2010/wordprocessingShape" mc:Ignorable="w14 w15 w16se w16cid w16 w16cex w16sdtdh wp14">
+<w:document xmlns:wpc="http://schemas.microsoft.com/office/word/2010/wordprocessingCanvas" xmlns:cx="http://schemas.microsoft.com/office/drawing/2014/chartex" xmlns:cx1="http://schemas.microsoft.com/office/drawing/2015/9/8/chartex" xmlns:cx2="http://schemas.microsoft.com/office/drawing/2015/10/21/chartex" xmlns:cx3="http://schemas.microsoft.com/office/drawing/2016/5/9/chartex" xmlns:cx4="http://schemas.microsoft.com/office/drawing/2016/5/10/chartex" xmlns:cx5="http://schemas.microsoft.com/office/drawing/2016/5/11/chartex" xmlns:cx6="http://schemas.microsoft.com/office/drawing/2016/5/12/chartex" xmlns:cx7="http://schemas.microsoft.com/office/drawing/2016/5/13/chartex" xmlns:cx8="http://schemas.microsoft.com/office/drawing/2016/5/14/chartex" xmlns:mc="http://schemas.openxmlformats.org/markup-compatibility/2006" xmlns:aink="http://schemas.microsoft.com/office/drawing/2016/ink" xmlns:am3d="http://schemas.microsoft.com/office/drawing/2017/model3d" xmlns:o="urn:schemas-microsoft-com:office:office" xmlns:oel="http://schemas.microsoft.com/office/2019/extlst" xmlns:r="http://schemas.openxmlformats.org/officeDocument/2006/relationships" xmlns:m="http://schemas.openxmlformats.org/officeDocument/2006/math" xmlns:v="urn:schemas-microsoft-com:vml" xmlns:wp14="http://schemas.microsoft.com/office/word/2010/wordprocessingDrawing" xmlns:wp="http://schemas.openxmlformats.org/drawingml/2006/wordprocessingDrawing" xmlns:w10="urn:schemas-microsoft-com:office:word" xmlns:w="http://schemas.openxmlformats.org/wordprocessingml/2006/main" xmlns:w14="http://schemas.microsoft.com/office/word/2010/wordml" xmlns:w15="http://schemas.microsoft.com/office/word/2012/wordml" xmlns:w16cex="http://schemas.microsoft.com/office/word/2018/wordml/cex" xmlns:w16cid="http://schemas.microsoft.com/office/word/2016/wordml/cid" xmlns:w16="http://schemas.microsoft.com/office/word/2018/wordml" xmlns:w16du="http://schemas.microsoft.com/office/word/2023/wordml/word16du" xmlns:w16sdtdh="http://schemas.microsoft.com/office/word/2020/wordml/sdtdatahash" xmlns:w16se="http://schemas.microsoft.com/office/word/2015/wordml/symex" xmlns:wpg="http://schemas.microsoft.com/office/word/2010/wordprocessingGroup" xmlns:wpi="http://schemas.microsoft.com/office/word/2010/wordprocessingInk" xmlns:wne="http://schemas.microsoft.com/office/word/2006/wordml" xmlns:wps="http://schemas.microsoft.com/office/word/2010/wordprocessingShape" mc:Ignorable="w14 w15 w16se w16cid w16 w16cex w16sdtdh wp14">
   <w:body>
     <w:p/>
     <w:p>
@@ -1933,10 +1933,10 @@
           <w:noProof/>
         </w:rPr>
         <w:drawing>
-          <wp:inline distT="0" distB="0" distL="0" distR="0" wp14:anchorId="4EFCC13E" wp14:editId="518E4230">
-            <wp:extent cx="5048655" cy="2906463"/>
-            <wp:effectExtent l="0" t="0" r="6350" b="1905"/>
-            <wp:docPr id="2" name="Picture 2"/>
+          <wp:inline distT="0" distB="0" distL="0" distR="0" wp14:anchorId="4DFC703C" wp14:editId="52E8F1D6">
+            <wp:extent cx="5737860" cy="7086600"/>
+            <wp:effectExtent l="0" t="0" r="0" b="0"/>
+            <wp:docPr id="1866775596" name="Picture 1"/>
             <wp:cNvGraphicFramePr>
               <a:graphicFrameLocks xmlns:a="http://schemas.openxmlformats.org/drawingml/2006/main" noChangeAspect="1"/>
             </wp:cNvGraphicFramePr>
@@ -1944,23 +1944,36 @@
               <a:graphicData uri="http://schemas.openxmlformats.org/drawingml/2006/picture">
                 <pic:pic xmlns:pic="http://schemas.openxmlformats.org/drawingml/2006/picture">
                   <pic:nvPicPr>
-                    <pic:cNvPr id="1" name=""/>
-                    <pic:cNvPicPr/>
+                    <pic:cNvPr id="0" name="Picture 1"/>
+                    <pic:cNvPicPr>
+                      <a:picLocks noChangeAspect="1" noChangeArrowheads="1"/>
+                    </pic:cNvPicPr>
                   </pic:nvPicPr>
                   <pic:blipFill>
-                    <a:blip r:embed="rId11"/>
+                    <a:blip r:embed="rId11" cstate="print">
+                      <a:extLst>
+                        <a:ext uri="{28A0092B-C50C-407E-A947-70E740481C1C}">
+                          <a14:useLocalDpi xmlns:a14="http://schemas.microsoft.com/office/drawing/2010/main" val="0"/>
+                        </a:ext>
+                      </a:extLst>
+                    </a:blip>
+                    <a:srcRect/>
                     <a:stretch>
                       <a:fillRect/>
                     </a:stretch>
                   </pic:blipFill>
-                  <pic:spPr>
+                  <pic:spPr bwMode="auto">
                     <a:xfrm>
                       <a:off x="0" y="0"/>
-                      <a:ext cx="5052244" cy="2908529"/>
+                      <a:ext cx="5737860" cy="7086600"/>
                     </a:xfrm>
                     <a:prstGeom prst="rect">
                       <a:avLst/>
                     </a:prstGeom>
+                    <a:noFill/>
+                    <a:ln>
+                      <a:noFill/>
+                    </a:ln>
                   </pic:spPr>
                 </pic:pic>
               </a:graphicData>
@@ -2324,6 +2337,7 @@
                 <w:color w:val="000000"/>
                 <w:lang w:val="en-US"/>
               </w:rPr>
+              <w:lastRenderedPageBreak/>
               <w:t>2</w:t>
             </w:r>
           </w:p>
@@ -4191,7 +4205,6 @@
         </w:numPr>
       </w:pPr>
       <w:r>
-        <w:lastRenderedPageBreak/>
         <w:t>Role2: &lt;&lt;role2 description&gt;&gt;</w:t>
       </w:r>
     </w:p>
@@ -4552,11 +4565,15 @@
     </w:p>
     <w:p>
       <w:r>
+        <w:rPr>
+          <w:noProof/>
+        </w:rPr>
+        <w:lastRenderedPageBreak/>
         <w:drawing>
-          <wp:inline distT="0" distB="0" distL="0" distR="0" wp14:anchorId="476220EF" wp14:editId="31B9BF51">
-            <wp:extent cx="5746750" cy="4035425"/>
-            <wp:effectExtent l="0" t="0" r="6350" b="3175"/>
-            <wp:docPr id="9" name="Picture 9"/>
+          <wp:inline distT="0" distB="0" distL="0" distR="0" wp14:anchorId="637390D6" wp14:editId="18FE0909">
+            <wp:extent cx="5740400" cy="4081145"/>
+            <wp:effectExtent l="0" t="0" r="0" b="0"/>
+            <wp:docPr id="1000913890" name="Picture 2"/>
             <wp:cNvGraphicFramePr>
               <a:graphicFrameLocks xmlns:a="http://schemas.openxmlformats.org/drawingml/2006/main" noChangeAspect="1"/>
             </wp:cNvGraphicFramePr>
@@ -4564,23 +4581,89 @@
               <a:graphicData uri="http://schemas.openxmlformats.org/drawingml/2006/picture">
                 <pic:pic xmlns:pic="http://schemas.openxmlformats.org/drawingml/2006/picture">
                   <pic:nvPicPr>
-                    <pic:cNvPr id="1" name=""/>
-                    <pic:cNvPicPr/>
+                    <pic:cNvPr id="0" name="Picture 2"/>
+                    <pic:cNvPicPr>
+                      <a:picLocks noChangeAspect="1" noChangeArrowheads="1"/>
+                    </pic:cNvPicPr>
                   </pic:nvPicPr>
                   <pic:blipFill>
-                    <a:blip r:embed="rId12"/>
+                    <a:blip r:embed="rId12" cstate="print">
+                      <a:extLst>
+                        <a:ext uri="{28A0092B-C50C-407E-A947-70E740481C1C}">
+                          <a14:useLocalDpi xmlns:a14="http://schemas.microsoft.com/office/drawing/2010/main" val="0"/>
+                        </a:ext>
+                      </a:extLst>
+                    </a:blip>
+                    <a:srcRect/>
                     <a:stretch>
                       <a:fillRect/>
                     </a:stretch>
                   </pic:blipFill>
-                  <pic:spPr>
+                  <pic:spPr bwMode="auto">
                     <a:xfrm>
                       <a:off x="0" y="0"/>
-                      <a:ext cx="5746750" cy="4035425"/>
+                      <a:ext cx="5740400" cy="4081145"/>
                     </a:xfrm>
                     <a:prstGeom prst="rect">
                       <a:avLst/>
                     </a:prstGeom>
+                    <a:noFill/>
+                    <a:ln>
+                      <a:noFill/>
+                    </a:ln>
+                  </pic:spPr>
+                </pic:pic>
+              </a:graphicData>
+            </a:graphic>
+          </wp:inline>
+        </w:drawing>
+      </w:r>
+      <w:r>
+        <w:rPr>
+          <w:noProof/>
+        </w:rPr>
+        <w:drawing>
+          <wp:inline distT="0" distB="0" distL="0" distR="0" wp14:anchorId="168CED73" wp14:editId="30078976">
+            <wp:extent cx="5746750" cy="3293110"/>
+            <wp:effectExtent l="0" t="0" r="6350" b="2540"/>
+            <wp:docPr id="1374913958" name="Picture 3"/>
+            <wp:cNvGraphicFramePr>
+              <a:graphicFrameLocks xmlns:a="http://schemas.openxmlformats.org/drawingml/2006/main" noChangeAspect="1"/>
+            </wp:cNvGraphicFramePr>
+            <a:graphic xmlns:a="http://schemas.openxmlformats.org/drawingml/2006/main">
+              <a:graphicData uri="http://schemas.openxmlformats.org/drawingml/2006/picture">
+                <pic:pic xmlns:pic="http://schemas.openxmlformats.org/drawingml/2006/picture">
+                  <pic:nvPicPr>
+                    <pic:cNvPr id="0" name="Picture 3"/>
+                    <pic:cNvPicPr>
+                      <a:picLocks noChangeAspect="1" noChangeArrowheads="1"/>
+                    </pic:cNvPicPr>
+                  </pic:nvPicPr>
+                  <pic:blipFill>
+                    <a:blip r:embed="rId13" cstate="print">
+                      <a:extLst>
+                        <a:ext uri="{28A0092B-C50C-407E-A947-70E740481C1C}">
+                          <a14:useLocalDpi xmlns:a14="http://schemas.microsoft.com/office/drawing/2010/main" val="0"/>
+                        </a:ext>
+                      </a:extLst>
+                    </a:blip>
+                    <a:srcRect/>
+                    <a:stretch>
+                      <a:fillRect/>
+                    </a:stretch>
+                  </pic:blipFill>
+                  <pic:spPr bwMode="auto">
+                    <a:xfrm>
+                      <a:off x="0" y="0"/>
+                      <a:ext cx="5746750" cy="3293110"/>
+                    </a:xfrm>
+                    <a:prstGeom prst="rect">
+                      <a:avLst/>
+                    </a:prstGeom>
+                    <a:noFill/>
+                    <a:ln>
+                      <a:noFill/>
+                    </a:ln>
                   </pic:spPr>
                 </pic:pic>
               </a:graphicData>
@@ -4950,6 +5033,7 @@
     <w:p/>
     <w:p>
       <w:r>
+        <w:lastRenderedPageBreak/>
         <w:br/>
       </w:r>
     </w:p>
@@ -4964,7 +5048,6 @@
         </w:rPr>
       </w:pPr>
       <w:r>
-        <w:lastRenderedPageBreak/>
         <w:br w:type="page"/>
       </w:r>
     </w:p>
@@ -5032,7 +5115,7 @@
                     <pic:cNvPicPr/>
                   </pic:nvPicPr>
                   <pic:blipFill>
-                    <a:blip r:embed="rId13"/>
+                    <a:blip r:embed="rId14"/>
                     <a:stretch>
                       <a:fillRect/>
                     </a:stretch>
@@ -5182,7 +5265,7 @@
                     <pic:cNvPicPr/>
                   </pic:nvPicPr>
                   <pic:blipFill>
-                    <a:blip r:embed="rId14"/>
+                    <a:blip r:embed="rId15"/>
                     <a:stretch>
                       <a:fillRect/>
                     </a:stretch>
@@ -5314,7 +5397,7 @@
                     <pic:cNvPicPr/>
                   </pic:nvPicPr>
                   <pic:blipFill>
-                    <a:blip r:embed="rId15"/>
+                    <a:blip r:embed="rId16"/>
                     <a:stretch>
                       <a:fillRect/>
                     </a:stretch>
@@ -5476,7 +5559,7 @@
                     <pic:cNvPicPr/>
                   </pic:nvPicPr>
                   <pic:blipFill>
-                    <a:blip r:embed="rId16"/>
+                    <a:blip r:embed="rId17"/>
                     <a:stretch>
                       <a:fillRect/>
                     </a:stretch>
@@ -5677,7 +5760,7 @@
                     </pic:cNvPicPr>
                   </pic:nvPicPr>
                   <pic:blipFill>
-                    <a:blip r:embed="rId17" cstate="print">
+                    <a:blip r:embed="rId18" cstate="print">
                       <a:extLst>
                         <a:ext uri="{28A0092B-C50C-407E-A947-70E740481C1C}">
                           <a14:useLocalDpi xmlns:a14="http://schemas.microsoft.com/office/drawing/2010/main" val="0"/>
@@ -5832,7 +5915,7 @@
     <w:p/>
     <w:p/>
     <w:sectPr>
-      <w:footerReference w:type="default" r:id="rId18"/>
+      <w:footerReference w:type="default" r:id="rId19"/>
       <w:pgSz w:w="11906" w:h="16838"/>
       <w:pgMar w:top="1132" w:right="1416" w:bottom="1440" w:left="1440" w:header="708" w:footer="708" w:gutter="0"/>
       <w:cols w:space="708"/>
@@ -5843,7 +5926,7 @@
 </file>
 
 <file path=word/endnotes.xml><?xml version="1.0" encoding="utf-8"?>
-<w:endnotes xmlns:wpc="http://schemas.microsoft.com/office/word/2010/wordprocessingCanvas" xmlns:cx="http://schemas.microsoft.com/office/drawing/2014/chartex" xmlns:cx1="http://schemas.microsoft.com/office/drawing/2015/9/8/chartex" xmlns:cx2="http://schemas.microsoft.com/office/drawing/2015/10/21/chartex" xmlns:cx3="http://schemas.microsoft.com/office/drawing/2016/5/9/chartex" xmlns:cx4="http://schemas.microsoft.com/office/drawing/2016/5/10/chartex" xmlns:cx5="http://schemas.microsoft.com/office/drawing/2016/5/11/chartex" xmlns:cx6="http://schemas.microsoft.com/office/drawing/2016/5/12/chartex" xmlns:cx7="http://schemas.microsoft.com/office/drawing/2016/5/13/chartex" xmlns:cx8="http://schemas.microsoft.com/office/drawing/2016/5/14/chartex" xmlns:mc="http://schemas.openxmlformats.org/markup-compatibility/2006" xmlns:aink="http://schemas.microsoft.com/office/drawing/2016/ink" xmlns:am3d="http://schemas.microsoft.com/office/drawing/2017/model3d" xmlns:o="urn:schemas-microsoft-com:office:office" xmlns:r="http://schemas.openxmlformats.org/officeDocument/2006/relationships" xmlns:m="http://schemas.openxmlformats.org/officeDocument/2006/math" xmlns:v="urn:schemas-microsoft-com:vml" xmlns:wp14="http://schemas.microsoft.com/office/word/2010/wordprocessingDrawing" xmlns:wp="http://schemas.openxmlformats.org/drawingml/2006/wordprocessingDrawing" xmlns:w10="urn:schemas-microsoft-com:office:word" xmlns:w="http://schemas.openxmlformats.org/wordprocessingml/2006/main" xmlns:w14="http://schemas.microsoft.com/office/word/2010/wordml" xmlns:w15="http://schemas.microsoft.com/office/word/2012/wordml" xmlns:w16cex="http://schemas.microsoft.com/office/word/2018/wordml/cex" xmlns:w16cid="http://schemas.microsoft.com/office/word/2016/wordml/cid" xmlns:w16="http://schemas.microsoft.com/office/word/2018/wordml" xmlns:w16sdtdh="http://schemas.microsoft.com/office/word/2020/wordml/sdtdatahash" xmlns:w16se="http://schemas.microsoft.com/office/word/2015/wordml/symex" xmlns:wpg="http://schemas.microsoft.com/office/word/2010/wordprocessingGroup" xmlns:wpi="http://schemas.microsoft.com/office/word/2010/wordprocessingInk" xmlns:wne="http://schemas.microsoft.com/office/word/2006/wordml" xmlns:wps="http://schemas.microsoft.com/office/word/2010/wordprocessingShape" mc:Ignorable="w14 w15 w16se w16cid w16 w16cex w16sdtdh wp14">
+<w:endnotes xmlns:wpc="http://schemas.microsoft.com/office/word/2010/wordprocessingCanvas" xmlns:cx="http://schemas.microsoft.com/office/drawing/2014/chartex" xmlns:cx1="http://schemas.microsoft.com/office/drawing/2015/9/8/chartex" xmlns:cx2="http://schemas.microsoft.com/office/drawing/2015/10/21/chartex" xmlns:cx3="http://schemas.microsoft.com/office/drawing/2016/5/9/chartex" xmlns:cx4="http://schemas.microsoft.com/office/drawing/2016/5/10/chartex" xmlns:cx5="http://schemas.microsoft.com/office/drawing/2016/5/11/chartex" xmlns:cx6="http://schemas.microsoft.com/office/drawing/2016/5/12/chartex" xmlns:cx7="http://schemas.microsoft.com/office/drawing/2016/5/13/chartex" xmlns:cx8="http://schemas.microsoft.com/office/drawing/2016/5/14/chartex" xmlns:mc="http://schemas.openxmlformats.org/markup-compatibility/2006" xmlns:aink="http://schemas.microsoft.com/office/drawing/2016/ink" xmlns:am3d="http://schemas.microsoft.com/office/drawing/2017/model3d" xmlns:o="urn:schemas-microsoft-com:office:office" xmlns:oel="http://schemas.microsoft.com/office/2019/extlst" xmlns:r="http://schemas.openxmlformats.org/officeDocument/2006/relationships" xmlns:m="http://schemas.openxmlformats.org/officeDocument/2006/math" xmlns:v="urn:schemas-microsoft-com:vml" xmlns:wp14="http://schemas.microsoft.com/office/word/2010/wordprocessingDrawing" xmlns:wp="http://schemas.openxmlformats.org/drawingml/2006/wordprocessingDrawing" xmlns:w10="urn:schemas-microsoft-com:office:word" xmlns:w="http://schemas.openxmlformats.org/wordprocessingml/2006/main" xmlns:w14="http://schemas.microsoft.com/office/word/2010/wordml" xmlns:w15="http://schemas.microsoft.com/office/word/2012/wordml" xmlns:w16cex="http://schemas.microsoft.com/office/word/2018/wordml/cex" xmlns:w16cid="http://schemas.microsoft.com/office/word/2016/wordml/cid" xmlns:w16="http://schemas.microsoft.com/office/word/2018/wordml" xmlns:w16du="http://schemas.microsoft.com/office/word/2023/wordml/word16du" xmlns:w16sdtdh="http://schemas.microsoft.com/office/word/2020/wordml/sdtdatahash" xmlns:w16se="http://schemas.microsoft.com/office/word/2015/wordml/symex" xmlns:wpg="http://schemas.microsoft.com/office/word/2010/wordprocessingGroup" xmlns:wpi="http://schemas.microsoft.com/office/word/2010/wordprocessingInk" xmlns:wne="http://schemas.microsoft.com/office/word/2006/wordml" xmlns:wps="http://schemas.microsoft.com/office/word/2010/wordprocessingShape" mc:Ignorable="w14 w15 w16se w16cid w16 w16cex w16sdtdh wp14">
   <w:endnote w:type="separator" w:id="-1">
     <w:p>
       <w:pPr>
@@ -5875,7 +5958,7 @@
 </file>
 
 <file path=word/footer1.xml><?xml version="1.0" encoding="utf-8"?>
-<w:ftr xmlns:wpc="http://schemas.microsoft.com/office/word/2010/wordprocessingCanvas" xmlns:cx="http://schemas.microsoft.com/office/drawing/2014/chartex" xmlns:cx1="http://schemas.microsoft.com/office/drawing/2015/9/8/chartex" xmlns:cx2="http://schemas.microsoft.com/office/drawing/2015/10/21/chartex" xmlns:cx3="http://schemas.microsoft.com/office/drawing/2016/5/9/chartex" xmlns:cx4="http://schemas.microsoft.com/office/drawing/2016/5/10/chartex" xmlns:cx5="http://schemas.microsoft.com/office/drawing/2016/5/11/chartex" xmlns:cx6="http://schemas.microsoft.com/office/drawing/2016/5/12/chartex" xmlns:cx7="http://schemas.microsoft.com/office/drawing/2016/5/13/chartex" xmlns:cx8="http://schemas.microsoft.com/office/drawing/2016/5/14/chartex" xmlns:mc="http://schemas.openxmlformats.org/markup-compatibility/2006" xmlns:aink="http://schemas.microsoft.com/office/drawing/2016/ink" xmlns:am3d="http://schemas.microsoft.com/office/drawing/2017/model3d" xmlns:o="urn:schemas-microsoft-com:office:office" xmlns:r="http://schemas.openxmlformats.org/officeDocument/2006/relationships" xmlns:m="http://schemas.openxmlformats.org/officeDocument/2006/math" xmlns:v="urn:schemas-microsoft-com:vml" xmlns:wp14="http://schemas.microsoft.com/office/word/2010/wordprocessingDrawing" xmlns:wp="http://schemas.openxmlformats.org/drawingml/2006/wordprocessingDrawing" xmlns:w10="urn:schemas-microsoft-com:office:word" xmlns:w="http://schemas.openxmlformats.org/wordprocessingml/2006/main" xmlns:w14="http://schemas.microsoft.com/office/word/2010/wordml" xmlns:w15="http://schemas.microsoft.com/office/word/2012/wordml" xmlns:w16cex="http://schemas.microsoft.com/office/word/2018/wordml/cex" xmlns:w16cid="http://schemas.microsoft.com/office/word/2016/wordml/cid" xmlns:w16="http://schemas.microsoft.com/office/word/2018/wordml" xmlns:w16sdtdh="http://schemas.microsoft.com/office/word/2020/wordml/sdtdatahash" xmlns:w16se="http://schemas.microsoft.com/office/word/2015/wordml/symex" xmlns:wpg="http://schemas.microsoft.com/office/word/2010/wordprocessingGroup" xmlns:wpi="http://schemas.microsoft.com/office/word/2010/wordprocessingInk" xmlns:wne="http://schemas.microsoft.com/office/word/2006/wordml" xmlns:wps="http://schemas.microsoft.com/office/word/2010/wordprocessingShape" mc:Ignorable="w14 w15 w16se w16cid w16 w16cex w16sdtdh wp14">
+<w:ftr xmlns:wpc="http://schemas.microsoft.com/office/word/2010/wordprocessingCanvas" xmlns:cx="http://schemas.microsoft.com/office/drawing/2014/chartex" xmlns:cx1="http://schemas.microsoft.com/office/drawing/2015/9/8/chartex" xmlns:cx2="http://schemas.microsoft.com/office/drawing/2015/10/21/chartex" xmlns:cx3="http://schemas.microsoft.com/office/drawing/2016/5/9/chartex" xmlns:cx4="http://schemas.microsoft.com/office/drawing/2016/5/10/chartex" xmlns:cx5="http://schemas.microsoft.com/office/drawing/2016/5/11/chartex" xmlns:cx6="http://schemas.microsoft.com/office/drawing/2016/5/12/chartex" xmlns:cx7="http://schemas.microsoft.com/office/drawing/2016/5/13/chartex" xmlns:cx8="http://schemas.microsoft.com/office/drawing/2016/5/14/chartex" xmlns:mc="http://schemas.openxmlformats.org/markup-compatibility/2006" xmlns:aink="http://schemas.microsoft.com/office/drawing/2016/ink" xmlns:am3d="http://schemas.microsoft.com/office/drawing/2017/model3d" xmlns:o="urn:schemas-microsoft-com:office:office" xmlns:oel="http://schemas.microsoft.com/office/2019/extlst" xmlns:r="http://schemas.openxmlformats.org/officeDocument/2006/relationships" xmlns:m="http://schemas.openxmlformats.org/officeDocument/2006/math" xmlns:v="urn:schemas-microsoft-com:vml" xmlns:wp14="http://schemas.microsoft.com/office/word/2010/wordprocessingDrawing" xmlns:wp="http://schemas.openxmlformats.org/drawingml/2006/wordprocessingDrawing" xmlns:w10="urn:schemas-microsoft-com:office:word" xmlns:w="http://schemas.openxmlformats.org/wordprocessingml/2006/main" xmlns:w14="http://schemas.microsoft.com/office/word/2010/wordml" xmlns:w15="http://schemas.microsoft.com/office/word/2012/wordml" xmlns:w16cex="http://schemas.microsoft.com/office/word/2018/wordml/cex" xmlns:w16cid="http://schemas.microsoft.com/office/word/2016/wordml/cid" xmlns:w16="http://schemas.microsoft.com/office/word/2018/wordml" xmlns:w16du="http://schemas.microsoft.com/office/word/2023/wordml/word16du" xmlns:w16sdtdh="http://schemas.microsoft.com/office/word/2020/wordml/sdtdatahash" xmlns:w16se="http://schemas.microsoft.com/office/word/2015/wordml/symex" xmlns:wpg="http://schemas.microsoft.com/office/word/2010/wordprocessingGroup" xmlns:wpi="http://schemas.microsoft.com/office/word/2010/wordprocessingInk" xmlns:wne="http://schemas.microsoft.com/office/word/2006/wordml" xmlns:wps="http://schemas.microsoft.com/office/word/2010/wordprocessingShape" mc:Ignorable="w14 w15 w16se w16cid w16 w16cex w16sdtdh wp14">
   <w:p>
     <w:pPr>
       <w:pStyle w:val="Footer"/>
@@ -5935,7 +6018,7 @@
 </file>
 
 <file path=word/footnotes.xml><?xml version="1.0" encoding="utf-8"?>
-<w:footnotes xmlns:wpc="http://schemas.microsoft.com/office/word/2010/wordprocessingCanvas" xmlns:cx="http://schemas.microsoft.com/office/drawing/2014/chartex" xmlns:cx1="http://schemas.microsoft.com/office/drawing/2015/9/8/chartex" xmlns:cx2="http://schemas.microsoft.com/office/drawing/2015/10/21/chartex" xmlns:cx3="http://schemas.microsoft.com/office/drawing/2016/5/9/chartex" xmlns:cx4="http://schemas.microsoft.com/office/drawing/2016/5/10/chartex" xmlns:cx5="http://schemas.microsoft.com/office/drawing/2016/5/11/chartex" xmlns:cx6="http://schemas.microsoft.com/office/drawing/2016/5/12/chartex" xmlns:cx7="http://schemas.microsoft.com/office/drawing/2016/5/13/chartex" xmlns:cx8="http://schemas.microsoft.com/office/drawing/2016/5/14/chartex" xmlns:mc="http://schemas.openxmlformats.org/markup-compatibility/2006" xmlns:aink="http://schemas.microsoft.com/office/drawing/2016/ink" xmlns:am3d="http://schemas.microsoft.com/office/drawing/2017/model3d" xmlns:o="urn:schemas-microsoft-com:office:office" xmlns:r="http://schemas.openxmlformats.org/officeDocument/2006/relationships" xmlns:m="http://schemas.openxmlformats.org/officeDocument/2006/math" xmlns:v="urn:schemas-microsoft-com:vml" xmlns:wp14="http://schemas.microsoft.com/office/word/2010/wordprocessingDrawing" xmlns:wp="http://schemas.openxmlformats.org/drawingml/2006/wordprocessingDrawing" xmlns:w10="urn:schemas-microsoft-com:office:word" xmlns:w="http://schemas.openxmlformats.org/wordprocessingml/2006/main" xmlns:w14="http://schemas.microsoft.com/office/word/2010/wordml" xmlns:w15="http://schemas.microsoft.com/office/word/2012/wordml" xmlns:w16cex="http://schemas.microsoft.com/office/word/2018/wordml/cex" xmlns:w16cid="http://schemas.microsoft.com/office/word/2016/wordml/cid" xmlns:w16="http://schemas.microsoft.com/office/word/2018/wordml" xmlns:w16sdtdh="http://schemas.microsoft.com/office/word/2020/wordml/sdtdatahash" xmlns:w16se="http://schemas.microsoft.com/office/word/2015/wordml/symex" xmlns:wpg="http://schemas.microsoft.com/office/word/2010/wordprocessingGroup" xmlns:wpi="http://schemas.microsoft.com/office/word/2010/wordprocessingInk" xmlns:wne="http://schemas.microsoft.com/office/word/2006/wordml" xmlns:wps="http://schemas.microsoft.com/office/word/2010/wordprocessingShape" mc:Ignorable="w14 w15 w16se w16cid w16 w16cex w16sdtdh wp14">
+<w:footnotes xmlns:wpc="http://schemas.microsoft.com/office/word/2010/wordprocessingCanvas" xmlns:cx="http://schemas.microsoft.com/office/drawing/2014/chartex" xmlns:cx1="http://schemas.microsoft.com/office/drawing/2015/9/8/chartex" xmlns:cx2="http://schemas.microsoft.com/office/drawing/2015/10/21/chartex" xmlns:cx3="http://schemas.microsoft.com/office/drawing/2016/5/9/chartex" xmlns:cx4="http://schemas.microsoft.com/office/drawing/2016/5/10/chartex" xmlns:cx5="http://schemas.microsoft.com/office/drawing/2016/5/11/chartex" xmlns:cx6="http://schemas.microsoft.com/office/drawing/2016/5/12/chartex" xmlns:cx7="http://schemas.microsoft.com/office/drawing/2016/5/13/chartex" xmlns:cx8="http://schemas.microsoft.com/office/drawing/2016/5/14/chartex" xmlns:mc="http://schemas.openxmlformats.org/markup-compatibility/2006" xmlns:aink="http://schemas.microsoft.com/office/drawing/2016/ink" xmlns:am3d="http://schemas.microsoft.com/office/drawing/2017/model3d" xmlns:o="urn:schemas-microsoft-com:office:office" xmlns:oel="http://schemas.microsoft.com/office/2019/extlst" xmlns:r="http://schemas.openxmlformats.org/officeDocument/2006/relationships" xmlns:m="http://schemas.openxmlformats.org/officeDocument/2006/math" xmlns:v="urn:schemas-microsoft-com:vml" xmlns:wp14="http://schemas.microsoft.com/office/word/2010/wordprocessingDrawing" xmlns:wp="http://schemas.openxmlformats.org/drawingml/2006/wordprocessingDrawing" xmlns:w10="urn:schemas-microsoft-com:office:word" xmlns:w="http://schemas.openxmlformats.org/wordprocessingml/2006/main" xmlns:w14="http://schemas.microsoft.com/office/word/2010/wordml" xmlns:w15="http://schemas.microsoft.com/office/word/2012/wordml" xmlns:w16cex="http://schemas.microsoft.com/office/word/2018/wordml/cex" xmlns:w16cid="http://schemas.microsoft.com/office/word/2016/wordml/cid" xmlns:w16="http://schemas.microsoft.com/office/word/2018/wordml" xmlns:w16du="http://schemas.microsoft.com/office/word/2023/wordml/word16du" xmlns:w16sdtdh="http://schemas.microsoft.com/office/word/2020/wordml/sdtdatahash" xmlns:w16se="http://schemas.microsoft.com/office/word/2015/wordml/symex" xmlns:wpg="http://schemas.microsoft.com/office/word/2010/wordprocessingGroup" xmlns:wpi="http://schemas.microsoft.com/office/word/2010/wordprocessingInk" xmlns:wne="http://schemas.microsoft.com/office/word/2006/wordml" xmlns:wps="http://schemas.microsoft.com/office/word/2010/wordprocessingShape" mc:Ignorable="w14 w15 w16se w16cid w16 w16cex w16sdtdh wp14">
   <w:footnote w:type="separator" w:id="-1">
     <w:p>
       <w:pPr>
@@ -5967,7 +6050,7 @@
 </file>
 
 <file path=word/numbering.xml><?xml version="1.0" encoding="utf-8"?>
-<w:numbering xmlns:wpc="http://schemas.microsoft.com/office/word/2010/wordprocessingCanvas" xmlns:cx="http://schemas.microsoft.com/office/drawing/2014/chartex" xmlns:cx1="http://schemas.microsoft.com/office/drawing/2015/9/8/chartex" xmlns:cx2="http://schemas.microsoft.com/office/drawing/2015/10/21/chartex" xmlns:cx3="http://schemas.microsoft.com/office/drawing/2016/5/9/chartex" xmlns:cx4="http://schemas.microsoft.com/office/drawing/2016/5/10/chartex" xmlns:cx5="http://schemas.microsoft.com/office/drawing/2016/5/11/chartex" xmlns:cx6="http://schemas.microsoft.com/office/drawing/2016/5/12/chartex" xmlns:cx7="http://schemas.microsoft.com/office/drawing/2016/5/13/chartex" xmlns:cx8="http://schemas.microsoft.com/office/drawing/2016/5/14/chartex" xmlns:mc="http://schemas.openxmlformats.org/markup-compatibility/2006" xmlns:aink="http://schemas.microsoft.com/office/drawing/2016/ink" xmlns:am3d="http://schemas.microsoft.com/office/drawing/2017/model3d" xmlns:o="urn:schemas-microsoft-com:office:office" xmlns:r="http://schemas.openxmlformats.org/officeDocument/2006/relationships" xmlns:m="http://schemas.openxmlformats.org/officeDocument/2006/math" xmlns:v="urn:schemas-microsoft-com:vml" xmlns:wp14="http://schemas.microsoft.com/office/word/2010/wordprocessingDrawing" xmlns:wp="http://schemas.openxmlformats.org/drawingml/2006/wordprocessingDrawing" xmlns:w10="urn:schemas-microsoft-com:office:word" xmlns:w="http://schemas.openxmlformats.org/wordprocessingml/2006/main" xmlns:w14="http://schemas.microsoft.com/office/word/2010/wordml" xmlns:w15="http://schemas.microsoft.com/office/word/2012/wordml" xmlns:w16cex="http://schemas.microsoft.com/office/word/2018/wordml/cex" xmlns:w16cid="http://schemas.microsoft.com/office/word/2016/wordml/cid" xmlns:w16="http://schemas.microsoft.com/office/word/2018/wordml" xmlns:w16sdtdh="http://schemas.microsoft.com/office/word/2020/wordml/sdtdatahash" xmlns:w16se="http://schemas.microsoft.com/office/word/2015/wordml/symex" xmlns:wpg="http://schemas.microsoft.com/office/word/2010/wordprocessingGroup" xmlns:wpi="http://schemas.microsoft.com/office/word/2010/wordprocessingInk" xmlns:wne="http://schemas.microsoft.com/office/word/2006/wordml" xmlns:wps="http://schemas.microsoft.com/office/word/2010/wordprocessingShape" mc:Ignorable="w14 w15 w16se w16cid w16 w16cex w16sdtdh wp14">
+<w:numbering xmlns:wpc="http://schemas.microsoft.com/office/word/2010/wordprocessingCanvas" xmlns:cx="http://schemas.microsoft.com/office/drawing/2014/chartex" xmlns:cx1="http://schemas.microsoft.com/office/drawing/2015/9/8/chartex" xmlns:cx2="http://schemas.microsoft.com/office/drawing/2015/10/21/chartex" xmlns:cx3="http://schemas.microsoft.com/office/drawing/2016/5/9/chartex" xmlns:cx4="http://schemas.microsoft.com/office/drawing/2016/5/10/chartex" xmlns:cx5="http://schemas.microsoft.com/office/drawing/2016/5/11/chartex" xmlns:cx6="http://schemas.microsoft.com/office/drawing/2016/5/12/chartex" xmlns:cx7="http://schemas.microsoft.com/office/drawing/2016/5/13/chartex" xmlns:cx8="http://schemas.microsoft.com/office/drawing/2016/5/14/chartex" xmlns:mc="http://schemas.openxmlformats.org/markup-compatibility/2006" xmlns:aink="http://schemas.microsoft.com/office/drawing/2016/ink" xmlns:am3d="http://schemas.microsoft.com/office/drawing/2017/model3d" xmlns:o="urn:schemas-microsoft-com:office:office" xmlns:oel="http://schemas.microsoft.com/office/2019/extlst" xmlns:r="http://schemas.openxmlformats.org/officeDocument/2006/relationships" xmlns:m="http://schemas.openxmlformats.org/officeDocument/2006/math" xmlns:v="urn:schemas-microsoft-com:vml" xmlns:wp14="http://schemas.microsoft.com/office/word/2010/wordprocessingDrawing" xmlns:wp="http://schemas.openxmlformats.org/drawingml/2006/wordprocessingDrawing" xmlns:w10="urn:schemas-microsoft-com:office:word" xmlns:w="http://schemas.openxmlformats.org/wordprocessingml/2006/main" xmlns:w14="http://schemas.microsoft.com/office/word/2010/wordml" xmlns:w15="http://schemas.microsoft.com/office/word/2012/wordml" xmlns:w16cex="http://schemas.microsoft.com/office/word/2018/wordml/cex" xmlns:w16cid="http://schemas.microsoft.com/office/word/2016/wordml/cid" xmlns:w16="http://schemas.microsoft.com/office/word/2018/wordml" xmlns:w16du="http://schemas.microsoft.com/office/word/2023/wordml/word16du" xmlns:w16sdtdh="http://schemas.microsoft.com/office/word/2020/wordml/sdtdatahash" xmlns:w16se="http://schemas.microsoft.com/office/word/2015/wordml/symex" xmlns:wpg="http://schemas.microsoft.com/office/word/2010/wordprocessingGroup" xmlns:wpi="http://schemas.microsoft.com/office/word/2010/wordprocessingInk" xmlns:wne="http://schemas.microsoft.com/office/word/2006/wordml" xmlns:wps="http://schemas.microsoft.com/office/word/2010/wordprocessingShape" mc:Ignorable="w14 w15 w16se w16cid w16 w16cex w16sdtdh wp14">
   <w:abstractNum w:abstractNumId="0" w15:restartNumberingAfterBreak="0">
     <w:nsid w:val="090D7059"/>
     <w:multiLevelType w:val="multilevel"/>
@@ -8460,76 +8543,76 @@
       </w:rPr>
     </w:lvl>
   </w:abstractNum>
-  <w:num w:numId="1">
+  <w:num w:numId="1" w16cid:durableId="2078820068">
     <w:abstractNumId w:val="23"/>
   </w:num>
-  <w:num w:numId="2">
+  <w:num w:numId="2" w16cid:durableId="1674793540">
     <w:abstractNumId w:val="12"/>
   </w:num>
-  <w:num w:numId="3">
+  <w:num w:numId="3" w16cid:durableId="1855805233">
     <w:abstractNumId w:val="0"/>
   </w:num>
-  <w:num w:numId="4">
+  <w:num w:numId="4" w16cid:durableId="1790539475">
     <w:abstractNumId w:val="4"/>
   </w:num>
-  <w:num w:numId="5">
+  <w:num w:numId="5" w16cid:durableId="881210934">
     <w:abstractNumId w:val="11"/>
   </w:num>
-  <w:num w:numId="6">
+  <w:num w:numId="6" w16cid:durableId="1999460057">
     <w:abstractNumId w:val="2"/>
   </w:num>
-  <w:num w:numId="7">
+  <w:num w:numId="7" w16cid:durableId="715356472">
     <w:abstractNumId w:val="20"/>
   </w:num>
-  <w:num w:numId="8">
+  <w:num w:numId="8" w16cid:durableId="1825121653">
     <w:abstractNumId w:val="13"/>
   </w:num>
-  <w:num w:numId="9">
+  <w:num w:numId="9" w16cid:durableId="1463230932">
     <w:abstractNumId w:val="1"/>
   </w:num>
-  <w:num w:numId="10">
+  <w:num w:numId="10" w16cid:durableId="1798914494">
     <w:abstractNumId w:val="10"/>
   </w:num>
-  <w:num w:numId="11">
+  <w:num w:numId="11" w16cid:durableId="1160079654">
     <w:abstractNumId w:val="18"/>
   </w:num>
-  <w:num w:numId="12">
+  <w:num w:numId="12" w16cid:durableId="829559348">
     <w:abstractNumId w:val="6"/>
   </w:num>
-  <w:num w:numId="13">
+  <w:num w:numId="13" w16cid:durableId="529413024">
     <w:abstractNumId w:val="21"/>
   </w:num>
-  <w:num w:numId="14">
+  <w:num w:numId="14" w16cid:durableId="1643775035">
     <w:abstractNumId w:val="17"/>
   </w:num>
-  <w:num w:numId="15">
+  <w:num w:numId="15" w16cid:durableId="681514075">
     <w:abstractNumId w:val="19"/>
   </w:num>
-  <w:num w:numId="16">
+  <w:num w:numId="16" w16cid:durableId="58674767">
     <w:abstractNumId w:val="5"/>
   </w:num>
-  <w:num w:numId="17">
+  <w:num w:numId="17" w16cid:durableId="846672736">
     <w:abstractNumId w:val="16"/>
   </w:num>
-  <w:num w:numId="18">
+  <w:num w:numId="18" w16cid:durableId="640354850">
     <w:abstractNumId w:val="15"/>
   </w:num>
-  <w:num w:numId="19">
+  <w:num w:numId="19" w16cid:durableId="1378699422">
     <w:abstractNumId w:val="9"/>
   </w:num>
-  <w:num w:numId="20">
+  <w:num w:numId="20" w16cid:durableId="1832484161">
     <w:abstractNumId w:val="14"/>
   </w:num>
-  <w:num w:numId="21">
+  <w:num w:numId="21" w16cid:durableId="1872568696">
     <w:abstractNumId w:val="8"/>
   </w:num>
-  <w:num w:numId="22">
+  <w:num w:numId="22" w16cid:durableId="1929390010">
     <w:abstractNumId w:val="7"/>
   </w:num>
-  <w:num w:numId="23">
+  <w:num w:numId="23" w16cid:durableId="831914058">
     <w:abstractNumId w:val="3"/>
   </w:num>
-  <w:num w:numId="24">
+  <w:num w:numId="24" w16cid:durableId="1087340537">
     <w:abstractNumId w:val="22"/>
   </w:num>
 </w:numbering>

</xml_diff>

<commit_message>
[complete SRS document phase 1]
</commit_message>
<xml_diff>
--- a/document/SRS_Document.docx
+++ b/document/SRS_Document.docx
@@ -570,43 +570,7 @@
                 <w:sz w:val="18"/>
                 <w:szCs w:val="18"/>
               </w:rPr>
-              <w:t>Thêm mô t</w:t>
-            </w:r>
-            <w:r>
-              <w:rPr>
-                <w:rFonts w:ascii="Tahoma" w:eastAsia="Tahoma" w:hAnsi="Tahoma" w:cs="Tahoma"/>
-                <w:color w:val="000000"/>
-                <w:sz w:val="18"/>
-                <w:szCs w:val="18"/>
-              </w:rPr>
-              <w:t>ả</w:t>
-            </w:r>
-            <w:r>
-              <w:rPr>
-                <w:rFonts w:ascii="Tahoma" w:eastAsia="Tahoma" w:hAnsi="Tahoma" w:cs="Tahoma"/>
-                <w:color w:val="000000"/>
-                <w:sz w:val="18"/>
-                <w:szCs w:val="18"/>
-              </w:rPr>
-              <w:t xml:space="preserve"> ch</w:t>
-            </w:r>
-            <w:r>
-              <w:rPr>
-                <w:rFonts w:ascii="Tahoma" w:eastAsia="Tahoma" w:hAnsi="Tahoma" w:cs="Tahoma"/>
-                <w:color w:val="000000"/>
-                <w:sz w:val="18"/>
-                <w:szCs w:val="18"/>
-              </w:rPr>
-              <w:t>ứ</w:t>
-            </w:r>
-            <w:r>
-              <w:rPr>
-                <w:rFonts w:ascii="Tahoma" w:eastAsia="Tahoma" w:hAnsi="Tahoma" w:cs="Tahoma"/>
-                <w:color w:val="000000"/>
-                <w:sz w:val="18"/>
-                <w:szCs w:val="18"/>
-              </w:rPr>
-              <w:t>c năng Setting Details (II.1.a)</w:t>
+              <w:t>Thêm mô tả chức năng Setting Details (II.1.a)</w:t>
             </w:r>
           </w:p>
         </w:tc>
@@ -2421,13 +2385,7 @@
               <w:rPr>
                 <w:color w:val="000000"/>
               </w:rPr>
-              <w:t>4. Feature: Authenti</w:t>
-            </w:r>
-            <w:r>
-              <w:rPr>
-                <w:color w:val="000000"/>
-              </w:rPr>
-              <w:t>cation</w:t>
+              <w:t>4. Feature: Authentication</w:t>
             </w:r>
             <w:r>
               <w:rPr>
@@ -2903,13 +2861,7 @@
               <w:rPr>
                 <w:color w:val="000000"/>
               </w:rPr>
-              <w:t>4. View p</w:t>
-            </w:r>
-            <w:r>
-              <w:rPr>
-                <w:color w:val="000000"/>
-              </w:rPr>
-              <w:t>rofile account detail</w:t>
+              <w:t>4. View profile account detail</w:t>
             </w:r>
             <w:r>
               <w:rPr>
@@ -3038,13 +2990,7 @@
         <w:jc w:val="both"/>
       </w:pPr>
       <w:r>
-        <w:t>Our product is</w:t>
-      </w:r>
-      <w:r>
-        <w:t xml:space="preserve"> an online shopping platform on the website designed to give customers a shopping experience for their pet bird food. It will allow customers to find and choose the right food for each type of bird, with a certain origin, and we provide a variety of feedin</w:t>
-      </w:r>
-      <w:r>
-        <w:t xml:space="preserve">g routes for a variety of improvement purposes. Thereby helping bird owners to care about the quality of meals for their pets. </w:t>
+        <w:t xml:space="preserve">Our product is an online shopping platform on the website designed to give customers a shopping experience for their pet bird food. It will allow customers to find and choose the right food for each type of bird, with a certain origin, and we provide a variety of feeding routes for a variety of improvement purposes. Thereby helping bird owners to care about the quality of meals for their pets. </w:t>
       </w:r>
     </w:p>
     <w:p>
@@ -3052,10 +2998,7 @@
         <w:jc w:val="both"/>
       </w:pPr>
       <w:r>
-        <w:t>The platform will be used in a consumer setting, accessed through a web browser. Customers will require an internet connection t</w:t>
-      </w:r>
-      <w:r>
-        <w:t>o use the platform. The platform will depend on third-party services, such as Momo payment gateways and shipping providers, to function properly.</w:t>
+        <w:t>The platform will be used in a consumer setting, accessed through a web browser. Customers will require an internet connection to use the platform. The platform will depend on third-party services, such as Momo payment gateways and shipping providers, to function properly.</w:t>
       </w:r>
     </w:p>
     <w:p>
@@ -3123,6 +3066,60 @@
       <w:r>
         <w:br w:type="page"/>
       </w:r>
+      <w:r>
+        <w:rPr>
+          <w:noProof/>
+        </w:rPr>
+        <w:lastRenderedPageBreak/>
+        <w:drawing>
+          <wp:inline distT="0" distB="0" distL="0" distR="0" wp14:anchorId="2CD90A1A" wp14:editId="24376404">
+            <wp:extent cx="5737860" cy="7117080"/>
+            <wp:effectExtent l="0" t="0" r="0" b="7620"/>
+            <wp:docPr id="26" name="Picture 26"/>
+            <wp:cNvGraphicFramePr>
+              <a:graphicFrameLocks xmlns:a="http://schemas.openxmlformats.org/drawingml/2006/main" noChangeAspect="1"/>
+            </wp:cNvGraphicFramePr>
+            <a:graphic xmlns:a="http://schemas.openxmlformats.org/drawingml/2006/main">
+              <a:graphicData uri="http://schemas.openxmlformats.org/drawingml/2006/picture">
+                <pic:pic xmlns:pic="http://schemas.openxmlformats.org/drawingml/2006/picture">
+                  <pic:nvPicPr>
+                    <pic:cNvPr id="0" name="Picture 1"/>
+                    <pic:cNvPicPr>
+                      <a:picLocks noChangeAspect="1" noChangeArrowheads="1"/>
+                    </pic:cNvPicPr>
+                  </pic:nvPicPr>
+                  <pic:blipFill>
+                    <a:blip r:embed="rId10" cstate="print">
+                      <a:extLst>
+                        <a:ext uri="{28A0092B-C50C-407E-A947-70E740481C1C}">
+                          <a14:useLocalDpi xmlns:a14="http://schemas.microsoft.com/office/drawing/2010/main" val="0"/>
+                        </a:ext>
+                      </a:extLst>
+                    </a:blip>
+                    <a:srcRect/>
+                    <a:stretch>
+                      <a:fillRect/>
+                    </a:stretch>
+                  </pic:blipFill>
+                  <pic:spPr bwMode="auto">
+                    <a:xfrm>
+                      <a:off x="0" y="0"/>
+                      <a:ext cx="5737860" cy="7117080"/>
+                    </a:xfrm>
+                    <a:prstGeom prst="rect">
+                      <a:avLst/>
+                    </a:prstGeom>
+                    <a:noFill/>
+                    <a:ln>
+                      <a:noFill/>
+                    </a:ln>
+                  </pic:spPr>
+                </pic:pic>
+              </a:graphicData>
+            </a:graphic>
+          </wp:inline>
+        </w:drawing>
+      </w:r>
     </w:p>
     <w:p>
       <w:pPr>
@@ -3131,7 +3128,6 @@
       <w:bookmarkStart w:id="2" w:name="_1fob9te" w:colFirst="0" w:colLast="0"/>
       <w:bookmarkEnd w:id="2"/>
       <w:r>
-        <w:lastRenderedPageBreak/>
         <w:t>2. System Functions</w:t>
       </w:r>
     </w:p>
@@ -3166,6 +3162,7 @@
         <w:rPr>
           <w:noProof/>
         </w:rPr>
+        <w:lastRenderedPageBreak/>
         <w:drawing>
           <wp:inline distT="114300" distB="114300" distL="114300" distR="114300" wp14:anchorId="31F44439" wp14:editId="02EA0E23">
             <wp:extent cx="5746440" cy="3924300"/>
@@ -3180,7 +3177,7 @@
                     <pic:cNvPicPr preferRelativeResize="0"/>
                   </pic:nvPicPr>
                   <pic:blipFill>
-                    <a:blip r:embed="rId10"/>
+                    <a:blip r:embed="rId11"/>
                     <a:srcRect/>
                     <a:stretch>
                       <a:fillRect/>
@@ -3300,13 +3297,7 @@
               <w:rPr>
                 <w:b/>
               </w:rPr>
-              <w:t>Feature func</w:t>
-            </w:r>
-            <w:r>
-              <w:rPr>
-                <w:b/>
-              </w:rPr>
-              <w:t>tion</w:t>
+              <w:t>Feature function</w:t>
             </w:r>
           </w:p>
         </w:tc>
@@ -4420,7 +4411,6 @@
               <w:jc w:val="center"/>
             </w:pPr>
             <w:r>
-              <w:lastRenderedPageBreak/>
               <w:t>B012</w:t>
             </w:r>
           </w:p>
@@ -4716,6 +4706,7 @@
               <w:jc w:val="center"/>
             </w:pPr>
             <w:r>
+              <w:lastRenderedPageBreak/>
               <w:t>B015</w:t>
             </w:r>
           </w:p>
@@ -6301,14 +6292,7 @@
           <w:i/>
           <w:color w:val="0000FF"/>
         </w:rPr>
-        <w:t>[Provide the system roles authorization to the system features (down to screens, and event to the screen activities if applicable) in the table form as below – re</w:t>
-      </w:r>
-      <w:r>
-        <w:rPr>
-          <w:i/>
-          <w:color w:val="0000FF"/>
-        </w:rPr>
-        <w:t>place Role1, Role2,… with the specific system user role names]</w:t>
+        <w:t>[Provide the system roles authorization to the system features (down to screens, and event to the screen activities if applicable) in the table form as below – replace Role1, Role2,… with the specific system user role names]</w:t>
       </w:r>
     </w:p>
     <w:tbl>
@@ -7532,6 +7516,7 @@
         <w:rPr>
           <w:color w:val="000000"/>
         </w:rPr>
+        <w:lastRenderedPageBreak/>
         <w:t>…</w:t>
       </w:r>
     </w:p>
@@ -7809,7 +7794,7 @@
                     <pic:cNvPicPr preferRelativeResize="0"/>
                   </pic:nvPicPr>
                   <pic:blipFill>
-                    <a:blip r:embed="rId11"/>
+                    <a:blip r:embed="rId12"/>
                     <a:srcRect/>
                     <a:stretch>
                       <a:fillRect/>
@@ -8193,7 +8178,6 @@
     <w:p/>
     <w:p>
       <w:r>
-        <w:lastRenderedPageBreak/>
         <w:br/>
       </w:r>
     </w:p>
@@ -8265,7 +8249,7 @@
                     <pic:cNvPicPr preferRelativeResize="0"/>
                   </pic:nvPicPr>
                   <pic:blipFill>
-                    <a:blip r:embed="rId12"/>
+                    <a:blip r:embed="rId13"/>
                     <a:srcRect/>
                     <a:stretch>
                       <a:fillRect/>
@@ -8305,18 +8289,12 @@
     </w:p>
     <w:p>
       <w:r>
-        <w:t>- Function description: This function helps users to easily find products quickly based o</w:t>
-      </w:r>
-      <w:r>
-        <w:t>n available requirements.</w:t>
-      </w:r>
-    </w:p>
-    <w:p>
-      <w:r>
-        <w:t>- Function details:  In the main screen, the user clicks on the "Filter" icon. Here, a menu will appear with checkboxes named available search requirements. Users need to select the appropriate search requirements, then tick the c</w:t>
-      </w:r>
-      <w:r>
-        <w:t>heckbox and then click the "Search" button. The system will display the search results on the screen.</w:t>
+        <w:t>- Function description: This function helps users to easily find products quickly based on available requirements.</w:t>
+      </w:r>
+    </w:p>
+    <w:p>
+      <w:r>
+        <w:t>- Function details:  In the main screen, the user clicks on the "Filter" icon. Here, a menu will appear with checkboxes named available search requirements. Users need to select the appropriate search requirements, then tick the checkbox and then click the "Search" button. The system will display the search results on the screen.</w:t>
       </w:r>
     </w:p>
     <w:p>
@@ -8341,13 +8319,7 @@
     </w:p>
     <w:p>
       <w:r>
-        <w:t>- Function details:  Users click on the search bar</w:t>
-      </w:r>
-      <w:r>
-        <w:t xml:space="preserve"> on the screen and type keywords related to the product to be searched. Then, click on the "Search" button, a list of products related to the keyword that the user entered will be rendered on the screen. If the searched product is not suitable, the user ca</w:t>
-      </w:r>
-      <w:r>
-        <w:t>n repeat the operation to search for the product.</w:t>
+        <w:t>- Function details:  Users click on the search bar on the screen and type keywords related to the product to be searched. Then, click on the "Search" button, a list of products related to the keyword that the user entered will be rendered on the screen. If the searched product is not suitable, the user can repeat the operation to search for the product.</w:t>
       </w:r>
     </w:p>
     <w:p>
@@ -8385,13 +8357,7 @@
     </w:p>
     <w:p>
       <w:r>
-        <w:t>- Function details:  In the User Profile page, the user clicks on "Change password", the system will appear a form asking the user to enter a new password, then the system will send an a</w:t>
-      </w:r>
-      <w:r>
-        <w:t>uthentication form asking the user to enter the username and the password you are using to confirm. If the authentication is successful, the new password will be changed. If the authentication fails or the user closes the authentication form, the current p</w:t>
-      </w:r>
-      <w:r>
-        <w:t>assword will be preserved and will not be changed..</w:t>
+        <w:t>- Function details:  In the User Profile page, the user clicks on "Change password", the system will appear a form asking the user to enter a new password, then the system will send an authentication form asking the user to enter the username and the password you are using to confirm. If the authentication is successful, the new password will be changed. If the authentication fails or the user closes the authentication form, the current password will be preserved and will not be changed..</w:t>
       </w:r>
     </w:p>
     <w:p>
@@ -8416,7 +8382,7 @@
                     <pic:cNvPicPr preferRelativeResize="0"/>
                   </pic:nvPicPr>
                   <pic:blipFill>
-                    <a:blip r:embed="rId13"/>
+                    <a:blip r:embed="rId14"/>
                     <a:srcRect/>
                     <a:stretch>
                       <a:fillRect/>
@@ -8457,10 +8423,7 @@
     </w:p>
     <w:p>
       <w:r>
-        <w:t>- Function descriptio</w:t>
-      </w:r>
-      <w:r>
-        <w:t xml:space="preserve">n: User can edit his/her registered information. </w:t>
+        <w:t xml:space="preserve">- Function description: User can edit his/her registered information. </w:t>
       </w:r>
     </w:p>
     <w:p>
@@ -8491,7 +8454,7 @@
                     <pic:cNvPicPr preferRelativeResize="0"/>
                   </pic:nvPicPr>
                   <pic:blipFill>
-                    <a:blip r:embed="rId14"/>
+                    <a:blip r:embed="rId15"/>
                     <a:srcRect/>
                     <a:stretch>
                       <a:fillRect/>
@@ -8536,10 +8499,7 @@
     </w:p>
     <w:p>
       <w:r>
-        <w:t>- Function trigger: When a customer clicks “Add to c</w:t>
-      </w:r>
-      <w:r>
-        <w:t xml:space="preserve">art” in product detail. </w:t>
+        <w:t xml:space="preserve">- Function trigger: When a customer clicks “Add to cart” in product detail. </w:t>
       </w:r>
     </w:p>
     <w:p>
@@ -8549,10 +8509,7 @@
     </w:p>
     <w:p>
       <w:r>
-        <w:t>- Function details: When the user clicks on the “Add to cart” button, the product will be ad</w:t>
-      </w:r>
-      <w:r>
-        <w:t>ded to the cart and the product's information will be stored in the user's cart. Users can continue to add other products or view their shopping cart to check and edit before checkout.</w:t>
+        <w:t>- Function details: When the user clicks on the “Add to cart” button, the product will be added to the cart and the product's information will be stored in the user's cart. Users can continue to add other products or view their shopping cart to check and edit before checkout.</w:t>
       </w:r>
     </w:p>
     <w:p>
@@ -8574,86 +8531,6 @@
                 <pic:pic xmlns:pic="http://schemas.openxmlformats.org/drawingml/2006/picture">
                   <pic:nvPicPr>
                     <pic:cNvPr id="0" name="image12.png"/>
-                    <pic:cNvPicPr preferRelativeResize="0"/>
-                  </pic:nvPicPr>
-                  <pic:blipFill>
-                    <a:blip r:embed="rId15"/>
-                    <a:srcRect/>
-                    <a:stretch>
-                      <a:fillRect/>
-                    </a:stretch>
-                  </pic:blipFill>
-                  <pic:spPr>
-                    <a:xfrm>
-                      <a:off x="0" y="0"/>
-                      <a:ext cx="5746440" cy="3251200"/>
-                    </a:xfrm>
-                    <a:prstGeom prst="rect">
-                      <a:avLst/>
-                    </a:prstGeom>
-                    <a:ln/>
-                  </pic:spPr>
-                </pic:pic>
-              </a:graphicData>
-            </a:graphic>
-          </wp:inline>
-        </w:drawing>
-      </w:r>
-    </w:p>
-    <w:p>
-      <w:pPr>
-        <w:pStyle w:val="Heading4"/>
-      </w:pPr>
-      <w:bookmarkStart w:id="18" w:name="_z3e9wj5fwkt7" w:colFirst="0" w:colLast="0"/>
-      <w:bookmarkEnd w:id="18"/>
-      <w:r>
-        <w:lastRenderedPageBreak/>
-        <w:t xml:space="preserve">b. Edit product in cart </w:t>
-      </w:r>
-    </w:p>
-    <w:p>
-      <w:r>
-        <w:t>- function trigger: User cl</w:t>
-      </w:r>
-      <w:r>
-        <w:t>ick on “icon cart” in the header and sendirect to cart detail.</w:t>
-      </w:r>
-    </w:p>
-    <w:p>
-      <w:r>
-        <w:t>- Function description: Users can edit the quantity of product or remove them out of cart.</w:t>
-      </w:r>
-    </w:p>
-    <w:p>
-      <w:r>
-        <w:t xml:space="preserve">- Function details: To be able to edit the products added to the cart, the user can click on the cart </w:t>
-      </w:r>
-      <w:r>
-        <w:t>icon on the header, the "Product detail" page will appear on the screen. At this page, users can increase or decrease the quantity of previously added products or users can click the "Remove to cart" button to remove the products added to the cart.</w:t>
-      </w:r>
-    </w:p>
-    <w:p>
-      <w:r>
-        <w:t>- scree</w:t>
-      </w:r>
-      <w:r>
-        <w:t xml:space="preserve">n layout: </w:t>
-      </w:r>
-      <w:r>
-        <w:rPr>
-          <w:noProof/>
-        </w:rPr>
-        <w:drawing>
-          <wp:inline distT="114300" distB="114300" distL="114300" distR="114300" wp14:anchorId="4E0BB06B" wp14:editId="317BD482">
-            <wp:extent cx="5746440" cy="3251200"/>
-            <wp:effectExtent l="0" t="0" r="0" b="0"/>
-            <wp:docPr id="4" name="image21.png"/>
-            <wp:cNvGraphicFramePr/>
-            <a:graphic xmlns:a="http://schemas.openxmlformats.org/drawingml/2006/main">
-              <a:graphicData uri="http://schemas.openxmlformats.org/drawingml/2006/picture">
-                <pic:pic xmlns:pic="http://schemas.openxmlformats.org/drawingml/2006/picture">
-                  <pic:nvPicPr>
-                    <pic:cNvPr id="0" name="image21.png"/>
                     <pic:cNvPicPr preferRelativeResize="0"/>
                   </pic:nvPicPr>
                   <pic:blipFill>
@@ -8682,6 +8559,77 @@
     </w:p>
     <w:p>
       <w:pPr>
+        <w:pStyle w:val="Heading4"/>
+      </w:pPr>
+      <w:bookmarkStart w:id="18" w:name="_z3e9wj5fwkt7" w:colFirst="0" w:colLast="0"/>
+      <w:bookmarkEnd w:id="18"/>
+      <w:r>
+        <w:lastRenderedPageBreak/>
+        <w:t xml:space="preserve">b. Edit product in cart </w:t>
+      </w:r>
+    </w:p>
+    <w:p>
+      <w:r>
+        <w:t>- function trigger: User click on “icon cart” in the header and sendirect to cart detail.</w:t>
+      </w:r>
+    </w:p>
+    <w:p>
+      <w:r>
+        <w:t>- Function description: Users can edit the quantity of product or remove them out of cart.</w:t>
+      </w:r>
+    </w:p>
+    <w:p>
+      <w:r>
+        <w:t>- Function details: To be able to edit the products added to the cart, the user can click on the cart icon on the header, the "Product detail" page will appear on the screen. At this page, users can increase or decrease the quantity of previously added products or users can click the "Remove to cart" button to remove the products added to the cart.</w:t>
+      </w:r>
+    </w:p>
+    <w:p>
+      <w:r>
+        <w:t xml:space="preserve">- screen layout: </w:t>
+      </w:r>
+      <w:r>
+        <w:rPr>
+          <w:noProof/>
+        </w:rPr>
+        <w:drawing>
+          <wp:inline distT="114300" distB="114300" distL="114300" distR="114300" wp14:anchorId="4E0BB06B" wp14:editId="317BD482">
+            <wp:extent cx="5746440" cy="3251200"/>
+            <wp:effectExtent l="0" t="0" r="0" b="0"/>
+            <wp:docPr id="4" name="image21.png"/>
+            <wp:cNvGraphicFramePr/>
+            <a:graphic xmlns:a="http://schemas.openxmlformats.org/drawingml/2006/main">
+              <a:graphicData uri="http://schemas.openxmlformats.org/drawingml/2006/picture">
+                <pic:pic xmlns:pic="http://schemas.openxmlformats.org/drawingml/2006/picture">
+                  <pic:nvPicPr>
+                    <pic:cNvPr id="0" name="image21.png"/>
+                    <pic:cNvPicPr preferRelativeResize="0"/>
+                  </pic:nvPicPr>
+                  <pic:blipFill>
+                    <a:blip r:embed="rId17"/>
+                    <a:srcRect/>
+                    <a:stretch>
+                      <a:fillRect/>
+                    </a:stretch>
+                  </pic:blipFill>
+                  <pic:spPr>
+                    <a:xfrm>
+                      <a:off x="0" y="0"/>
+                      <a:ext cx="5746440" cy="3251200"/>
+                    </a:xfrm>
+                    <a:prstGeom prst="rect">
+                      <a:avLst/>
+                    </a:prstGeom>
+                    <a:ln/>
+                  </pic:spPr>
+                </pic:pic>
+              </a:graphicData>
+            </a:graphic>
+          </wp:inline>
+        </w:drawing>
+      </w:r>
+    </w:p>
+    <w:p>
+      <w:pPr>
         <w:pStyle w:val="Heading3"/>
       </w:pPr>
       <w:bookmarkStart w:id="19" w:name="_pqiqu63r7m9d" w:colFirst="0" w:colLast="0"/>
@@ -8707,32 +8655,17 @@
     </w:p>
     <w:p>
       <w:r>
-        <w:t xml:space="preserve">- Function description: This function allows users with an activated account or an administrator to log in to the system. When filling in the login information completely and correctly, the system will verify and redirect the page to the homepage if it is </w:t>
-      </w:r>
-      <w:r>
-        <w:t>a customer account or to the admin page if it is an admin account.</w:t>
-      </w:r>
-    </w:p>
-    <w:p>
-      <w:r>
-        <w:t>- Function details: The login function starts when the user has an account but has not logged into the system. Here users can login using the login form by filling in the username and passw</w:t>
-      </w:r>
-      <w:r>
-        <w:t>ord information on the displayed form, then pressing the login button. The system will check the login information, if it is wrong, the system will display the login page and error message again, if successful, the system will save the login data to the se</w:t>
-      </w:r>
-      <w:r>
-        <w:t>ssion and redirect to the homepage if logged in with the user account or admin page if the user fills in the login information as an admin account.</w:t>
-      </w:r>
-    </w:p>
-    <w:p>
-      <w:r>
-        <w:t>Users can also choose to log in with a social network account like Google if they click on the login icon wi</w:t>
-      </w:r>
-      <w:r>
-        <w:t>th a social network account. The system will then redirect to the authentication page corresponding to that social network. If the authentication is successful, the system will get user information to compare with the database, if the user has not register</w:t>
-      </w:r>
-      <w:r>
-        <w:t>ed with that account, the system will automatically register, save data to the database and session, then transfer Navigate to the homepage and end the login function.</w:t>
+        <w:t>- Function description: This function allows users with an activated account or an administrator to log in to the system. When filling in the login information completely and correctly, the system will verify and redirect the page to the homepage if it is a customer account or to the admin page if it is an admin account.</w:t>
+      </w:r>
+    </w:p>
+    <w:p>
+      <w:r>
+        <w:t>- Function details: The login function starts when the user has an account but has not logged into the system. Here users can login using the login form by filling in the username and password information on the displayed form, then pressing the login button. The system will check the login information, if it is wrong, the system will display the login page and error message again, if successful, the system will save the login data to the session and redirect to the homepage if logged in with the user account or admin page if the user fills in the login information as an admin account.</w:t>
+      </w:r>
+    </w:p>
+    <w:p>
+      <w:r>
+        <w:t>Users can also choose to log in with a social network account like Google if they click on the login icon with a social network account. The system will then redirect to the authentication page corresponding to that social network. If the authentication is successful, the system will get user information to compare with the database, if the user has not registered with that account, the system will automatically register, save data to the database and session, then transfer Navigate to the homepage and end the login function.</w:t>
       </w:r>
     </w:p>
     <w:p>
@@ -8758,7 +8691,7 @@
                     <pic:cNvPicPr preferRelativeResize="0"/>
                   </pic:nvPicPr>
                   <pic:blipFill>
-                    <a:blip r:embed="rId17"/>
+                    <a:blip r:embed="rId18"/>
                     <a:srcRect/>
                     <a:stretch>
                       <a:fillRect/>
@@ -8793,10 +8726,7 @@
     </w:p>
     <w:p>
       <w:r>
-        <w:t>- Function trigger: When the user clicks the button with nam</w:t>
-      </w:r>
-      <w:r>
-        <w:t>e “Log out” on screen.</w:t>
+        <w:t>- Function trigger: When the user clicks the button with name “Log out” on screen.</w:t>
       </w:r>
     </w:p>
     <w:p>
@@ -8806,17 +8736,11 @@
     </w:p>
     <w:p>
       <w:r>
-        <w:t>- Function details: The logout function starts when the user is logged in in the system and wants to log out the account from the</w:t>
-      </w:r>
-      <w:r>
-        <w:t xml:space="preserve"> system. On the homepage the user will press the logout button, the system will display the user message "Do you want to exit?" with "Yes" and "No" buttons. Here if the </w:t>
+        <w:t xml:space="preserve">- Function details: The logout function starts when the user is logged in in the system and wants to log out the account from the system. On the homepage the user will press the logout button, the system will display the user message "Do you want to exit?" with "Yes" and "No" buttons. Here if the </w:t>
       </w:r>
       <w:r>
         <w:lastRenderedPageBreak/>
-        <w:t>user selects "Yes", the system will cancel the session, exit the login screen and reloa</w:t>
-      </w:r>
-      <w:r>
-        <w:t>d the homepage. If the user selects "No", the system will not perform the logout and return to the current screen.</w:t>
+        <w:t>user selects "Yes", the system will cancel the session, exit the login screen and reload the homepage. If the user selects "No", the system will not perform the logout and return to the current screen.</w:t>
       </w:r>
     </w:p>
     <w:p>
@@ -8832,10 +8756,7 @@
     </w:p>
     <w:p>
       <w:r>
-        <w:t>- Function trigger:  When the user clicks on the “Sign up” button. The registration form will occur for users to fill out require</w:t>
-      </w:r>
-      <w:r>
-        <w:t>d information.</w:t>
+        <w:t>- Function trigger:  When the user clicks on the “Sign up” button. The registration form will occur for users to fill out required information.</w:t>
       </w:r>
     </w:p>
     <w:p>
@@ -8845,19 +8766,7 @@
     </w:p>
     <w:p>
       <w:r>
-        <w:t xml:space="preserve">- Function </w:t>
-      </w:r>
-      <w:r>
-        <w:t>details: The function will receive the information of the user, such as their username, email address, password and some personal information by input. System shall validate the user's input on the registration form to ensure all required fields are filled</w:t>
-      </w:r>
-      <w:r>
-        <w:t xml:space="preserve"> out and that the email address is in a valid format. The system shall require users to authenticate themselves with their email address and password when logging into their account. The system shall ensure that user passwords are stored securely using enc</w:t>
-      </w:r>
-      <w:r>
-        <w:t>ryption or other industry-standard security measures. The system shall create a user profile for the user upon successful account creation, which may include personal information, preferences, or other optional details. The system shall ensure that the reg</w:t>
-      </w:r>
-      <w:r>
-        <w:t>istration form and login functionality are accessible to users with disabilities and comply with relevant accessibility standards.</w:t>
+        <w:t>- Function details: The function will receive the information of the user, such as their username, email address, password and some personal information by input. System shall validate the user's input on the registration form to ensure all required fields are filled out and that the email address is in a valid format. The system shall require users to authenticate themselves with their email address and password when logging into their account. The system shall ensure that user passwords are stored securely using encryption or other industry-standard security measures. The system shall create a user profile for the user upon successful account creation, which may include personal information, preferences, or other optional details. The system shall ensure that the registration form and login functionality are accessible to users with disabilities and comply with relevant accessibility standards.</w:t>
       </w:r>
     </w:p>
     <w:p>
@@ -8883,7 +8792,7 @@
                     <pic:cNvPicPr preferRelativeResize="0"/>
                   </pic:nvPicPr>
                   <pic:blipFill>
-                    <a:blip r:embed="rId18"/>
+                    <a:blip r:embed="rId19"/>
                     <a:srcRect/>
                     <a:stretch>
                       <a:fillRect/>
@@ -8923,25 +8832,16 @@
     </w:p>
     <w:p>
       <w:r>
-        <w:t>- Func</w:t>
-      </w:r>
-      <w:r>
-        <w:t>tion description: This function makes it possible for the user to create a new password when the user forgets the current password.</w:t>
-      </w:r>
-    </w:p>
-    <w:p>
-      <w:r>
-        <w:t xml:space="preserve">- Function details: When the user clicks "Log In" in the header to log into the system. The User Login page will appear, in </w:t>
-      </w:r>
-      <w:r>
-        <w:t xml:space="preserve">this page the words "Forgot Password" will appear. After clicking, here will </w:t>
+        <w:t>- Function description: This function makes it possible for the user to create a new password when the user forgets the current password.</w:t>
+      </w:r>
+    </w:p>
+    <w:p>
+      <w:r>
+        <w:t xml:space="preserve">- Function details: When the user clicks "Log In" in the header to log into the system. The User Login page will appear, in this page the words "Forgot Password" will appear. After clicking, here will </w:t>
       </w:r>
       <w:r>
         <w:lastRenderedPageBreak/>
-        <w:t xml:space="preserve">appear a form for users to enter the email registered on the system. The system will check the email entered by the user. If email is already registered on the system. The system </w:t>
-      </w:r>
-      <w:r>
-        <w:t>will send the current password to the user email. If the entered email does not exist on the system, the system will reload the form and the message "The email entered is not registered on the system".</w:t>
+        <w:t>appear a form for users to enter the email registered on the system. The system will check the email entered by the user. If email is already registered on the system. The system will send the current password to the user email. If the entered email does not exist on the system, the system will reload the form and the message "The email entered is not registered on the system".</w:t>
       </w:r>
     </w:p>
     <w:p>
@@ -8968,7 +8868,7 @@
                     <pic:cNvPicPr preferRelativeResize="0"/>
                   </pic:nvPicPr>
                   <pic:blipFill>
-                    <a:blip r:embed="rId19"/>
+                    <a:blip r:embed="rId20"/>
                     <a:srcRect/>
                     <a:stretch>
                       <a:fillRect/>
@@ -9024,121 +8924,6 @@
                 <pic:pic xmlns:pic="http://schemas.openxmlformats.org/drawingml/2006/picture">
                   <pic:nvPicPr>
                     <pic:cNvPr id="0" name="image20.png"/>
-                    <pic:cNvPicPr preferRelativeResize="0"/>
-                  </pic:nvPicPr>
-                  <pic:blipFill>
-                    <a:blip r:embed="rId20"/>
-                    <a:srcRect/>
-                    <a:stretch>
-                      <a:fillRect/>
-                    </a:stretch>
-                  </pic:blipFill>
-                  <pic:spPr>
-                    <a:xfrm>
-                      <a:off x="0" y="0"/>
-                      <a:ext cx="5746440" cy="3238500"/>
-                    </a:xfrm>
-                    <a:prstGeom prst="rect">
-                      <a:avLst/>
-                    </a:prstGeom>
-                    <a:ln/>
-                  </pic:spPr>
-                </pic:pic>
-              </a:graphicData>
-            </a:graphic>
-          </wp:inline>
-        </w:drawing>
-      </w:r>
-    </w:p>
-    <w:p>
-      <w:pPr>
-        <w:pStyle w:val="Heading4"/>
-      </w:pPr>
-      <w:bookmarkStart w:id="25" w:name="_y9lsr0giaqjg" w:colFirst="0" w:colLast="0"/>
-      <w:bookmarkEnd w:id="25"/>
-      <w:r>
-        <w:t>a. View product/meal routing list</w:t>
-      </w:r>
-    </w:p>
-    <w:p>
-      <w:r>
-        <w:t>- Function trigger: When a user visits the Home page.</w:t>
-      </w:r>
-      <w:r>
-        <w:tab/>
-      </w:r>
-    </w:p>
-    <w:p>
-      <w:r>
-        <w:t>- Function description: Render product list and meal routing in system.</w:t>
-      </w:r>
-    </w:p>
-    <w:p>
-      <w:r>
-        <w:t>- Function details: Render a screen below,  for customers to choose the product and meal which they are looking for.</w:t>
-      </w:r>
-    </w:p>
-    <w:p/>
-    <w:p/>
-    <w:p>
-      <w:pPr>
-        <w:pStyle w:val="Heading3"/>
-      </w:pPr>
-      <w:bookmarkStart w:id="26" w:name="_dp6iwyrct6jq" w:colFirst="0" w:colLast="0"/>
-      <w:bookmarkEnd w:id="26"/>
-      <w:r>
-        <w:t>6. Feature: Feedback</w:t>
-      </w:r>
-    </w:p>
-    <w:p>
-      <w:pPr>
-        <w:pStyle w:val="Heading4"/>
-      </w:pPr>
-      <w:bookmarkStart w:id="27" w:name="_e7ubxoyi900m" w:colFirst="0" w:colLast="0"/>
-      <w:bookmarkEnd w:id="27"/>
-      <w:r>
-        <w:t>a. Rating</w:t>
-      </w:r>
-    </w:p>
-    <w:p>
-      <w:r>
-        <w:t>- Function trigger: when user clicks on start in product item or in product detail.</w:t>
-      </w:r>
-    </w:p>
-    <w:p>
-      <w:r>
-        <w:t>- Function description</w:t>
-      </w:r>
-      <w:r>
-        <w:t>: Users can rate 1 to 5 stars in a product, to show how satisfied their requirement.</w:t>
-      </w:r>
-    </w:p>
-    <w:p>
-      <w:r>
-        <w:t>- Function details: render a screen below, for users to rate our product.</w:t>
-      </w:r>
-    </w:p>
-    <w:p/>
-    <w:p>
-      <w:r>
-        <w:lastRenderedPageBreak/>
-        <w:t xml:space="preserve">-screen layout: </w:t>
-      </w:r>
-      <w:r>
-        <w:rPr>
-          <w:noProof/>
-        </w:rPr>
-        <w:drawing>
-          <wp:inline distT="114300" distB="114300" distL="114300" distR="114300" wp14:anchorId="50B2331B" wp14:editId="5F5F7E8E">
-            <wp:extent cx="5746440" cy="3238500"/>
-            <wp:effectExtent l="0" t="0" r="0" b="0"/>
-            <wp:docPr id="5" name="image16.png"/>
-            <wp:cNvGraphicFramePr/>
-            <a:graphic xmlns:a="http://schemas.openxmlformats.org/drawingml/2006/main">
-              <a:graphicData uri="http://schemas.openxmlformats.org/drawingml/2006/picture">
-                <pic:pic xmlns:pic="http://schemas.openxmlformats.org/drawingml/2006/picture">
-                  <pic:nvPicPr>
-                    <pic:cNvPr id="0" name="image16.png"/>
                     <pic:cNvPicPr preferRelativeResize="0"/>
                   </pic:nvPicPr>
                   <pic:blipFill>
@@ -9165,6 +8950,118 @@
         </w:drawing>
       </w:r>
     </w:p>
+    <w:p>
+      <w:pPr>
+        <w:pStyle w:val="Heading4"/>
+      </w:pPr>
+      <w:bookmarkStart w:id="25" w:name="_y9lsr0giaqjg" w:colFirst="0" w:colLast="0"/>
+      <w:bookmarkEnd w:id="25"/>
+      <w:r>
+        <w:t>a. View product/meal routing list</w:t>
+      </w:r>
+    </w:p>
+    <w:p>
+      <w:r>
+        <w:t>- Function trigger: When a user visits the Home page.</w:t>
+      </w:r>
+      <w:r>
+        <w:tab/>
+      </w:r>
+    </w:p>
+    <w:p>
+      <w:r>
+        <w:t>- Function description: Render product list and meal routing in system.</w:t>
+      </w:r>
+    </w:p>
+    <w:p>
+      <w:r>
+        <w:t>- Function details: Render a screen below,  for customers to choose the product and meal which they are looking for.</w:t>
+      </w:r>
+    </w:p>
+    <w:p/>
+    <w:p/>
+    <w:p>
+      <w:pPr>
+        <w:pStyle w:val="Heading3"/>
+      </w:pPr>
+      <w:bookmarkStart w:id="26" w:name="_dp6iwyrct6jq" w:colFirst="0" w:colLast="0"/>
+      <w:bookmarkEnd w:id="26"/>
+      <w:r>
+        <w:t>6. Feature: Feedback</w:t>
+      </w:r>
+    </w:p>
+    <w:p>
+      <w:pPr>
+        <w:pStyle w:val="Heading4"/>
+      </w:pPr>
+      <w:bookmarkStart w:id="27" w:name="_e7ubxoyi900m" w:colFirst="0" w:colLast="0"/>
+      <w:bookmarkEnd w:id="27"/>
+      <w:r>
+        <w:t>a. Rating</w:t>
+      </w:r>
+    </w:p>
+    <w:p>
+      <w:r>
+        <w:t>- Function trigger: when user clicks on start in product item or in product detail.</w:t>
+      </w:r>
+    </w:p>
+    <w:p>
+      <w:r>
+        <w:t>- Function description: Users can rate 1 to 5 stars in a product, to show how satisfied their requirement.</w:t>
+      </w:r>
+    </w:p>
+    <w:p>
+      <w:r>
+        <w:t>- Function details: render a screen below, for users to rate our product.</w:t>
+      </w:r>
+    </w:p>
+    <w:p/>
+    <w:p>
+      <w:r>
+        <w:lastRenderedPageBreak/>
+        <w:t xml:space="preserve">-screen layout: </w:t>
+      </w:r>
+      <w:r>
+        <w:rPr>
+          <w:noProof/>
+        </w:rPr>
+        <w:drawing>
+          <wp:inline distT="114300" distB="114300" distL="114300" distR="114300" wp14:anchorId="50B2331B" wp14:editId="5F5F7E8E">
+            <wp:extent cx="5746440" cy="3238500"/>
+            <wp:effectExtent l="0" t="0" r="0" b="0"/>
+            <wp:docPr id="5" name="image16.png"/>
+            <wp:cNvGraphicFramePr/>
+            <a:graphic xmlns:a="http://schemas.openxmlformats.org/drawingml/2006/main">
+              <a:graphicData uri="http://schemas.openxmlformats.org/drawingml/2006/picture">
+                <pic:pic xmlns:pic="http://schemas.openxmlformats.org/drawingml/2006/picture">
+                  <pic:nvPicPr>
+                    <pic:cNvPr id="0" name="image16.png"/>
+                    <pic:cNvPicPr preferRelativeResize="0"/>
+                  </pic:nvPicPr>
+                  <pic:blipFill>
+                    <a:blip r:embed="rId22"/>
+                    <a:srcRect/>
+                    <a:stretch>
+                      <a:fillRect/>
+                    </a:stretch>
+                  </pic:blipFill>
+                  <pic:spPr>
+                    <a:xfrm>
+                      <a:off x="0" y="0"/>
+                      <a:ext cx="5746440" cy="3238500"/>
+                    </a:xfrm>
+                    <a:prstGeom prst="rect">
+                      <a:avLst/>
+                    </a:prstGeom>
+                    <a:ln/>
+                  </pic:spPr>
+                </pic:pic>
+              </a:graphicData>
+            </a:graphic>
+          </wp:inline>
+        </w:drawing>
+      </w:r>
+    </w:p>
     <w:p/>
     <w:p>
       <w:pPr>
@@ -9178,10 +9075,7 @@
     </w:p>
     <w:p>
       <w:r>
-        <w:t>- Function trigger:  When a user clicks on a product item to</w:t>
-      </w:r>
-      <w:r>
-        <w:t xml:space="preserve"> see product detail.</w:t>
+        <w:t>- Function trigger:  When a user clicks on a product item to see product detail.</w:t>
       </w:r>
     </w:p>
     <w:p>
@@ -9221,7 +9115,7 @@
                     <pic:cNvPicPr preferRelativeResize="0"/>
                   </pic:nvPicPr>
                   <pic:blipFill>
-                    <a:blip r:embed="rId22"/>
+                    <a:blip r:embed="rId23"/>
                     <a:srcRect/>
                     <a:stretch>
                       <a:fillRect/>
@@ -9258,10 +9152,7 @@
     </w:p>
     <w:p>
       <w:r>
-        <w:t>- Function trigger: In produc</w:t>
-      </w:r>
-      <w:r>
-        <w:t>t detail users can type their feedback on this product.</w:t>
+        <w:t>- Function trigger: In product detail users can type their feedback on this product.</w:t>
       </w:r>
     </w:p>
     <w:p>
@@ -9276,10 +9167,7 @@
     </w:p>
     <w:p>
       <w:r>
-        <w:t>- screen feedba</w:t>
-      </w:r>
-      <w:r>
-        <w:t xml:space="preserve">ck: </w:t>
+        <w:t xml:space="preserve">- screen feedback: </w:t>
       </w:r>
       <w:r>
         <w:rPr>
@@ -9299,7 +9187,7 @@
                     <pic:cNvPicPr preferRelativeResize="0"/>
                   </pic:nvPicPr>
                   <pic:blipFill>
-                    <a:blip r:embed="rId23"/>
+                    <a:blip r:embed="rId24"/>
                     <a:srcRect/>
                     <a:stretch>
                       <a:fillRect/>
@@ -9344,10 +9232,7 @@
     </w:p>
     <w:p>
       <w:r>
-        <w:t>- Function details: Display a screen below, for customers to fill in the info such as th</w:t>
-      </w:r>
-      <w:r>
-        <w:t>eir phone and their location to receive the product.</w:t>
+        <w:t>- Function details: Display a screen below, for customers to fill in the info such as their phone and their location to receive the product.</w:t>
       </w:r>
     </w:p>
     <w:p>
@@ -9373,7 +9258,7 @@
                     <pic:cNvPicPr preferRelativeResize="0"/>
                   </pic:nvPicPr>
                   <pic:blipFill>
-                    <a:blip r:embed="rId24"/>
+                    <a:blip r:embed="rId25"/>
                     <a:srcRect/>
                     <a:stretch>
                       <a:fillRect/>
@@ -9446,7 +9331,7 @@
                     <pic:cNvPicPr preferRelativeResize="0"/>
                   </pic:nvPicPr>
                   <pic:blipFill>
-                    <a:blip r:embed="rId25"/>
+                    <a:blip r:embed="rId26"/>
                     <a:srcRect/>
                     <a:stretch>
                       <a:fillRect/>
@@ -9492,10 +9377,7 @@
     </w:p>
     <w:p>
       <w:r>
-        <w:t>- Function trigger:  When login</w:t>
-      </w:r>
-      <w:r>
-        <w:t xml:space="preserve"> with an Admin account and choose “View Dashboard” in the sidebar.</w:t>
+        <w:t>- Function trigger:  When login with an Admin account and choose “View Dashboard” in the sidebar.</w:t>
       </w:r>
     </w:p>
     <w:p>
@@ -9505,10 +9387,7 @@
     </w:p>
     <w:p>
       <w:r>
-        <w:t>- Function details: Render a screen below to show the report and revenue</w:t>
-      </w:r>
-      <w:r>
-        <w:t xml:space="preserve"> of the system.</w:t>
+        <w:t>- Function details: Render a screen below to show the report and revenue of the system.</w:t>
       </w:r>
     </w:p>
     <w:p>
@@ -9533,7 +9412,7 @@
                     <pic:cNvPicPr preferRelativeResize="0"/>
                   </pic:nvPicPr>
                   <pic:blipFill>
-                    <a:blip r:embed="rId26"/>
+                    <a:blip r:embed="rId27"/>
                     <a:srcRect/>
                     <a:stretch>
                       <a:fillRect/>
@@ -9573,10 +9452,7 @@
     </w:p>
     <w:p>
       <w:r>
-        <w:t>- Function description: Show the list of accounts in the system so the admin can manage t</w:t>
-      </w:r>
-      <w:r>
-        <w:t>hem.</w:t>
+        <w:t>- Function description: Show the list of accounts in the system so the admin can manage them.</w:t>
       </w:r>
     </w:p>
     <w:p>
@@ -9607,7 +9483,7 @@
                     <pic:cNvPicPr preferRelativeResize="0"/>
                   </pic:nvPicPr>
                   <pic:blipFill>
-                    <a:blip r:embed="rId27"/>
+                    <a:blip r:embed="rId28"/>
                     <a:srcRect/>
                     <a:stretch>
                       <a:fillRect/>
@@ -9653,10 +9529,7 @@
     </w:p>
     <w:p>
       <w:r>
-        <w:t>- Function details: When an admin types their account name in search input</w:t>
-      </w:r>
-      <w:r>
-        <w:t xml:space="preserve"> and clicks the “Search”  button the function will render the list of accounts suitable with this keyword.</w:t>
+        <w:t>- Function details: When an admin types their account name in search input and clicks the “Search”  button the function will render the list of accounts suitable with this keyword.</w:t>
       </w:r>
     </w:p>
     <w:p>
@@ -9681,7 +9554,7 @@
                     <pic:cNvPicPr preferRelativeResize="0"/>
                   </pic:nvPicPr>
                   <pic:blipFill>
-                    <a:blip r:embed="rId28"/>
+                    <a:blip r:embed="rId29"/>
                     <a:srcRect/>
                     <a:stretch>
                       <a:fillRect/>
@@ -9723,18 +9596,12 @@
     </w:p>
     <w:p>
       <w:r>
-        <w:t>- Function desc</w:t>
-      </w:r>
-      <w:r>
-        <w:t>ription: Pop up a screen profile detail of which account admin wants to see.</w:t>
-      </w:r>
-    </w:p>
-    <w:p>
-      <w:r>
-        <w:t>- Function details: Render screen profile detail to show name, password, and have important option is “disable” account for which account admin have reason to avoid them in our sy</w:t>
-      </w:r>
-      <w:r>
-        <w:t>stem/.</w:t>
+        <w:t>- Function description: Pop up a screen profile detail of which account admin wants to see.</w:t>
+      </w:r>
+    </w:p>
+    <w:p>
+      <w:r>
+        <w:t>- Function details: Render screen profile detail to show name, password, and have important option is “disable” account for which account admin have reason to avoid them in our system/.</w:t>
       </w:r>
     </w:p>
     <w:p>
@@ -9756,81 +9623,6 @@
                 <pic:pic xmlns:pic="http://schemas.openxmlformats.org/drawingml/2006/picture">
                   <pic:nvPicPr>
                     <pic:cNvPr id="0" name="image23.png"/>
-                    <pic:cNvPicPr preferRelativeResize="0"/>
-                  </pic:nvPicPr>
-                  <pic:blipFill>
-                    <a:blip r:embed="rId29"/>
-                    <a:srcRect/>
-                    <a:stretch>
-                      <a:fillRect/>
-                    </a:stretch>
-                  </pic:blipFill>
-                  <pic:spPr>
-                    <a:xfrm>
-                      <a:off x="0" y="0"/>
-                      <a:ext cx="5746440" cy="3263900"/>
-                    </a:xfrm>
-                    <a:prstGeom prst="rect">
-                      <a:avLst/>
-                    </a:prstGeom>
-                    <a:ln/>
-                  </pic:spPr>
-                </pic:pic>
-              </a:graphicData>
-            </a:graphic>
-          </wp:inline>
-        </w:drawing>
-      </w:r>
-    </w:p>
-    <w:p/>
-    <w:p>
-      <w:pPr>
-        <w:pStyle w:val="Heading3"/>
-      </w:pPr>
-      <w:bookmarkStart w:id="37" w:name="_8dgbjvo2a4vz" w:colFirst="0" w:colLast="0"/>
-      <w:bookmarkEnd w:id="37"/>
-      <w:r>
-        <w:t>5. Product Management</w:t>
-      </w:r>
-    </w:p>
-    <w:p>
-      <w:r>
-        <w:t xml:space="preserve">- Function trigger: When staff click on “Product Management” in sidebar of Management Page. </w:t>
-      </w:r>
-    </w:p>
-    <w:p>
-      <w:r>
-        <w:t>- Function description: Staff can manage the product system through a list of products in the product management screen.</w:t>
-      </w:r>
-    </w:p>
-    <w:p>
-      <w:r>
-        <w:t>- Function details: Render a screen below, allow staff to edit product lists and update them or add a new product by clicking on the ad</w:t>
-      </w:r>
-      <w:r>
-        <w:t>d button.</w:t>
-      </w:r>
-    </w:p>
-    <w:p>
-      <w:r>
-        <w:lastRenderedPageBreak/>
-        <w:t xml:space="preserve">-screen layout: </w:t>
-      </w:r>
-      <w:r>
-        <w:rPr>
-          <w:noProof/>
-        </w:rPr>
-        <w:drawing>
-          <wp:inline distT="114300" distB="114300" distL="114300" distR="114300" wp14:anchorId="6A387C53" wp14:editId="1406602F">
-            <wp:extent cx="5746440" cy="3263900"/>
-            <wp:effectExtent l="0" t="0" r="0" b="0"/>
-            <wp:docPr id="19" name="image22.png"/>
-            <wp:cNvGraphicFramePr/>
-            <a:graphic xmlns:a="http://schemas.openxmlformats.org/drawingml/2006/main">
-              <a:graphicData uri="http://schemas.openxmlformats.org/drawingml/2006/picture">
-                <pic:pic xmlns:pic="http://schemas.openxmlformats.org/drawingml/2006/picture">
-                  <pic:nvPicPr>
-                    <pic:cNvPr id="0" name="image22.png"/>
                     <pic:cNvPicPr preferRelativeResize="0"/>
                   </pic:nvPicPr>
                   <pic:blipFill>
@@ -9857,6 +9649,78 @@
         </w:drawing>
       </w:r>
     </w:p>
+    <w:p/>
+    <w:p>
+      <w:pPr>
+        <w:pStyle w:val="Heading3"/>
+      </w:pPr>
+      <w:bookmarkStart w:id="37" w:name="_8dgbjvo2a4vz" w:colFirst="0" w:colLast="0"/>
+      <w:bookmarkEnd w:id="37"/>
+      <w:r>
+        <w:t>5. Product Management</w:t>
+      </w:r>
+    </w:p>
+    <w:p>
+      <w:r>
+        <w:t xml:space="preserve">- Function trigger: When staff click on “Product Management” in sidebar of Management Page. </w:t>
+      </w:r>
+    </w:p>
+    <w:p>
+      <w:r>
+        <w:t>- Function description: Staff can manage the product system through a list of products in the product management screen.</w:t>
+      </w:r>
+    </w:p>
+    <w:p>
+      <w:r>
+        <w:t>- Function details: Render a screen below, allow staff to edit product lists and update them or add a new product by clicking on the add button.</w:t>
+      </w:r>
+    </w:p>
+    <w:p>
+      <w:r>
+        <w:lastRenderedPageBreak/>
+        <w:t xml:space="preserve">-screen layout: </w:t>
+      </w:r>
+      <w:r>
+        <w:rPr>
+          <w:noProof/>
+        </w:rPr>
+        <w:drawing>
+          <wp:inline distT="114300" distB="114300" distL="114300" distR="114300" wp14:anchorId="6A387C53" wp14:editId="1406602F">
+            <wp:extent cx="5746440" cy="3263900"/>
+            <wp:effectExtent l="0" t="0" r="0" b="0"/>
+            <wp:docPr id="19" name="image22.png"/>
+            <wp:cNvGraphicFramePr/>
+            <a:graphic xmlns:a="http://schemas.openxmlformats.org/drawingml/2006/main">
+              <a:graphicData uri="http://schemas.openxmlformats.org/drawingml/2006/picture">
+                <pic:pic xmlns:pic="http://schemas.openxmlformats.org/drawingml/2006/picture">
+                  <pic:nvPicPr>
+                    <pic:cNvPr id="0" name="image22.png"/>
+                    <pic:cNvPicPr preferRelativeResize="0"/>
+                  </pic:nvPicPr>
+                  <pic:blipFill>
+                    <a:blip r:embed="rId31"/>
+                    <a:srcRect/>
+                    <a:stretch>
+                      <a:fillRect/>
+                    </a:stretch>
+                  </pic:blipFill>
+                  <pic:spPr>
+                    <a:xfrm>
+                      <a:off x="0" y="0"/>
+                      <a:ext cx="5746440" cy="3263900"/>
+                    </a:xfrm>
+                    <a:prstGeom prst="rect">
+                      <a:avLst/>
+                    </a:prstGeom>
+                    <a:ln/>
+                  </pic:spPr>
+                </pic:pic>
+              </a:graphicData>
+            </a:graphic>
+          </wp:inline>
+        </w:drawing>
+      </w:r>
+    </w:p>
     <w:p>
       <w:pPr>
         <w:pStyle w:val="Heading3"/>
@@ -9879,10 +9743,7 @@
     </w:p>
     <w:p>
       <w:r>
-        <w:t>- Function details: Render the screen below,</w:t>
-      </w:r>
-      <w:r>
-        <w:t xml:space="preserve"> have name product, start, and feedback content for staff can accept them push in product details to avoid feedback unstable such as spam or danger url.</w:t>
+        <w:t>- Function details: Render the screen below, have name product, start, and feedback content for staff can accept them push in product details to avoid feedback unstable such as spam or danger url.</w:t>
       </w:r>
     </w:p>
     <w:p>
@@ -9904,83 +9765,6 @@
                 <pic:pic xmlns:pic="http://schemas.openxmlformats.org/drawingml/2006/picture">
                   <pic:nvPicPr>
                     <pic:cNvPr id="0" name="image7.png"/>
-                    <pic:cNvPicPr preferRelativeResize="0"/>
-                  </pic:nvPicPr>
-                  <pic:blipFill>
-                    <a:blip r:embed="rId31"/>
-                    <a:srcRect/>
-                    <a:stretch>
-                      <a:fillRect/>
-                    </a:stretch>
-                  </pic:blipFill>
-                  <pic:spPr>
-                    <a:xfrm>
-                      <a:off x="0" y="0"/>
-                      <a:ext cx="5746440" cy="3276600"/>
-                    </a:xfrm>
-                    <a:prstGeom prst="rect">
-                      <a:avLst/>
-                    </a:prstGeom>
-                    <a:ln/>
-                  </pic:spPr>
-                </pic:pic>
-              </a:graphicData>
-            </a:graphic>
-          </wp:inline>
-        </w:drawing>
-      </w:r>
-    </w:p>
-    <w:p>
-      <w:pPr>
-        <w:pStyle w:val="Heading3"/>
-      </w:pPr>
-      <w:bookmarkStart w:id="39" w:name="_tbdhflx8ka0e" w:colFirst="0" w:colLast="0"/>
-      <w:bookmarkEnd w:id="39"/>
-      <w:r>
-        <w:t>7. Contact management</w:t>
-      </w:r>
-    </w:p>
-    <w:p>
-      <w:r>
-        <w:t>- Function trigger: When staff click on “Contact Management” i</w:t>
-      </w:r>
-      <w:r>
-        <w:t>n the sidebar of the Management Page.</w:t>
-      </w:r>
-    </w:p>
-    <w:p>
-      <w:r>
-        <w:lastRenderedPageBreak/>
-        <w:t>- Function description: Show the list of contacts of each customer.</w:t>
-      </w:r>
-    </w:p>
-    <w:p>
-      <w:r>
-        <w:t>- Function details: Render the screen below, have the name customer for staff and chat with them. this function will render the screen familiar with t</w:t>
-      </w:r>
-      <w:r>
-        <w:t>he message desktop.</w:t>
-      </w:r>
-    </w:p>
-    <w:p>
-      <w:r>
-        <w:t xml:space="preserve">- screen layout: </w:t>
-      </w:r>
-      <w:r>
-        <w:rPr>
-          <w:noProof/>
-        </w:rPr>
-        <w:drawing>
-          <wp:inline distT="114300" distB="114300" distL="114300" distR="114300" wp14:anchorId="365FF523" wp14:editId="1A4C1F40">
-            <wp:extent cx="5746440" cy="3276600"/>
-            <wp:effectExtent l="0" t="0" r="0" b="0"/>
-            <wp:docPr id="18" name="image1.png"/>
-            <wp:cNvGraphicFramePr/>
-            <a:graphic xmlns:a="http://schemas.openxmlformats.org/drawingml/2006/main">
-              <a:graphicData uri="http://schemas.openxmlformats.org/drawingml/2006/picture">
-                <pic:pic xmlns:pic="http://schemas.openxmlformats.org/drawingml/2006/picture">
-                  <pic:nvPicPr>
-                    <pic:cNvPr id="0" name="image1.png"/>
                     <pic:cNvPicPr preferRelativeResize="0"/>
                   </pic:nvPicPr>
                   <pic:blipFill>
@@ -10007,8 +9791,79 @@
         </w:drawing>
       </w:r>
     </w:p>
+    <w:p>
+      <w:pPr>
+        <w:pStyle w:val="Heading3"/>
+      </w:pPr>
+      <w:bookmarkStart w:id="39" w:name="_tbdhflx8ka0e" w:colFirst="0" w:colLast="0"/>
+      <w:bookmarkEnd w:id="39"/>
+      <w:r>
+        <w:t>7. Contact management</w:t>
+      </w:r>
+    </w:p>
+    <w:p>
+      <w:r>
+        <w:t>- Function trigger: When staff click on “Contact Management” in the sidebar of the Management Page.</w:t>
+      </w:r>
+    </w:p>
+    <w:p>
+      <w:r>
+        <w:lastRenderedPageBreak/>
+        <w:t>- Function description: Show the list of contacts of each customer.</w:t>
+      </w:r>
+    </w:p>
+    <w:p>
+      <w:r>
+        <w:t>- Function details: Render the screen below, have the name customer for staff and chat with them. this function will render the screen familiar with the message desktop.</w:t>
+      </w:r>
+    </w:p>
+    <w:p>
+      <w:r>
+        <w:t xml:space="preserve">- screen layout: </w:t>
+      </w:r>
+      <w:r>
+        <w:rPr>
+          <w:noProof/>
+        </w:rPr>
+        <w:drawing>
+          <wp:inline distT="114300" distB="114300" distL="114300" distR="114300" wp14:anchorId="365FF523" wp14:editId="1A4C1F40">
+            <wp:extent cx="5746440" cy="3276600"/>
+            <wp:effectExtent l="0" t="0" r="0" b="0"/>
+            <wp:docPr id="18" name="image1.png"/>
+            <wp:cNvGraphicFramePr/>
+            <a:graphic xmlns:a="http://schemas.openxmlformats.org/drawingml/2006/main">
+              <a:graphicData uri="http://schemas.openxmlformats.org/drawingml/2006/picture">
+                <pic:pic xmlns:pic="http://schemas.openxmlformats.org/drawingml/2006/picture">
+                  <pic:nvPicPr>
+                    <pic:cNvPr id="0" name="image1.png"/>
+                    <pic:cNvPicPr preferRelativeResize="0"/>
+                  </pic:nvPicPr>
+                  <pic:blipFill>
+                    <a:blip r:embed="rId33"/>
+                    <a:srcRect/>
+                    <a:stretch>
+                      <a:fillRect/>
+                    </a:stretch>
+                  </pic:blipFill>
+                  <pic:spPr>
+                    <a:xfrm>
+                      <a:off x="0" y="0"/>
+                      <a:ext cx="5746440" cy="3276600"/>
+                    </a:xfrm>
+                    <a:prstGeom prst="rect">
+                      <a:avLst/>
+                    </a:prstGeom>
+                    <a:ln/>
+                  </pic:spPr>
+                </pic:pic>
+              </a:graphicData>
+            </a:graphic>
+          </wp:inline>
+        </w:drawing>
+      </w:r>
+    </w:p>
     <w:sectPr>
-      <w:footerReference w:type="default" r:id="rId33"/>
+      <w:footerReference w:type="default" r:id="rId34"/>
       <w:pgSz w:w="11906" w:h="16838"/>
       <w:pgMar w:top="1132" w:right="1416" w:bottom="1440" w:left="1440" w:header="708" w:footer="708" w:gutter="0"/>
       <w:pgNumType w:start="1"/>

</xml_diff>

<commit_message>
complete SRS document phase 3
</commit_message>
<xml_diff>
--- a/document/SRS_Document.docx
+++ b/document/SRS_Document.docx
@@ -23,12 +23,12 @@
           <wp:inline distB="0" distT="0" distL="0" distR="0">
             <wp:extent cx="2707537" cy="832092"/>
             <wp:effectExtent b="0" l="0" r="0" t="0"/>
-            <wp:docPr id="29" name="image28.png"/>
+            <wp:docPr id="31" name="image20.png"/>
             <a:graphic>
               <a:graphicData uri="http://schemas.openxmlformats.org/drawingml/2006/picture">
                 <pic:pic>
                   <pic:nvPicPr>
-                    <pic:cNvPr id="0" name="image28.png"/>
+                    <pic:cNvPr id="0" name="image20.png"/>
                     <pic:cNvPicPr preferRelativeResize="0"/>
                   </pic:nvPicPr>
                   <pic:blipFill>
@@ -5196,12 +5196,12 @@
           <wp:inline distB="114300" distT="114300" distL="114300" distR="114300">
             <wp:extent cx="5746440" cy="3924300"/>
             <wp:effectExtent b="0" l="0" r="0" t="0"/>
-            <wp:docPr id="14" name="image17.png"/>
+            <wp:docPr id="16" name="image8.png"/>
             <a:graphic>
               <a:graphicData uri="http://schemas.openxmlformats.org/drawingml/2006/picture">
                 <pic:pic>
                   <pic:nvPicPr>
-                    <pic:cNvPr id="0" name="image17.png"/>
+                    <pic:cNvPr id="0" name="image8.png"/>
                     <pic:cNvPicPr preferRelativeResize="0"/>
                   </pic:nvPicPr>
                   <pic:blipFill>
@@ -5347,14 +5347,14 @@
         <w:rPr/>
         <w:drawing>
           <wp:inline distB="114300" distT="114300" distL="114300" distR="114300">
-            <wp:extent cx="5746440" cy="4064000"/>
+            <wp:extent cx="6310313" cy="4076700"/>
             <wp:effectExtent b="0" l="0" r="0" t="0"/>
-            <wp:docPr id="18" name="image29.jpg"/>
+            <wp:docPr id="8" name="image16.png"/>
             <a:graphic>
               <a:graphicData uri="http://schemas.openxmlformats.org/drawingml/2006/picture">
                 <pic:pic>
                   <pic:nvPicPr>
-                    <pic:cNvPr id="0" name="image29.jpg"/>
+                    <pic:cNvPr id="0" name="image16.png"/>
                     <pic:cNvPicPr preferRelativeResize="0"/>
                   </pic:nvPicPr>
                   <pic:blipFill>
@@ -5367,7 +5367,7 @@
                   <pic:spPr>
                     <a:xfrm>
                       <a:off x="0" y="0"/>
-                      <a:ext cx="5746440" cy="4064000"/>
+                      <a:ext cx="6310313" cy="4076700"/>
                     </a:xfrm>
                     <a:prstGeom prst="rect"/>
                     <a:ln/>
@@ -8880,115 +8880,6 @@
                 <w:rtl w:val="0"/>
               </w:rPr>
               <w:t xml:space="preserve">Post a blog on a blog page.</w:t>
-            </w:r>
-          </w:p>
-        </w:tc>
-      </w:tr>
-      <w:tr>
-        <w:trPr>
-          <w:cantSplit w:val="0"/>
-          <w:trHeight w:val="288" w:hRule="atLeast"/>
-          <w:tblHeader w:val="0"/>
-        </w:trPr>
-        <w:tc>
-          <w:tcPr>
-            <w:tcBorders>
-              <w:top w:color="000000" w:space="0" w:sz="0" w:val="nil"/>
-              <w:left w:color="000000" w:space="0" w:sz="4" w:val="single"/>
-              <w:bottom w:color="000000" w:space="0" w:sz="4" w:val="single"/>
-              <w:right w:color="000000" w:space="0" w:sz="4" w:val="single"/>
-            </w:tcBorders>
-            <w:vAlign w:val="center"/>
-          </w:tcPr>
-          <w:p>
-            <w:pPr>
-              <w:spacing w:after="0" w:line="240" w:lineRule="auto"/>
-              <w:jc w:val="center"/>
-              <w:rPr/>
-            </w:pPr>
-            <w:r>
-              <w:rPr>
-                <w:rtl w:val="0"/>
-              </w:rPr>
-              <w:t xml:space="preserve">B033</w:t>
-            </w:r>
-          </w:p>
-        </w:tc>
-        <w:tc>
-          <w:tcPr>
-            <w:tcBorders>
-              <w:top w:color="000000" w:space="0" w:sz="0" w:val="nil"/>
-              <w:left w:color="000000" w:space="0" w:sz="4" w:val="single"/>
-              <w:bottom w:color="000000" w:space="0" w:sz="4" w:val="single"/>
-              <w:right w:color="000000" w:space="0" w:sz="4" w:val="single"/>
-            </w:tcBorders>
-            <w:shd w:fill="auto" w:val="clear"/>
-            <w:vAlign w:val="center"/>
-          </w:tcPr>
-          <w:p>
-            <w:pPr>
-              <w:spacing w:after="0" w:line="240" w:lineRule="auto"/>
-              <w:jc w:val="center"/>
-              <w:rPr/>
-            </w:pPr>
-            <w:r>
-              <w:rPr>
-                <w:rtl w:val="0"/>
-              </w:rPr>
-              <w:t xml:space="preserve">Confirm feedback</w:t>
-            </w:r>
-          </w:p>
-        </w:tc>
-        <w:tc>
-          <w:tcPr>
-            <w:vMerge w:val="continue"/>
-            <w:tcBorders>
-              <w:top w:color="000000" w:space="0" w:sz="0" w:val="nil"/>
-              <w:left w:color="000000" w:space="0" w:sz="0" w:val="nil"/>
-              <w:bottom w:color="000000" w:space="0" w:sz="4" w:val="single"/>
-              <w:right w:color="000000" w:space="0" w:sz="4" w:val="single"/>
-            </w:tcBorders>
-            <w:shd w:fill="auto" w:val="clear"/>
-            <w:vAlign w:val="center"/>
-          </w:tcPr>
-          <w:p>
-            <w:pPr>
-              <w:spacing w:after="0" w:before="0" w:line="240" w:lineRule="auto"/>
-              <w:ind w:left="0" w:firstLine="0"/>
-              <w:rPr>
-                <w:rFonts w:ascii="Calibri" w:cs="Calibri" w:eastAsia="Calibri" w:hAnsi="Calibri"/>
-                <w:color w:val="000000"/>
-              </w:rPr>
-            </w:pPr>
-            <w:r>
-              <w:rPr>
-                <w:rtl w:val="0"/>
-              </w:rPr>
-            </w:r>
-          </w:p>
-        </w:tc>
-        <w:tc>
-          <w:tcPr>
-            <w:tcBorders>
-              <w:top w:color="000000" w:space="0" w:sz="0" w:val="nil"/>
-              <w:left w:color="000000" w:space="0" w:sz="0" w:val="nil"/>
-              <w:bottom w:color="000000" w:space="0" w:sz="4" w:val="single"/>
-              <w:right w:color="000000" w:space="0" w:sz="4" w:val="single"/>
-            </w:tcBorders>
-            <w:shd w:fill="auto" w:val="clear"/>
-            <w:vAlign w:val="center"/>
-          </w:tcPr>
-          <w:p>
-            <w:pPr>
-              <w:spacing w:after="0" w:line="240" w:lineRule="auto"/>
-              <w:jc w:val="center"/>
-              <w:rPr/>
-            </w:pPr>
-            <w:r>
-              <w:rPr>
-                <w:rtl w:val="0"/>
-              </w:rPr>
-              <w:t xml:space="preserve">Show feedback product list and can accept them show in product detail</w:t>
             </w:r>
           </w:p>
         </w:tc>
@@ -10960,7 +10851,7 @@
           <wp:inline distB="114300" distT="114300" distL="114300" distR="114300">
             <wp:extent cx="5746440" cy="7124700"/>
             <wp:effectExtent b="0" l="0" r="0" t="0"/>
-            <wp:docPr id="28" name="image13.png"/>
+            <wp:docPr id="30" name="image13.png"/>
             <a:graphic>
               <a:graphicData uri="http://schemas.openxmlformats.org/drawingml/2006/picture">
                 <pic:pic>
@@ -11005,12 +10896,12 @@
           <wp:inline distB="114300" distT="114300" distL="114300" distR="114300">
             <wp:extent cx="5746440" cy="3289300"/>
             <wp:effectExtent b="0" l="0" r="0" t="0"/>
-            <wp:docPr id="9" name="image11.png"/>
+            <wp:docPr id="10" name="image10.png"/>
             <a:graphic>
               <a:graphicData uri="http://schemas.openxmlformats.org/drawingml/2006/picture">
                 <pic:pic>
                   <pic:nvPicPr>
-                    <pic:cNvPr id="0" name="image11.png"/>
+                    <pic:cNvPr id="0" name="image10.png"/>
                     <pic:cNvPicPr preferRelativeResize="0"/>
                   </pic:nvPicPr>
                   <pic:blipFill>
@@ -11040,12 +10931,12 @@
           <wp:inline distB="114300" distT="114300" distL="114300" distR="114300">
             <wp:extent cx="5746440" cy="4089400"/>
             <wp:effectExtent b="0" l="0" r="0" t="0"/>
-            <wp:docPr id="10" name="image8.png"/>
+            <wp:docPr id="11" name="image24.png"/>
             <a:graphic>
               <a:graphicData uri="http://schemas.openxmlformats.org/drawingml/2006/picture">
                 <pic:pic>
                   <pic:nvPicPr>
-                    <pic:cNvPr id="0" name="image8.png"/>
+                    <pic:cNvPr id="0" name="image24.png"/>
                     <pic:cNvPicPr preferRelativeResize="0"/>
                   </pic:nvPicPr>
                   <pic:blipFill>
@@ -11577,12 +11468,12 @@
           <wp:inline distB="114300" distT="114300" distL="114300" distR="114300">
             <wp:extent cx="5746440" cy="3263900"/>
             <wp:effectExtent b="0" l="0" r="0" t="0"/>
-            <wp:docPr id="27" name="image25.png"/>
+            <wp:docPr id="29" name="image27.png"/>
             <a:graphic>
               <a:graphicData uri="http://schemas.openxmlformats.org/drawingml/2006/picture">
                 <pic:pic>
                   <pic:nvPicPr>
-                    <pic:cNvPr id="0" name="image25.png"/>
+                    <pic:cNvPr id="0" name="image27.png"/>
                     <pic:cNvPicPr preferRelativeResize="0"/>
                   </pic:nvPicPr>
                   <pic:blipFill>
@@ -11815,12 +11706,12 @@
           <wp:inline distB="114300" distT="114300" distL="114300" distR="114300">
             <wp:extent cx="5746440" cy="3238500"/>
             <wp:effectExtent b="0" l="0" r="0" t="0"/>
-            <wp:docPr id="26" name="image24.png"/>
+            <wp:docPr id="27" name="image26.png"/>
             <a:graphic>
               <a:graphicData uri="http://schemas.openxmlformats.org/drawingml/2006/picture">
                 <pic:pic>
                   <pic:nvPicPr>
-                    <pic:cNvPr id="0" name="image24.png"/>
+                    <pic:cNvPr id="0" name="image26.png"/>
                     <pic:cNvPicPr preferRelativeResize="0"/>
                   </pic:nvPicPr>
                   <pic:blipFill>
@@ -11924,12 +11815,12 @@
           <wp:inline distB="114300" distT="114300" distL="114300" distR="114300">
             <wp:extent cx="5746440" cy="3263900"/>
             <wp:effectExtent b="0" l="0" r="0" t="0"/>
-            <wp:docPr id="20" name="image19.png"/>
+            <wp:docPr id="21" name="image15.png"/>
             <a:graphic>
               <a:graphicData uri="http://schemas.openxmlformats.org/drawingml/2006/picture">
                 <pic:pic>
                   <pic:nvPicPr>
-                    <pic:cNvPr id="0" name="image19.png"/>
+                    <pic:cNvPr id="0" name="image15.png"/>
                     <pic:cNvPicPr preferRelativeResize="0"/>
                   </pic:nvPicPr>
                   <pic:blipFill>
@@ -12037,12 +11928,12 @@
           <wp:inline distB="114300" distT="114300" distL="114300" distR="114300">
             <wp:extent cx="5746440" cy="3251200"/>
             <wp:effectExtent b="0" l="0" r="0" t="0"/>
-            <wp:docPr id="4" name="image4.png"/>
+            <wp:docPr id="4" name="image5.png"/>
             <a:graphic>
               <a:graphicData uri="http://schemas.openxmlformats.org/drawingml/2006/picture">
                 <pic:pic>
                   <pic:nvPicPr>
-                    <pic:cNvPr id="0" name="image4.png"/>
+                    <pic:cNvPr id="0" name="image5.png"/>
                     <pic:cNvPicPr preferRelativeResize="0"/>
                   </pic:nvPicPr>
                   <pic:blipFill>
@@ -12136,12 +12027,12 @@
           <wp:inline distB="114300" distT="114300" distL="114300" distR="114300">
             <wp:extent cx="5746440" cy="3251200"/>
             <wp:effectExtent b="0" l="0" r="0" t="0"/>
-            <wp:docPr id="5" name="image5.png"/>
+            <wp:docPr id="5" name="image7.png"/>
             <a:graphic>
               <a:graphicData uri="http://schemas.openxmlformats.org/drawingml/2006/picture">
                 <pic:pic>
                   <pic:nvPicPr>
-                    <pic:cNvPr id="0" name="image5.png"/>
+                    <pic:cNvPr id="0" name="image7.png"/>
                     <pic:cNvPicPr preferRelativeResize="0"/>
                   </pic:nvPicPr>
                   <pic:blipFill>
@@ -12265,12 +12156,12 @@
           <wp:inline distB="114300" distT="114300" distL="114300" distR="114300">
             <wp:extent cx="5467350" cy="7191375"/>
             <wp:effectExtent b="0" l="0" r="0" t="0"/>
-            <wp:docPr id="30" name="image27.png"/>
+            <wp:docPr id="32" name="image28.png"/>
             <a:graphic>
               <a:graphicData uri="http://schemas.openxmlformats.org/drawingml/2006/picture">
                 <pic:pic>
                   <pic:nvPicPr>
-                    <pic:cNvPr id="0" name="image27.png"/>
+                    <pic:cNvPr id="0" name="image28.png"/>
                     <pic:cNvPicPr preferRelativeResize="0"/>
                   </pic:nvPicPr>
                   <pic:blipFill>
@@ -12412,12 +12303,12 @@
           <wp:inline distB="114300" distT="114300" distL="114300" distR="114300">
             <wp:extent cx="5746440" cy="7429500"/>
             <wp:effectExtent b="0" l="0" r="0" t="0"/>
-            <wp:docPr id="23" name="image23.png"/>
+            <wp:docPr id="24" name="image30.png"/>
             <a:graphic>
               <a:graphicData uri="http://schemas.openxmlformats.org/drawingml/2006/picture">
                 <pic:pic>
                   <pic:nvPicPr>
-                    <pic:cNvPr id="0" name="image23.png"/>
+                    <pic:cNvPr id="0" name="image30.png"/>
                     <pic:cNvPicPr preferRelativeResize="0"/>
                   </pic:nvPicPr>
                   <pic:blipFill>
@@ -12522,12 +12413,12 @@
           <wp:inline distB="114300" distT="114300" distL="114300" distR="114300">
             <wp:extent cx="5746440" cy="7391400"/>
             <wp:effectExtent b="0" l="0" r="0" t="0"/>
-            <wp:docPr id="3" name="image1.png"/>
+            <wp:docPr id="3" name="image2.png"/>
             <a:graphic>
               <a:graphicData uri="http://schemas.openxmlformats.org/drawingml/2006/picture">
                 <pic:pic>
                   <pic:nvPicPr>
-                    <pic:cNvPr id="0" name="image1.png"/>
+                    <pic:cNvPr id="0" name="image2.png"/>
                     <pic:cNvPicPr preferRelativeResize="0"/>
                   </pic:nvPicPr>
                   <pic:blipFill>
@@ -12602,12 +12493,12 @@
           <wp:inline distB="114300" distT="114300" distL="114300" distR="114300">
             <wp:extent cx="5746440" cy="3238500"/>
             <wp:effectExtent b="0" l="0" r="0" t="0"/>
-            <wp:docPr id="17" name="image15.png"/>
+            <wp:docPr id="19" name="image18.png"/>
             <a:graphic>
               <a:graphicData uri="http://schemas.openxmlformats.org/drawingml/2006/picture">
                 <pic:pic>
                   <pic:nvPicPr>
-                    <pic:cNvPr id="0" name="image15.png"/>
+                    <pic:cNvPr id="0" name="image18.png"/>
                     <pic:cNvPicPr preferRelativeResize="0"/>
                   </pic:nvPicPr>
                   <pic:blipFill>
@@ -12685,21 +12576,6 @@
         </w:rPr>
         <w:t xml:space="preserve">- Function details: Render a screen below,  for customers to choose the product and meal which they are looking for.</w:t>
       </w:r>
-    </w:p>
-    <w:p>
-      <w:pPr>
-        <w:rPr/>
-      </w:pPr>
-      <w:r>
-        <w:rPr>
-          <w:rtl w:val="0"/>
-        </w:rPr>
-      </w:r>
-    </w:p>
-    <w:p>
-      <w:pPr>
-        <w:rPr/>
-      </w:pPr>
       <w:r>
         <w:rPr>
           <w:rtl w:val="0"/>
@@ -12766,6 +12642,16 @@
           <w:rtl w:val="0"/>
         </w:rPr>
         <w:t xml:space="preserve">- Function details: render a screen below, for users to rate our product.</w:t>
+      </w:r>
+    </w:p>
+    <w:p>
+      <w:pPr>
+        <w:rPr/>
+      </w:pPr>
+      <w:r>
+        <w:rPr>
+          <w:rtl w:val="0"/>
+        </w:rPr>
       </w:r>
     </w:p>
     <w:p>
@@ -12794,12 +12680,12 @@
           <wp:inline distB="114300" distT="114300" distL="114300" distR="114300">
             <wp:extent cx="5746440" cy="3238500"/>
             <wp:effectExtent b="0" l="0" r="0" t="0"/>
-            <wp:docPr id="6" name="image3.png"/>
+            <wp:docPr id="6" name="image12.png"/>
             <a:graphic>
               <a:graphicData uri="http://schemas.openxmlformats.org/drawingml/2006/picture">
                 <pic:pic>
                   <pic:nvPicPr>
-                    <pic:cNvPr id="0" name="image3.png"/>
+                    <pic:cNvPr id="0" name="image12.png"/>
                     <pic:cNvPicPr preferRelativeResize="0"/>
                   </pic:nvPicPr>
                   <pic:blipFill>
@@ -12914,12 +12800,12 @@
           <wp:inline distB="114300" distT="114300" distL="114300" distR="114300">
             <wp:extent cx="5746440" cy="3225800"/>
             <wp:effectExtent b="0" l="0" r="0" t="0"/>
-            <wp:docPr id="13" name="image12.png"/>
+            <wp:docPr id="15" name="image19.png"/>
             <a:graphic>
               <a:graphicData uri="http://schemas.openxmlformats.org/drawingml/2006/picture">
                 <pic:pic>
                   <pic:nvPicPr>
-                    <pic:cNvPr id="0" name="image12.png"/>
+                    <pic:cNvPr id="0" name="image19.png"/>
                     <pic:cNvPicPr preferRelativeResize="0"/>
                   </pic:nvPicPr>
                   <pic:blipFill>
@@ -13023,12 +12909,12 @@
           <wp:inline distB="114300" distT="114300" distL="114300" distR="114300">
             <wp:extent cx="5746440" cy="3276600"/>
             <wp:effectExtent b="0" l="0" r="0" t="0"/>
-            <wp:docPr id="19" name="image18.png"/>
+            <wp:docPr id="20" name="image4.png"/>
             <a:graphic>
               <a:graphicData uri="http://schemas.openxmlformats.org/drawingml/2006/picture">
                 <pic:pic>
                   <pic:nvPicPr>
-                    <pic:cNvPr id="0" name="image18.png"/>
+                    <pic:cNvPr id="0" name="image4.png"/>
                     <pic:cNvPicPr preferRelativeResize="0"/>
                   </pic:nvPicPr>
                   <pic:blipFill>
@@ -13121,12 +13007,12 @@
           <wp:inline distB="114300" distT="114300" distL="114300" distR="114300">
             <wp:extent cx="5746440" cy="3251200"/>
             <wp:effectExtent b="0" l="0" r="0" t="0"/>
-            <wp:docPr id="1" name="image2.png"/>
+            <wp:docPr id="1" name="image1.png"/>
             <a:graphic>
               <a:graphicData uri="http://schemas.openxmlformats.org/drawingml/2006/picture">
                 <pic:pic>
                   <pic:nvPicPr>
-                    <pic:cNvPr id="0" name="image2.png"/>
+                    <pic:cNvPr id="0" name="image1.png"/>
                     <pic:cNvPicPr preferRelativeResize="0"/>
                   </pic:nvPicPr>
                   <pic:blipFill>
@@ -13239,12 +13125,12 @@
           <wp:inline distB="114300" distT="114300" distL="114300" distR="114300">
             <wp:extent cx="5746440" cy="3289300"/>
             <wp:effectExtent b="0" l="0" r="0" t="0"/>
-            <wp:docPr id="16" name="image14.png"/>
+            <wp:docPr id="18" name="image11.png"/>
             <a:graphic>
               <a:graphicData uri="http://schemas.openxmlformats.org/drawingml/2006/picture">
                 <pic:pic>
                   <pic:nvPicPr>
-                    <pic:cNvPr id="0" name="image14.png"/>
+                    <pic:cNvPr id="0" name="image11.png"/>
                     <pic:cNvPicPr preferRelativeResize="0"/>
                   </pic:nvPicPr>
                   <pic:blipFill>
@@ -13276,11 +13162,135 @@
     </w:p>
     <w:p>
       <w:pPr>
+        <w:pStyle w:val="Heading3"/>
+        <w:rPr>
+          <w:rFonts w:ascii="Arial" w:cs="Arial" w:eastAsia="Arial" w:hAnsi="Arial"/>
+          <w:highlight w:val="white"/>
+        </w:rPr>
+      </w:pPr>
+      <w:bookmarkStart w:colFirst="0" w:colLast="0" w:name="_771ofdgu7mfm" w:id="36"/>
+      <w:bookmarkEnd w:id="36"/>
+      <w:r>
+        <w:rPr>
+          <w:rtl w:val="0"/>
+        </w:rPr>
+        <w:t xml:space="preserve">9. </w:t>
+      </w:r>
+      <w:r>
+        <w:rPr>
+          <w:rFonts w:ascii="Arial" w:cs="Arial" w:eastAsia="Arial" w:hAnsi="Arial"/>
+          <w:highlight w:val="white"/>
+          <w:rtl w:val="0"/>
+        </w:rPr>
+        <w:t xml:space="preserve">Get point bonus</w:t>
+      </w:r>
+    </w:p>
+    <w:p>
+      <w:pPr>
+        <w:rPr/>
+      </w:pPr>
+      <w:r>
+        <w:rPr>
+          <w:rtl w:val="0"/>
+        </w:rPr>
+        <w:t xml:space="preserve">- Function trigger: When customer finish purchase for a product, a screen will display. </w:t>
+      </w:r>
+    </w:p>
+    <w:p>
+      <w:pPr>
+        <w:rPr/>
+      </w:pPr>
+      <w:r>
+        <w:rPr>
+          <w:rtl w:val="0"/>
+        </w:rPr>
+        <w:t xml:space="preserve">- Function description:  This function helps customers to gain points when they buy a product and they can use it for later purchase.</w:t>
+      </w:r>
+    </w:p>
+    <w:p>
+      <w:pPr>
+        <w:rPr/>
+      </w:pPr>
+      <w:r>
+        <w:rPr>
+          <w:rtl w:val="0"/>
+        </w:rPr>
+        <w:t xml:space="preserve">- Function details: Render a screen below to see how much point gain when customer buy product. </w:t>
+      </w:r>
+    </w:p>
+    <w:p>
+      <w:pPr>
+        <w:rPr/>
+      </w:pPr>
+      <w:r>
+        <w:rPr>
+          <w:rtl w:val="0"/>
+        </w:rPr>
+        <w:t xml:space="preserve">- Screen layout: </w:t>
+      </w:r>
+    </w:p>
+    <w:p>
+      <w:pPr>
+        <w:rPr/>
+      </w:pPr>
+      <w:r>
+        <w:rPr/>
+        <w:drawing>
+          <wp:inline distB="114300" distT="114300" distL="114300" distR="114300">
+            <wp:extent cx="5746440" cy="3213100"/>
+            <wp:effectExtent b="0" l="0" r="0" t="0"/>
+            <wp:docPr id="28" name="image29.png"/>
+            <a:graphic>
+              <a:graphicData uri="http://schemas.openxmlformats.org/drawingml/2006/picture">
+                <pic:pic>
+                  <pic:nvPicPr>
+                    <pic:cNvPr id="0" name="image29.png"/>
+                    <pic:cNvPicPr preferRelativeResize="0"/>
+                  </pic:nvPicPr>
+                  <pic:blipFill>
+                    <a:blip r:embed="rId27"/>
+                    <a:srcRect b="0" l="0" r="0" t="0"/>
+                    <a:stretch>
+                      <a:fillRect/>
+                    </a:stretch>
+                  </pic:blipFill>
+                  <pic:spPr>
+                    <a:xfrm>
+                      <a:off x="0" y="0"/>
+                      <a:ext cx="5746440" cy="3213100"/>
+                    </a:xfrm>
+                    <a:prstGeom prst="rect"/>
+                    <a:ln/>
+                  </pic:spPr>
+                </pic:pic>
+              </a:graphicData>
+            </a:graphic>
+          </wp:inline>
+        </w:drawing>
+      </w:r>
+      <w:r>
+        <w:rPr>
+          <w:rtl w:val="0"/>
+        </w:rPr>
+      </w:r>
+    </w:p>
+    <w:p>
+      <w:pPr>
+        <w:rPr/>
+      </w:pPr>
+      <w:r>
+        <w:rPr>
+          <w:rtl w:val="0"/>
+        </w:rPr>
+      </w:r>
+    </w:p>
+    <w:p>
+      <w:pPr>
         <w:pStyle w:val="Heading2"/>
         <w:rPr/>
       </w:pPr>
-      <w:bookmarkStart w:colFirst="0" w:colLast="0" w:name="_s013lh3n4mb7" w:id="36"/>
-      <w:bookmarkEnd w:id="36"/>
+      <w:bookmarkStart w:colFirst="0" w:colLast="0" w:name="_s013lh3n4mb7" w:id="37"/>
+      <w:bookmarkEnd w:id="37"/>
       <w:r>
         <w:rPr>
           <w:rtl w:val="0"/>
@@ -13293,8 +13303,8 @@
         <w:pStyle w:val="Heading3"/>
         <w:rPr/>
       </w:pPr>
-      <w:bookmarkStart w:colFirst="0" w:colLast="0" w:name="_fp0d31hijiv" w:id="37"/>
-      <w:bookmarkEnd w:id="37"/>
+      <w:bookmarkStart w:colFirst="0" w:colLast="0" w:name="_fp0d31hijiv" w:id="38"/>
+      <w:bookmarkEnd w:id="38"/>
       <w:r>
         <w:rPr>
           <w:rtl w:val="0"/>
@@ -13351,16 +13361,16 @@
           <wp:inline distB="114300" distT="114300" distL="114300" distR="114300">
             <wp:extent cx="5746440" cy="3225800"/>
             <wp:effectExtent b="0" l="0" r="0" t="0"/>
-            <wp:docPr id="12" name="image9.png"/>
+            <wp:docPr id="13" name="image14.png"/>
             <a:graphic>
               <a:graphicData uri="http://schemas.openxmlformats.org/drawingml/2006/picture">
                 <pic:pic>
                   <pic:nvPicPr>
-                    <pic:cNvPr id="0" name="image9.png"/>
+                    <pic:cNvPr id="0" name="image14.png"/>
                     <pic:cNvPicPr preferRelativeResize="0"/>
                   </pic:nvPicPr>
                   <pic:blipFill>
-                    <a:blip r:embed="rId27"/>
+                    <a:blip r:embed="rId28"/>
                     <a:srcRect b="0" l="0" r="0" t="0"/>
                     <a:stretch>
                       <a:fillRect/>
@@ -13391,8 +13401,8 @@
         <w:pStyle w:val="Heading3"/>
         <w:rPr/>
       </w:pPr>
-      <w:bookmarkStart w:colFirst="0" w:colLast="0" w:name="_s9602ld6lxta" w:id="38"/>
-      <w:bookmarkEnd w:id="38"/>
+      <w:bookmarkStart w:colFirst="0" w:colLast="0" w:name="_s9602ld6lxta" w:id="39"/>
+      <w:bookmarkEnd w:id="39"/>
       <w:r>
         <w:rPr>
           <w:rtl w:val="0"/>
@@ -13449,16 +13459,16 @@
           <wp:inline distB="114300" distT="114300" distL="114300" distR="114300">
             <wp:extent cx="5746440" cy="3238500"/>
             <wp:effectExtent b="0" l="0" r="0" t="0"/>
-            <wp:docPr id="8" name="image6.png"/>
+            <wp:docPr id="9" name="image3.png"/>
             <a:graphic>
               <a:graphicData uri="http://schemas.openxmlformats.org/drawingml/2006/picture">
                 <pic:pic>
                   <pic:nvPicPr>
-                    <pic:cNvPr id="0" name="image6.png"/>
+                    <pic:cNvPr id="0" name="image3.png"/>
                     <pic:cNvPicPr preferRelativeResize="0"/>
                   </pic:nvPicPr>
                   <pic:blipFill>
-                    <a:blip r:embed="rId28"/>
+                    <a:blip r:embed="rId29"/>
                     <a:srcRect b="0" l="0" r="0" t="0"/>
                     <a:stretch>
                       <a:fillRect/>
@@ -13499,8 +13509,8 @@
         <w:pStyle w:val="Heading3"/>
         <w:rPr/>
       </w:pPr>
-      <w:bookmarkStart w:colFirst="0" w:colLast="0" w:name="_g1eauns1s7ug" w:id="39"/>
-      <w:bookmarkEnd w:id="39"/>
+      <w:bookmarkStart w:colFirst="0" w:colLast="0" w:name="_g1eauns1s7ug" w:id="40"/>
+      <w:bookmarkEnd w:id="40"/>
       <w:r>
         <w:rPr>
           <w:rtl w:val="0"/>
@@ -13557,16 +13567,16 @@
           <wp:inline distB="114300" distT="114300" distL="114300" distR="114300">
             <wp:extent cx="5746440" cy="3251200"/>
             <wp:effectExtent b="0" l="0" r="0" t="0"/>
-            <wp:docPr id="15" name="image16.png"/>
+            <wp:docPr id="17" name="image6.png"/>
             <a:graphic>
               <a:graphicData uri="http://schemas.openxmlformats.org/drawingml/2006/picture">
                 <pic:pic>
                   <pic:nvPicPr>
-                    <pic:cNvPr id="0" name="image16.png"/>
+                    <pic:cNvPr id="0" name="image6.png"/>
                     <pic:cNvPicPr preferRelativeResize="0"/>
                   </pic:nvPicPr>
                   <pic:blipFill>
-                    <a:blip r:embed="rId29"/>
+                    <a:blip r:embed="rId30"/>
                     <a:srcRect b="0" l="0" r="0" t="0"/>
                     <a:stretch>
                       <a:fillRect/>
@@ -13607,8 +13617,8 @@
         <w:pStyle w:val="Heading3"/>
         <w:rPr/>
       </w:pPr>
-      <w:bookmarkStart w:colFirst="0" w:colLast="0" w:name="_9folb68xskn0" w:id="40"/>
-      <w:bookmarkEnd w:id="40"/>
+      <w:bookmarkStart w:colFirst="0" w:colLast="0" w:name="_9folb68xskn0" w:id="41"/>
+      <w:bookmarkEnd w:id="41"/>
       <w:r>
         <w:rPr>
           <w:rtl w:val="0"/>
@@ -13665,120 +13675,12 @@
           <wp:inline distB="114300" distT="114300" distL="114300" distR="114300">
             <wp:extent cx="5746440" cy="3263900"/>
             <wp:effectExtent b="0" l="0" r="0" t="0"/>
-            <wp:docPr id="24" name="image22.png"/>
+            <wp:docPr id="25" name="image23.png"/>
             <a:graphic>
               <a:graphicData uri="http://schemas.openxmlformats.org/drawingml/2006/picture">
                 <pic:pic>
                   <pic:nvPicPr>
-                    <pic:cNvPr id="0" name="image22.png"/>
-                    <pic:cNvPicPr preferRelativeResize="0"/>
-                  </pic:nvPicPr>
-                  <pic:blipFill>
-                    <a:blip r:embed="rId30"/>
-                    <a:srcRect b="0" l="0" r="0" t="0"/>
-                    <a:stretch>
-                      <a:fillRect/>
-                    </a:stretch>
-                  </pic:blipFill>
-                  <pic:spPr>
-                    <a:xfrm>
-                      <a:off x="0" y="0"/>
-                      <a:ext cx="5746440" cy="3263900"/>
-                    </a:xfrm>
-                    <a:prstGeom prst="rect"/>
-                    <a:ln/>
-                  </pic:spPr>
-                </pic:pic>
-              </a:graphicData>
-            </a:graphic>
-          </wp:inline>
-        </w:drawing>
-      </w:r>
-      <w:r>
-        <w:rPr>
-          <w:rtl w:val="0"/>
-        </w:rPr>
-      </w:r>
-    </w:p>
-    <w:p>
-      <w:pPr>
-        <w:rPr/>
-      </w:pPr>
-      <w:r>
-        <w:rPr>
-          <w:rtl w:val="0"/>
-        </w:rPr>
-      </w:r>
-    </w:p>
-    <w:p>
-      <w:pPr>
-        <w:pStyle w:val="Heading3"/>
-        <w:rPr/>
-      </w:pPr>
-      <w:bookmarkStart w:colFirst="0" w:colLast="0" w:name="_8dgbjvo2a4vz" w:id="41"/>
-      <w:bookmarkEnd w:id="41"/>
-      <w:r>
-        <w:rPr>
-          <w:rtl w:val="0"/>
-        </w:rPr>
-        <w:t xml:space="preserve">5. Product Management</w:t>
-      </w:r>
-    </w:p>
-    <w:p>
-      <w:pPr>
-        <w:rPr/>
-      </w:pPr>
-      <w:r>
-        <w:rPr>
-          <w:rtl w:val="0"/>
-        </w:rPr>
-        <w:t xml:space="preserve">- Function trigger: When staff click on “Product Management” in sidebar of Management Page. </w:t>
-      </w:r>
-    </w:p>
-    <w:p>
-      <w:pPr>
-        <w:rPr/>
-      </w:pPr>
-      <w:r>
-        <w:rPr>
-          <w:rtl w:val="0"/>
-        </w:rPr>
-        <w:t xml:space="preserve">- Function description: Staff can manage the product system through a list of products in the product management screen.</w:t>
-      </w:r>
-    </w:p>
-    <w:p>
-      <w:pPr>
-        <w:rPr/>
-      </w:pPr>
-      <w:r>
-        <w:rPr>
-          <w:rtl w:val="0"/>
-        </w:rPr>
-        <w:t xml:space="preserve">- Function details: Render a screen below, allow staff to edit product lists and update them or add a new product by clicking on the add button.</w:t>
-      </w:r>
-    </w:p>
-    <w:p>
-      <w:pPr>
-        <w:rPr/>
-      </w:pPr>
-      <w:r>
-        <w:rPr>
-          <w:rtl w:val="0"/>
-        </w:rPr>
-        <w:t xml:space="preserve">-screen layout: </w:t>
-      </w:r>
-      <w:r>
-        <w:rPr/>
-        <w:drawing>
-          <wp:inline distB="114300" distT="114300" distL="114300" distR="114300">
-            <wp:extent cx="5746440" cy="3263900"/>
-            <wp:effectExtent b="0" l="0" r="0" t="0"/>
-            <wp:docPr id="22" name="image21.png"/>
-            <a:graphic>
-              <a:graphicData uri="http://schemas.openxmlformats.org/drawingml/2006/picture">
-                <pic:pic>
-                  <pic:nvPicPr>
-                    <pic:cNvPr id="0" name="image21.png"/>
+                    <pic:cNvPr id="0" name="image23.png"/>
                     <pic:cNvPicPr preferRelativeResize="0"/>
                   </pic:nvPicPr>
                   <pic:blipFill>
@@ -13810,16 +13712,227 @@
     </w:p>
     <w:p>
       <w:pPr>
+        <w:rPr/>
+      </w:pPr>
+      <w:r>
+        <w:rPr>
+          <w:rtl w:val="0"/>
+        </w:rPr>
+      </w:r>
+    </w:p>
+    <w:p>
+      <w:pPr>
         <w:pStyle w:val="Heading3"/>
         <w:rPr/>
       </w:pPr>
-      <w:bookmarkStart w:colFirst="0" w:colLast="0" w:name="_pjj3wbnh74in" w:id="42"/>
+      <w:bookmarkStart w:colFirst="0" w:colLast="0" w:name="_8dgbjvo2a4vz" w:id="42"/>
       <w:bookmarkEnd w:id="42"/>
       <w:r>
         <w:rPr>
           <w:rtl w:val="0"/>
         </w:rPr>
-        <w:t xml:space="preserve">6. Order Management</w:t>
+        <w:t xml:space="preserve">5. Product Management</w:t>
+      </w:r>
+    </w:p>
+    <w:p>
+      <w:pPr>
+        <w:rPr/>
+      </w:pPr>
+      <w:r>
+        <w:rPr>
+          <w:rtl w:val="0"/>
+        </w:rPr>
+        <w:t xml:space="preserve">- Function trigger: When staff click on “Product Management” in the sidebar of Management Page. </w:t>
+      </w:r>
+    </w:p>
+    <w:p>
+      <w:pPr>
+        <w:rPr/>
+      </w:pPr>
+      <w:r>
+        <w:rPr>
+          <w:rtl w:val="0"/>
+        </w:rPr>
+        <w:t xml:space="preserve">- Function description: Staff can manage the product system through a list of products in the product management screen.</w:t>
+      </w:r>
+    </w:p>
+    <w:p>
+      <w:pPr>
+        <w:rPr/>
+      </w:pPr>
+      <w:r>
+        <w:rPr>
+          <w:rtl w:val="0"/>
+        </w:rPr>
+        <w:t xml:space="preserve">- Function details: Render a screen below, allow staff to edit product lists and update them or add a new product by clicking on the add button.</w:t>
+      </w:r>
+    </w:p>
+    <w:p>
+      <w:pPr>
+        <w:rPr/>
+      </w:pPr>
+      <w:r>
+        <w:rPr>
+          <w:rtl w:val="0"/>
+        </w:rPr>
+        <w:t xml:space="preserve">-screen layout: </w:t>
+      </w:r>
+      <w:r>
+        <w:rPr/>
+        <w:drawing>
+          <wp:inline distB="114300" distT="114300" distL="114300" distR="114300">
+            <wp:extent cx="5746440" cy="3263900"/>
+            <wp:effectExtent b="0" l="0" r="0" t="0"/>
+            <wp:docPr id="23" name="image21.png"/>
+            <a:graphic>
+              <a:graphicData uri="http://schemas.openxmlformats.org/drawingml/2006/picture">
+                <pic:pic>
+                  <pic:nvPicPr>
+                    <pic:cNvPr id="0" name="image21.png"/>
+                    <pic:cNvPicPr preferRelativeResize="0"/>
+                  </pic:nvPicPr>
+                  <pic:blipFill>
+                    <a:blip r:embed="rId32"/>
+                    <a:srcRect b="0" l="0" r="0" t="0"/>
+                    <a:stretch>
+                      <a:fillRect/>
+                    </a:stretch>
+                  </pic:blipFill>
+                  <pic:spPr>
+                    <a:xfrm>
+                      <a:off x="0" y="0"/>
+                      <a:ext cx="5746440" cy="3263900"/>
+                    </a:xfrm>
+                    <a:prstGeom prst="rect"/>
+                    <a:ln/>
+                  </pic:spPr>
+                </pic:pic>
+              </a:graphicData>
+            </a:graphic>
+          </wp:inline>
+        </w:drawing>
+      </w:r>
+      <w:r>
+        <w:rPr>
+          <w:rtl w:val="0"/>
+        </w:rPr>
+      </w:r>
+    </w:p>
+    <w:p>
+      <w:pPr>
+        <w:pStyle w:val="Heading3"/>
+        <w:rPr/>
+      </w:pPr>
+      <w:bookmarkStart w:colFirst="0" w:colLast="0" w:name="_j7wcz6d9qnq0" w:id="43"/>
+      <w:bookmarkEnd w:id="43"/>
+      <w:r>
+        <w:rPr>
+          <w:rtl w:val="0"/>
+        </w:rPr>
+        <w:t xml:space="preserve">6. Meal Routing Management</w:t>
+      </w:r>
+    </w:p>
+    <w:p>
+      <w:pPr>
+        <w:rPr/>
+      </w:pPr>
+      <w:r>
+        <w:rPr>
+          <w:rtl w:val="0"/>
+        </w:rPr>
+        <w:t xml:space="preserve">- Function trigger: When staff click on “Meal routing Management” in the sidebar of Management Page. </w:t>
+      </w:r>
+    </w:p>
+    <w:p>
+      <w:pPr>
+        <w:rPr/>
+      </w:pPr>
+      <w:r>
+        <w:rPr>
+          <w:rtl w:val="0"/>
+        </w:rPr>
+        <w:t xml:space="preserve">- Function description: Staff can manage the meal system through a list of products in the meal routing management screen.</w:t>
+      </w:r>
+    </w:p>
+    <w:p>
+      <w:pPr>
+        <w:rPr/>
+      </w:pPr>
+      <w:r>
+        <w:rPr>
+          <w:rtl w:val="0"/>
+        </w:rPr>
+        <w:t xml:space="preserve">- Function details: Render a screen below, allow staff to edit product lists and update them or add a new meal by clicking on the add button.</w:t>
+      </w:r>
+    </w:p>
+    <w:p>
+      <w:pPr>
+        <w:rPr/>
+      </w:pPr>
+      <w:r>
+        <w:rPr>
+          <w:rtl w:val="0"/>
+        </w:rPr>
+        <w:t xml:space="preserve">-Screen layout: </w:t>
+      </w:r>
+    </w:p>
+    <w:p>
+      <w:pPr>
+        <w:rPr/>
+      </w:pPr>
+      <w:r>
+        <w:rPr/>
+        <w:drawing>
+          <wp:inline distB="114300" distT="114300" distL="114300" distR="114300">
+            <wp:extent cx="5746440" cy="3251200"/>
+            <wp:effectExtent b="0" l="0" r="0" t="0"/>
+            <wp:docPr id="14" name="image9.png"/>
+            <a:graphic>
+              <a:graphicData uri="http://schemas.openxmlformats.org/drawingml/2006/picture">
+                <pic:pic>
+                  <pic:nvPicPr>
+                    <pic:cNvPr id="0" name="image9.png"/>
+                    <pic:cNvPicPr preferRelativeResize="0"/>
+                  </pic:nvPicPr>
+                  <pic:blipFill>
+                    <a:blip r:embed="rId33"/>
+                    <a:srcRect b="0" l="0" r="0" t="0"/>
+                    <a:stretch>
+                      <a:fillRect/>
+                    </a:stretch>
+                  </pic:blipFill>
+                  <pic:spPr>
+                    <a:xfrm>
+                      <a:off x="0" y="0"/>
+                      <a:ext cx="5746440" cy="3251200"/>
+                    </a:xfrm>
+                    <a:prstGeom prst="rect"/>
+                    <a:ln/>
+                  </pic:spPr>
+                </pic:pic>
+              </a:graphicData>
+            </a:graphic>
+          </wp:inline>
+        </w:drawing>
+      </w:r>
+      <w:r>
+        <w:rPr>
+          <w:rtl w:val="0"/>
+        </w:rPr>
+      </w:r>
+    </w:p>
+    <w:p>
+      <w:pPr>
+        <w:pStyle w:val="Heading3"/>
+        <w:rPr/>
+      </w:pPr>
+      <w:bookmarkStart w:colFirst="0" w:colLast="0" w:name="_pjj3wbnh74in" w:id="44"/>
+      <w:bookmarkEnd w:id="44"/>
+      <w:r>
+        <w:rPr>
+          <w:rtl w:val="0"/>
+        </w:rPr>
+        <w:t xml:space="preserve">7. Order Management</w:t>
       </w:r>
     </w:p>
     <w:p>
@@ -13871,16 +13984,16 @@
           <wp:inline distB="114300" distT="114300" distL="114300" distR="114300">
             <wp:extent cx="5746440" cy="3225800"/>
             <wp:effectExtent b="0" l="0" r="0" t="0"/>
-            <wp:docPr id="25" name="image26.png"/>
+            <wp:docPr id="26" name="image31.png"/>
             <a:graphic>
               <a:graphicData uri="http://schemas.openxmlformats.org/drawingml/2006/picture">
                 <pic:pic>
                   <pic:nvPicPr>
-                    <pic:cNvPr id="0" name="image26.png"/>
+                    <pic:cNvPr id="0" name="image31.png"/>
                     <pic:cNvPicPr preferRelativeResize="0"/>
                   </pic:nvPicPr>
                   <pic:blipFill>
-                    <a:blip r:embed="rId32"/>
+                    <a:blip r:embed="rId34"/>
                     <a:srcRect b="0" l="0" r="0" t="0"/>
                     <a:stretch>
                       <a:fillRect/>
@@ -13911,8 +14024,8 @@
         <w:pStyle w:val="Heading4"/>
         <w:rPr/>
       </w:pPr>
-      <w:bookmarkStart w:colFirst="0" w:colLast="0" w:name="_q3cmoqq20v1d" w:id="43"/>
-      <w:bookmarkEnd w:id="43"/>
+      <w:bookmarkStart w:colFirst="0" w:colLast="0" w:name="_q3cmoqq20v1d" w:id="45"/>
+      <w:bookmarkEnd w:id="45"/>
       <w:r>
         <w:rPr>
           <w:rtl w:val="0"/>
@@ -13981,214 +14094,12 @@
           <wp:inline distB="114300" distT="114300" distL="114300" distR="114300">
             <wp:extent cx="5746440" cy="3276600"/>
             <wp:effectExtent b="0" l="0" r="0" t="0"/>
-            <wp:docPr id="2" name="image7.png"/>
+            <wp:docPr id="2" name="image22.png"/>
             <a:graphic>
               <a:graphicData uri="http://schemas.openxmlformats.org/drawingml/2006/picture">
                 <pic:pic>
                   <pic:nvPicPr>
-                    <pic:cNvPr id="0" name="image7.png"/>
-                    <pic:cNvPicPr preferRelativeResize="0"/>
-                  </pic:nvPicPr>
-                  <pic:blipFill>
-                    <a:blip r:embed="rId33"/>
-                    <a:srcRect b="0" l="0" r="0" t="0"/>
-                    <a:stretch>
-                      <a:fillRect/>
-                    </a:stretch>
-                  </pic:blipFill>
-                  <pic:spPr>
-                    <a:xfrm>
-                      <a:off x="0" y="0"/>
-                      <a:ext cx="5746440" cy="3276600"/>
-                    </a:xfrm>
-                    <a:prstGeom prst="rect"/>
-                    <a:ln/>
-                  </pic:spPr>
-                </pic:pic>
-              </a:graphicData>
-            </a:graphic>
-          </wp:inline>
-        </w:drawing>
-      </w:r>
-      <w:r>
-        <w:rPr>
-          <w:rtl w:val="0"/>
-        </w:rPr>
-      </w:r>
-    </w:p>
-    <w:p>
-      <w:pPr>
-        <w:pStyle w:val="Heading3"/>
-        <w:rPr/>
-      </w:pPr>
-      <w:bookmarkStart w:colFirst="0" w:colLast="0" w:name="_f4reispo9t3u" w:id="44"/>
-      <w:bookmarkEnd w:id="44"/>
-      <w:r>
-        <w:rPr>
-          <w:rtl w:val="0"/>
-        </w:rPr>
-        <w:t xml:space="preserve">7</w:t>
-      </w:r>
-      <w:r>
-        <w:rPr>
-          <w:rtl w:val="0"/>
-        </w:rPr>
-        <w:t xml:space="preserve">. Feedback management</w:t>
-      </w:r>
-    </w:p>
-    <w:p>
-      <w:pPr>
-        <w:rPr/>
-      </w:pPr>
-      <w:r>
-        <w:rPr>
-          <w:rtl w:val="0"/>
-        </w:rPr>
-        <w:t xml:space="preserve">- Function trigger: When staff click on “Feedback Management” in the sidebar of the Management Page. </w:t>
-      </w:r>
-    </w:p>
-    <w:p>
-      <w:pPr>
-        <w:rPr/>
-      </w:pPr>
-      <w:r>
-        <w:rPr>
-          <w:rtl w:val="0"/>
-        </w:rPr>
-        <w:t xml:space="preserve">- Function description: Show the list of feedback of each product.</w:t>
-      </w:r>
-    </w:p>
-    <w:p>
-      <w:pPr>
-        <w:rPr/>
-      </w:pPr>
-      <w:r>
-        <w:rPr>
-          <w:rtl w:val="0"/>
-        </w:rPr>
-        <w:t xml:space="preserve">- Function details: Render the screen below, have name product, start, and feedback content for staff can accept them push in product details to avoid feedback unstable such as spam or danger url.</w:t>
-      </w:r>
-    </w:p>
-    <w:p>
-      <w:pPr>
-        <w:rPr/>
-      </w:pPr>
-      <w:r>
-        <w:rPr>
-          <w:rtl w:val="0"/>
-        </w:rPr>
-        <w:t xml:space="preserve">- screen layout: </w:t>
-      </w:r>
-      <w:r>
-        <w:rPr/>
-        <w:drawing>
-          <wp:inline distB="114300" distT="114300" distL="114300" distR="114300">
-            <wp:extent cx="5746440" cy="3276600"/>
-            <wp:effectExtent b="0" l="0" r="0" t="0"/>
-            <wp:docPr id="11" name="image10.png"/>
-            <a:graphic>
-              <a:graphicData uri="http://schemas.openxmlformats.org/drawingml/2006/picture">
-                <pic:pic>
-                  <pic:nvPicPr>
-                    <pic:cNvPr id="0" name="image10.png"/>
-                    <pic:cNvPicPr preferRelativeResize="0"/>
-                  </pic:nvPicPr>
-                  <pic:blipFill>
-                    <a:blip r:embed="rId34"/>
-                    <a:srcRect b="0" l="0" r="0" t="0"/>
-                    <a:stretch>
-                      <a:fillRect/>
-                    </a:stretch>
-                  </pic:blipFill>
-                  <pic:spPr>
-                    <a:xfrm>
-                      <a:off x="0" y="0"/>
-                      <a:ext cx="5746440" cy="3276600"/>
-                    </a:xfrm>
-                    <a:prstGeom prst="rect"/>
-                    <a:ln/>
-                  </pic:spPr>
-                </pic:pic>
-              </a:graphicData>
-            </a:graphic>
-          </wp:inline>
-        </w:drawing>
-      </w:r>
-      <w:r>
-        <w:rPr>
-          <w:rtl w:val="0"/>
-        </w:rPr>
-      </w:r>
-    </w:p>
-    <w:p>
-      <w:pPr>
-        <w:pStyle w:val="Heading3"/>
-        <w:rPr/>
-      </w:pPr>
-      <w:bookmarkStart w:colFirst="0" w:colLast="0" w:name="_tbdhflx8ka0e" w:id="45"/>
-      <w:bookmarkEnd w:id="45"/>
-      <w:r>
-        <w:rPr>
-          <w:rtl w:val="0"/>
-        </w:rPr>
-        <w:t xml:space="preserve">8. Contact management</w:t>
-      </w:r>
-    </w:p>
-    <w:p>
-      <w:pPr>
-        <w:rPr/>
-      </w:pPr>
-      <w:r>
-        <w:rPr>
-          <w:rtl w:val="0"/>
-        </w:rPr>
-        <w:t xml:space="preserve">- Function trigger: When staff click on “Contact Management” in the sidebar of the Management Page.</w:t>
-      </w:r>
-    </w:p>
-    <w:p>
-      <w:pPr>
-        <w:rPr/>
-      </w:pPr>
-      <w:r>
-        <w:rPr>
-          <w:rtl w:val="0"/>
-        </w:rPr>
-        <w:t xml:space="preserve">- Function description: Show the list of contacts of each customer.</w:t>
-      </w:r>
-    </w:p>
-    <w:p>
-      <w:pPr>
-        <w:rPr/>
-      </w:pPr>
-      <w:r>
-        <w:rPr>
-          <w:rtl w:val="0"/>
-        </w:rPr>
-        <w:t xml:space="preserve">- Function details: Render the screen below, have the name customer for staff and chat with them. this function will render the screen familiar with the message desktop.</w:t>
-      </w:r>
-    </w:p>
-    <w:p>
-      <w:pPr>
-        <w:rPr/>
-      </w:pPr>
-      <w:r>
-        <w:rPr>
-          <w:rtl w:val="0"/>
-        </w:rPr>
-        <w:t xml:space="preserve">- screen layout: </w:t>
-      </w:r>
-      <w:r>
-        <w:rPr/>
-        <w:drawing>
-          <wp:inline distB="114300" distT="114300" distL="114300" distR="114300">
-            <wp:extent cx="5746440" cy="3276600"/>
-            <wp:effectExtent b="0" l="0" r="0" t="0"/>
-            <wp:docPr id="21" name="image20.png"/>
-            <a:graphic>
-              <a:graphicData uri="http://schemas.openxmlformats.org/drawingml/2006/picture">
-                <pic:pic>
-                  <pic:nvPicPr>
-                    <pic:cNvPr id="0" name="image20.png"/>
+                    <pic:cNvPr id="0" name="image22.png"/>
                     <pic:cNvPicPr preferRelativeResize="0"/>
                   </pic:nvPicPr>
                   <pic:blipFill>
@@ -14218,8 +14129,210 @@
         </w:rPr>
       </w:r>
     </w:p>
+    <w:p>
+      <w:pPr>
+        <w:pStyle w:val="Heading3"/>
+        <w:rPr/>
+      </w:pPr>
+      <w:bookmarkStart w:colFirst="0" w:colLast="0" w:name="_f4reispo9t3u" w:id="46"/>
+      <w:bookmarkEnd w:id="46"/>
+      <w:r>
+        <w:rPr>
+          <w:rtl w:val="0"/>
+        </w:rPr>
+        <w:t xml:space="preserve">8</w:t>
+      </w:r>
+      <w:r>
+        <w:rPr>
+          <w:rtl w:val="0"/>
+        </w:rPr>
+        <w:t xml:space="preserve">. Feedback management</w:t>
+      </w:r>
+    </w:p>
+    <w:p>
+      <w:pPr>
+        <w:rPr/>
+      </w:pPr>
+      <w:r>
+        <w:rPr>
+          <w:rtl w:val="0"/>
+        </w:rPr>
+        <w:t xml:space="preserve">- Function trigger: When staff click on “Feedback Management” in the sidebar of the Management Page. </w:t>
+      </w:r>
+    </w:p>
+    <w:p>
+      <w:pPr>
+        <w:rPr/>
+      </w:pPr>
+      <w:r>
+        <w:rPr>
+          <w:rtl w:val="0"/>
+        </w:rPr>
+        <w:t xml:space="preserve">- Function description: Show the list of feedback of each product.</w:t>
+      </w:r>
+    </w:p>
+    <w:p>
+      <w:pPr>
+        <w:rPr/>
+      </w:pPr>
+      <w:r>
+        <w:rPr>
+          <w:rtl w:val="0"/>
+        </w:rPr>
+        <w:t xml:space="preserve">- Function details: Render the screen below, have name product, start, and feedback content for staff can accept them push in product details to avoid feedback unstable such as spam or danger url.</w:t>
+      </w:r>
+    </w:p>
+    <w:p>
+      <w:pPr>
+        <w:rPr/>
+      </w:pPr>
+      <w:r>
+        <w:rPr>
+          <w:rtl w:val="0"/>
+        </w:rPr>
+        <w:t xml:space="preserve">- screen layout: </w:t>
+      </w:r>
+      <w:r>
+        <w:rPr/>
+        <w:drawing>
+          <wp:inline distB="114300" distT="114300" distL="114300" distR="114300">
+            <wp:extent cx="5746440" cy="3276600"/>
+            <wp:effectExtent b="0" l="0" r="0" t="0"/>
+            <wp:docPr id="12" name="image17.png"/>
+            <a:graphic>
+              <a:graphicData uri="http://schemas.openxmlformats.org/drawingml/2006/picture">
+                <pic:pic>
+                  <pic:nvPicPr>
+                    <pic:cNvPr id="0" name="image17.png"/>
+                    <pic:cNvPicPr preferRelativeResize="0"/>
+                  </pic:nvPicPr>
+                  <pic:blipFill>
+                    <a:blip r:embed="rId36"/>
+                    <a:srcRect b="0" l="0" r="0" t="0"/>
+                    <a:stretch>
+                      <a:fillRect/>
+                    </a:stretch>
+                  </pic:blipFill>
+                  <pic:spPr>
+                    <a:xfrm>
+                      <a:off x="0" y="0"/>
+                      <a:ext cx="5746440" cy="3276600"/>
+                    </a:xfrm>
+                    <a:prstGeom prst="rect"/>
+                    <a:ln/>
+                  </pic:spPr>
+                </pic:pic>
+              </a:graphicData>
+            </a:graphic>
+          </wp:inline>
+        </w:drawing>
+      </w:r>
+      <w:r>
+        <w:rPr>
+          <w:rtl w:val="0"/>
+        </w:rPr>
+      </w:r>
+    </w:p>
+    <w:p>
+      <w:pPr>
+        <w:pStyle w:val="Heading3"/>
+        <w:rPr/>
+      </w:pPr>
+      <w:bookmarkStart w:colFirst="0" w:colLast="0" w:name="_tbdhflx8ka0e" w:id="47"/>
+      <w:bookmarkEnd w:id="47"/>
+      <w:r>
+        <w:rPr>
+          <w:rtl w:val="0"/>
+        </w:rPr>
+        <w:t xml:space="preserve">9. Contact management</w:t>
+      </w:r>
+    </w:p>
+    <w:p>
+      <w:pPr>
+        <w:rPr/>
+      </w:pPr>
+      <w:r>
+        <w:rPr>
+          <w:rtl w:val="0"/>
+        </w:rPr>
+        <w:t xml:space="preserve">- Function trigger: When staff click on “Contact Management” in the sidebar of the Management Page.</w:t>
+      </w:r>
+    </w:p>
+    <w:p>
+      <w:pPr>
+        <w:rPr/>
+      </w:pPr>
+      <w:r>
+        <w:rPr>
+          <w:rtl w:val="0"/>
+        </w:rPr>
+        <w:t xml:space="preserve">- Function description: Show the list of contacts of each customer.</w:t>
+      </w:r>
+    </w:p>
+    <w:p>
+      <w:pPr>
+        <w:rPr/>
+      </w:pPr>
+      <w:r>
+        <w:rPr>
+          <w:rtl w:val="0"/>
+        </w:rPr>
+        <w:t xml:space="preserve">- Function details: Render the screen below, have the name customer for staff and chat with them. this function will render the screen familiar with the message desktop.</w:t>
+      </w:r>
+    </w:p>
+    <w:p>
+      <w:pPr>
+        <w:rPr/>
+      </w:pPr>
+      <w:r>
+        <w:rPr>
+          <w:rtl w:val="0"/>
+        </w:rPr>
+        <w:t xml:space="preserve">- screen layout: </w:t>
+      </w:r>
+      <w:r>
+        <w:rPr/>
+        <w:drawing>
+          <wp:inline distB="114300" distT="114300" distL="114300" distR="114300">
+            <wp:extent cx="5746440" cy="3276600"/>
+            <wp:effectExtent b="0" l="0" r="0" t="0"/>
+            <wp:docPr id="22" name="image25.png"/>
+            <a:graphic>
+              <a:graphicData uri="http://schemas.openxmlformats.org/drawingml/2006/picture">
+                <pic:pic>
+                  <pic:nvPicPr>
+                    <pic:cNvPr id="0" name="image25.png"/>
+                    <pic:cNvPicPr preferRelativeResize="0"/>
+                  </pic:nvPicPr>
+                  <pic:blipFill>
+                    <a:blip r:embed="rId37"/>
+                    <a:srcRect b="0" l="0" r="0" t="0"/>
+                    <a:stretch>
+                      <a:fillRect/>
+                    </a:stretch>
+                  </pic:blipFill>
+                  <pic:spPr>
+                    <a:xfrm>
+                      <a:off x="0" y="0"/>
+                      <a:ext cx="5746440" cy="3276600"/>
+                    </a:xfrm>
+                    <a:prstGeom prst="rect"/>
+                    <a:ln/>
+                  </pic:spPr>
+                </pic:pic>
+              </a:graphicData>
+            </a:graphic>
+          </wp:inline>
+        </w:drawing>
+      </w:r>
+      <w:r>
+        <w:rPr>
+          <w:rtl w:val="0"/>
+        </w:rPr>
+      </w:r>
+    </w:p>
     <w:sectPr>
-      <w:footerReference r:id="rId36" w:type="default"/>
+      <w:footerReference r:id="rId38" w:type="default"/>
       <w:pgSz w:h="16838" w:w="11906" w:orient="portrait"/>
       <w:pgMar w:bottom="1440" w:top="1132" w:left="1440" w:right="1416" w:header="708" w:footer="708"/>
       <w:pgNumType w:start="1"/>

</xml_diff>